<commit_message>
FIX: Changed LinkedIn url to personal, updated .docx
</commit_message>
<xml_diff>
--- a/CV.docx
+++ b/CV.docx
@@ -1,6 +1,6 @@
 
 <file path=word/document.xml><?xml version="1.0" encoding="utf-8"?>
-<w:document xmlns:wpc="http://schemas.microsoft.com/office/word/2010/wordprocessingCanvas" xmlns:cx="http://schemas.microsoft.com/office/drawing/2014/chartex" xmlns:cx1="http://schemas.microsoft.com/office/drawing/2015/9/8/chartex" xmlns:cx2="http://schemas.microsoft.com/office/drawing/2015/10/21/chartex" xmlns:cx3="http://schemas.microsoft.com/office/drawing/2016/5/9/chartex" xmlns:cx4="http://schemas.microsoft.com/office/drawing/2016/5/10/chartex" xmlns:cx5="http://schemas.microsoft.com/office/drawing/2016/5/11/chartex" xmlns:cx6="http://schemas.microsoft.com/office/drawing/2016/5/12/chartex" xmlns:cx7="http://schemas.microsoft.com/office/drawing/2016/5/13/chartex" xmlns:cx8="http://schemas.microsoft.com/office/drawing/2016/5/14/chartex" xmlns:mc="http://schemas.openxmlformats.org/markup-compatibility/2006" xmlns:aink="http://schemas.microsoft.com/office/drawing/2016/ink" xmlns:am3d="http://schemas.microsoft.com/office/drawing/2017/model3d" xmlns:o="urn:schemas-microsoft-com:office:office" xmlns:r="http://schemas.openxmlformats.org/officeDocument/2006/relationships" xmlns:m="http://schemas.openxmlformats.org/officeDocument/2006/math" xmlns:v="urn:schemas-microsoft-com:vml" xmlns:wp14="http://schemas.microsoft.com/office/word/2010/wordprocessingDrawing" xmlns:wp="http://schemas.openxmlformats.org/drawingml/2006/wordprocessingDrawing" xmlns:w10="urn:schemas-microsoft-com:office:word" xmlns:w="http://schemas.openxmlformats.org/wordprocessingml/2006/main" xmlns:w14="http://schemas.microsoft.com/office/word/2010/wordml" xmlns:w15="http://schemas.microsoft.com/office/word/2012/wordml" xmlns:w16cex="http://schemas.microsoft.com/office/word/2018/wordml/cex" xmlns:w16cid="http://schemas.microsoft.com/office/word/2016/wordml/cid" xmlns:w16="http://schemas.microsoft.com/office/word/2018/wordml" xmlns:w16se="http://schemas.microsoft.com/office/word/2015/wordml/symex" xmlns:wpg="http://schemas.microsoft.com/office/word/2010/wordprocessingGroup" xmlns:wpi="http://schemas.microsoft.com/office/word/2010/wordprocessingInk" xmlns:wne="http://schemas.microsoft.com/office/word/2006/wordml" xmlns:wps="http://schemas.microsoft.com/office/word/2010/wordprocessingShape" mc:Ignorable="w14 w15 w16se w16cid w16 w16cex wp14">
+<w:document xmlns:wpc="http://schemas.microsoft.com/office/word/2010/wordprocessingCanvas" xmlns:cx="http://schemas.microsoft.com/office/drawing/2014/chartex" xmlns:cx1="http://schemas.microsoft.com/office/drawing/2015/9/8/chartex" xmlns:cx2="http://schemas.microsoft.com/office/drawing/2015/10/21/chartex" xmlns:cx3="http://schemas.microsoft.com/office/drawing/2016/5/9/chartex" xmlns:cx4="http://schemas.microsoft.com/office/drawing/2016/5/10/chartex" xmlns:cx5="http://schemas.microsoft.com/office/drawing/2016/5/11/chartex" xmlns:cx6="http://schemas.microsoft.com/office/drawing/2016/5/12/chartex" xmlns:cx7="http://schemas.microsoft.com/office/drawing/2016/5/13/chartex" xmlns:cx8="http://schemas.microsoft.com/office/drawing/2016/5/14/chartex" xmlns:mc="http://schemas.openxmlformats.org/markup-compatibility/2006" xmlns:aink="http://schemas.microsoft.com/office/drawing/2016/ink" xmlns:am3d="http://schemas.microsoft.com/office/drawing/2017/model3d" xmlns:o="urn:schemas-microsoft-com:office:office" xmlns:oel="http://schemas.microsoft.com/office/2019/extlst" xmlns:r="http://schemas.openxmlformats.org/officeDocument/2006/relationships" xmlns:m="http://schemas.openxmlformats.org/officeDocument/2006/math" xmlns:v="urn:schemas-microsoft-com:vml" xmlns:wp14="http://schemas.microsoft.com/office/word/2010/wordprocessingDrawing" xmlns:wp="http://schemas.openxmlformats.org/drawingml/2006/wordprocessingDrawing" xmlns:w10="urn:schemas-microsoft-com:office:word" xmlns:w="http://schemas.openxmlformats.org/wordprocessingml/2006/main" xmlns:w14="http://schemas.microsoft.com/office/word/2010/wordml" xmlns:w15="http://schemas.microsoft.com/office/word/2012/wordml" xmlns:w16cex="http://schemas.microsoft.com/office/word/2018/wordml/cex" xmlns:w16cid="http://schemas.microsoft.com/office/word/2016/wordml/cid" xmlns:w16="http://schemas.microsoft.com/office/word/2018/wordml" xmlns:w16sdtdh="http://schemas.microsoft.com/office/word/2020/wordml/sdtdatahash" xmlns:w16se="http://schemas.microsoft.com/office/word/2015/wordml/symex" xmlns:wpg="http://schemas.microsoft.com/office/word/2010/wordprocessingGroup" xmlns:wpi="http://schemas.microsoft.com/office/word/2010/wordprocessingInk" xmlns:wne="http://schemas.microsoft.com/office/word/2006/wordml" xmlns:wps="http://schemas.microsoft.com/office/word/2010/wordprocessingShape" mc:Ignorable="w14 w15 w16se w16cid w16 w16cex w16sdtdh wp14">
   <w:body>
     <w:p>
       <w:pPr>
@@ -10,37 +10,27 @@
       <w:r>
         <w:t>Patryk Pilecki</w:t>
       </w:r>
-    </w:p>
-    <w:bookmarkEnd w:id="0"/>
-    <w:p>
-      <w:r>
-        <w:fldChar w:fldCharType="begin"/>
-      </w:r>
-      <w:r>
-        <w:instrText xml:space="preserve"> HYPERLINK \l "projects" \h </w:instrText>
-      </w:r>
-      <w:r>
-        <w:fldChar w:fldCharType="separate"/>
-      </w:r>
-      <w:r>
-        <w:rPr>
-          <w:rStyle w:val="Link"/>
-        </w:rPr>
-        <w:t>PROJECTS</w:t>
-      </w:r>
-      <w:r>
-        <w:rPr>
-          <w:rStyle w:val="Link"/>
-        </w:rPr>
-        <w:fldChar w:fldCharType="end"/>
-      </w:r>
+      <w:bookmarkEnd w:id="0"/>
+    </w:p>
+    <w:p>
+      <w:pPr>
+        <w:pStyle w:val="FirstParagraph"/>
+      </w:pPr>
+      <w:hyperlink w:anchor="projects">
+        <w:r>
+          <w:rPr>
+            <w:rStyle w:val="Hyperlink"/>
+          </w:rPr>
+          <w:t>PROJECTS</w:t>
+        </w:r>
+      </w:hyperlink>
       <w:r>
         <w:t xml:space="preserve"> | </w:t>
       </w:r>
       <w:hyperlink w:anchor="achievements">
         <w:r>
           <w:rPr>
-            <w:rStyle w:val="Link"/>
+            <w:rStyle w:val="Hyperlink"/>
           </w:rPr>
           <w:t>ACHIEVEMENTS</w:t>
         </w:r>
@@ -48,12 +38,12 @@
       <w:r>
         <w:t xml:space="preserve"> | </w:t>
       </w:r>
-      <w:hyperlink w:anchor="technologies">
+      <w:hyperlink w:anchor="skills">
         <w:r>
           <w:rPr>
-            <w:rStyle w:val="Link"/>
+            <w:rStyle w:val="Hyperlink"/>
           </w:rPr>
-          <w:t>TECHNOLOGIES</w:t>
+          <w:t>SKILLS</w:t>
         </w:r>
       </w:hyperlink>
       <w:r>
@@ -62,7 +52,7 @@
       <w:hyperlink w:anchor="training">
         <w:r>
           <w:rPr>
-            <w:rStyle w:val="Link"/>
+            <w:rStyle w:val="Hyperlink"/>
           </w:rPr>
           <w:t>TRAINING</w:t>
         </w:r>
@@ -73,7 +63,7 @@
       <w:hyperlink w:anchor="education">
         <w:r>
           <w:rPr>
-            <w:rStyle w:val="Link"/>
+            <w:rStyle w:val="Hyperlink"/>
           </w:rPr>
           <w:t>EDUCATION</w:t>
         </w:r>
@@ -84,24 +74,40 @@
       <w:hyperlink w:anchor="experience">
         <w:r>
           <w:rPr>
-            <w:rStyle w:val="Link"/>
+            <w:rStyle w:val="Hyperlink"/>
           </w:rPr>
           <w:t>EXPERIENCE</w:t>
         </w:r>
       </w:hyperlink>
       <w:r>
-        <w:t xml:space="preserve"> </w:t>
-      </w:r>
-    </w:p>
-    <w:p>
-      <w:r>
-        <w:t>I am a DevOps consultant with almost ten years of experience as a sales consultant a</w:t>
-      </w:r>
-      <w:r>
-        <w:t xml:space="preserve">s well as successful time as an entrepreneur and chef. I also have 2 years of experience in adopting DevOps methodologies for Enterprise clients. I am focused on agile ways of working with the emphasis on communication and transparency. I believe in using </w:t>
-      </w:r>
-      <w:r>
-        <w:t>right tool for the job and worked with variety of modern DevOps tools to achieve painless regular deployments.</w:t>
+        <w:t xml:space="preserve"> | </w:t>
+      </w:r>
+      <w:hyperlink w:anchor="interests">
+        <w:r>
+          <w:rPr>
+            <w:rStyle w:val="Hyperlink"/>
+          </w:rPr>
+          <w:t>INTERESTS</w:t>
+        </w:r>
+      </w:hyperlink>
+      <w:r>
+        <w:t xml:space="preserve"> | </w:t>
+      </w:r>
+      <w:hyperlink w:anchor="networks">
+        <w:r>
+          <w:rPr>
+            <w:rStyle w:val="Hyperlink"/>
+          </w:rPr>
+          <w:t>NETWORKS</w:t>
+        </w:r>
+      </w:hyperlink>
+    </w:p>
+    <w:p>
+      <w:pPr>
+        <w:pStyle w:val="BodyText"/>
+      </w:pPr>
+      <w:r>
+        <w:t>I am a DevOps consultant with almost ten years of experience as a sales consultant as well as successful time as an entrepreneur and chef. I also have over four years of experience in adopting DevOps methodologies for Enterprise clients. I am focused on agile ways of working with an emphasis on communication and transparency. I believe in using the right tool for the job and worked with a variety of modern DevOps tools to achieve painless regular deployments.</w:t>
       </w:r>
     </w:p>
     <w:p>
@@ -112,67 +118,123 @@
       <w:r>
         <w:t>PROJECTS</w:t>
       </w:r>
+      <w:bookmarkEnd w:id="1"/>
     </w:p>
     <w:p>
       <w:pPr>
         <w:pStyle w:val="Heading3"/>
       </w:pPr>
-      <w:bookmarkStart w:id="2" w:name="tracr-via-ecs-digital-february-2019"/>
-      <w:bookmarkEnd w:id="1"/>
-      <w:r>
-        <w:t>Tracr via ECS Digital (February 2019)</w:t>
-      </w:r>
-    </w:p>
-    <w:bookmarkEnd w:id="2"/>
-    <w:p>
-      <w:r>
-        <w:t>I was working on database provisioning automation and its integration with the existing pipeline f</w:t>
-      </w:r>
-      <w:r>
-        <w:t>or a startup using blockchain to track diamonds.</w:t>
-      </w:r>
-    </w:p>
-    <w:p>
-      <w:r>
-        <w:t>Tech stack: - Rancher - Gitlab pipelines - AWS RDS - Postgresql - Golang</w:t>
+      <w:bookmarkStart w:id="2" w:name="Xa70fae67d26c3bbc408e18548a2c8d199dc913d"/>
+      <w:r>
+        <w:t xml:space="preserve"> RBS/Natwest via ECS/GlobalLogic (February 2021 - now) - Cloud Adoption (AWS Shared Services) </w:t>
+      </w:r>
+      <w:bookmarkEnd w:id="2"/>
+    </w:p>
+    <w:p>
+      <w:pPr>
+        <w:pStyle w:val="FirstParagraph"/>
+      </w:pPr>
+      <w:r>
+        <w:t>My most recent project was focused on delivering AWS services to be consumed by mainly internal customers with an emphasis on security, compliance and best practices. Over time I was involved in various initiatives tackling the challenges of a Hybrid Cloud within a large Enterprise. I had an opportunity to be involved in the whole process of delivering solutions in the cloud (AWS) in a highly regulated environment. From the requirements gathering, through architecture design, and security assessment to implementation and production deployment. I worked closely with engineers from AWS and Hashicorp as well as providing my expertise to various Third Party vendors.</w:t>
+      </w:r>
+    </w:p>
+    <w:p>
+      <w:pPr>
+        <w:pStyle w:val="BodyText"/>
+      </w:pPr>
+      <w:r>
+        <w:t>Tech stack: AWS, Terraform Enterprise, Kubernetes(AWS EKS), TeamCity, Python, Prometheus/Grafana, Istio, Splunk, Vault</w:t>
       </w:r>
     </w:p>
     <w:p>
       <w:pPr>
         <w:pStyle w:val="Heading3"/>
       </w:pPr>
-      <w:bookmarkStart w:id="3" w:name="rbs-via-ecs-digital-march-2019---present"/>
-      <w:r>
-        <w:t>RBS via ECS Digital (March 2019 - present)</w:t>
-      </w:r>
-    </w:p>
-    <w:bookmarkEnd w:id="3"/>
-    <w:p>
-      <w:r>
-        <w:t>On this engagment I am working as a part of wider DevOps team on innovative Big Data projec</w:t>
-      </w:r>
-      <w:r>
-        <w:t>t powerd with machine learning and AI. Our team is responsible for infrastructure delivery and managment, ongoing support for the developers,managing internal services as well as stakeholder managment.</w:t>
-      </w:r>
-    </w:p>
-    <w:p>
-      <w:r>
-        <w:t>Tech stack: - AWS - Terraform - Jenkins - OpenVPN - Ac</w:t>
-      </w:r>
-      <w:r>
-        <w:t>tive Directory</w:t>
+      <w:bookmarkStart w:id="3" w:name="Xdd87b5ce57af8412a259f3261f6db1f19fb3fc9"/>
+      <w:r>
+        <w:t xml:space="preserve"> RBS/Natwest via ECS/GlobalLogic (January 2021) - CaCtus </w:t>
+      </w:r>
+      <w:bookmarkEnd w:id="3"/>
+    </w:p>
+    <w:p>
+      <w:pPr>
+        <w:pStyle w:val="FirstParagraph"/>
+      </w:pPr>
+      <w:r>
+        <w:t>Controls as Code project which I joined as the temporary replacement was focused on delivering controls to the AWS organisation ensuring that accounts are adhering to the Security and Compliance standards established in the bank. I was developing custom AWS Config rules, SCPs and ensuring smooth releases.</w:t>
+      </w:r>
+    </w:p>
+    <w:p>
+      <w:pPr>
+        <w:pStyle w:val="BodyText"/>
+      </w:pPr>
+      <w:r>
+        <w:t>Tech stack: AWS, Terraform Enterprise, Python, TeamCity</w:t>
+      </w:r>
+    </w:p>
+    <w:p>
+      <w:pPr>
+        <w:pStyle w:val="Heading3"/>
+      </w:pPr>
+      <w:bookmarkStart w:id="4" w:name="X4c582462bc8821b3be574bc23927c9d25eec5f9"/>
+      <w:r>
+        <w:t xml:space="preserve"> RBS/Natwest via ECS/GlobalLogic (March 2019 - Decmber 2021) - Mimo </w:t>
+      </w:r>
+      <w:bookmarkEnd w:id="4"/>
+    </w:p>
+    <w:p>
+      <w:pPr>
+        <w:pStyle w:val="FirstParagraph"/>
+      </w:pPr>
+      <w:r>
+        <w:t>During this engagement, I was working as a part of a wider DevOps team on an innovative Big Data project powered by machine learning and AI. Our team was responsible for infrastructure delivery and management, ongoing support for the developers, managing internal services as well as stakeholder management.</w:t>
+      </w:r>
+    </w:p>
+    <w:p>
+      <w:pPr>
+        <w:pStyle w:val="BodyText"/>
+      </w:pPr>
+      <w:r>
+        <w:t>Tech stack: AWS, Terraform(Community), Jenkins, OpenVPN, Microsoft AD</w:t>
+      </w:r>
+    </w:p>
+    <w:p>
+      <w:pPr>
+        <w:pStyle w:val="Heading3"/>
+      </w:pPr>
+      <w:bookmarkStart w:id="5" w:name="tracr-via-ecsgloballogic-february-2019"/>
+      <w:r>
+        <w:lastRenderedPageBreak/>
+        <w:t xml:space="preserve"> Tracr via ECS/GlobalLogic (February 2019) </w:t>
+      </w:r>
+      <w:bookmarkEnd w:id="5"/>
+    </w:p>
+    <w:p>
+      <w:pPr>
+        <w:pStyle w:val="FirstParagraph"/>
+      </w:pPr>
+      <w:r>
+        <w:t>I was working on database provisioning automation and its integration with the existing pipeline for a startup using blockchain to store data about diamonds.</w:t>
+      </w:r>
+    </w:p>
+    <w:p>
+      <w:pPr>
+        <w:pStyle w:val="BodyText"/>
+      </w:pPr>
+      <w:r>
+        <w:t>Tech stack: Rancher, Gitlab pipelines, AWS RDS, Postgresql, Golang</w:t>
       </w:r>
     </w:p>
     <w:p>
       <w:pPr>
         <w:pStyle w:val="Heading2"/>
       </w:pPr>
-      <w:bookmarkStart w:id="4" w:name="achievements"/>
+      <w:bookmarkStart w:id="6" w:name="achievements"/>
       <w:r>
         <w:t>ACHIEVEMENTS</w:t>
       </w:r>
-    </w:p>
-    <w:bookmarkEnd w:id="4"/>
+      <w:bookmarkEnd w:id="6"/>
+    </w:p>
     <w:p>
       <w:pPr>
         <w:pStyle w:val="Compact"/>
@@ -182,7 +244,62 @@
         </w:numPr>
       </w:pPr>
       <w:r>
-        <w:t>Delivered four DevOps playground meet-ups (Container orchestration with Docker Swarm and Kubernetes) in London, Edinburh and digitaly</w:t>
+        <w:t xml:space="preserve">In January 2020 I became a leader of the DevOps playground Meet-up in </w:t>
+      </w:r>
+      <w:hyperlink r:id="rId7">
+        <w:r>
+          <w:rPr>
+            <w:rStyle w:val="Hyperlink"/>
+          </w:rPr>
+          <w:t>London</w:t>
+        </w:r>
+      </w:hyperlink>
+      <w:r>
+        <w:t xml:space="preserve"> and </w:t>
+      </w:r>
+      <w:hyperlink r:id="rId8">
+        <w:r>
+          <w:rPr>
+            <w:rStyle w:val="Hyperlink"/>
+          </w:rPr>
+          <w:t>Edinburgh</w:t>
+        </w:r>
+      </w:hyperlink>
+    </w:p>
+    <w:p>
+      <w:pPr>
+        <w:pStyle w:val="Compact"/>
+        <w:numPr>
+          <w:ilvl w:val="1"/>
+          <w:numId w:val="3"/>
+        </w:numPr>
+      </w:pPr>
+      <w:r>
+        <w:t>Organised and presented the first online edition of the event in response to the COVID-19 pandemic</w:t>
+      </w:r>
+    </w:p>
+    <w:p>
+      <w:pPr>
+        <w:pStyle w:val="Compact"/>
+        <w:numPr>
+          <w:ilvl w:val="1"/>
+          <w:numId w:val="3"/>
+        </w:numPr>
+      </w:pPr>
+      <w:r>
+        <w:t>Automated lab infrastructure creation and delivery (Terraform Cloud, AWS, GraphQL API)</w:t>
+      </w:r>
+    </w:p>
+    <w:p>
+      <w:pPr>
+        <w:pStyle w:val="Compact"/>
+        <w:numPr>
+          <w:ilvl w:val="1"/>
+          <w:numId w:val="3"/>
+        </w:numPr>
+      </w:pPr>
+      <w:r>
+        <w:t>Established support system for the presenters</w:t>
       </w:r>
     </w:p>
     <w:p>
@@ -194,8 +311,68 @@
         </w:numPr>
       </w:pPr>
       <w:r>
-        <w:t>Delivered first Digital edition of DevOps playgrounds</w:t>
-      </w:r>
+        <w:t>Delivered multiple sessions at the DevOps playground (content and lab infrastructure design, presentation)</w:t>
+      </w:r>
+    </w:p>
+    <w:p>
+      <w:pPr>
+        <w:pStyle w:val="Compact"/>
+        <w:numPr>
+          <w:ilvl w:val="1"/>
+          <w:numId w:val="4"/>
+        </w:numPr>
+      </w:pPr>
+      <w:r>
+        <w:t xml:space="preserve">Container orchestration with Docker Swarm and Kubernetes (London, Edinburgh and online) - </w:t>
+      </w:r>
+      <w:hyperlink r:id="rId9">
+        <w:r>
+          <w:rPr>
+            <w:rStyle w:val="Hyperlink"/>
+          </w:rPr>
+          <w:t>see on YouTube</w:t>
+        </w:r>
+      </w:hyperlink>
+    </w:p>
+    <w:p>
+      <w:pPr>
+        <w:pStyle w:val="Compact"/>
+        <w:numPr>
+          <w:ilvl w:val="1"/>
+          <w:numId w:val="4"/>
+        </w:numPr>
+      </w:pPr>
+      <w:r>
+        <w:t xml:space="preserve">Building cost-efficient infrastructure in Cloud (AWS) using Terraform (online) - </w:t>
+      </w:r>
+      <w:hyperlink r:id="rId10">
+        <w:r>
+          <w:rPr>
+            <w:rStyle w:val="Hyperlink"/>
+          </w:rPr>
+          <w:t>see on YouTube</w:t>
+        </w:r>
+      </w:hyperlink>
+    </w:p>
+    <w:p>
+      <w:pPr>
+        <w:pStyle w:val="Compact"/>
+        <w:numPr>
+          <w:ilvl w:val="1"/>
+          <w:numId w:val="4"/>
+        </w:numPr>
+      </w:pPr>
+      <w:r>
+        <w:t xml:space="preserve">Docker and Podman - twins, rivals or strangers? (London, online) - </w:t>
+      </w:r>
+      <w:hyperlink r:id="rId11">
+        <w:r>
+          <w:rPr>
+            <w:rStyle w:val="Hyperlink"/>
+          </w:rPr>
+          <w:t>see on YouTube</w:t>
+        </w:r>
+      </w:hyperlink>
     </w:p>
     <w:p>
       <w:pPr>
@@ -206,10 +383,18 @@
         </w:numPr>
       </w:pPr>
       <w:r>
-        <w:t>Took the leadership over DevOps playgrou</w:t>
-      </w:r>
-      <w:r>
-        <w:t>nd committee in January 2020 and took our monthly meet-ups to digital sphere in response to COVID-19</w:t>
+        <w:t>Delivered talk at Docker Meetup in Edinburgh - Deploying Microservices with EKS/Kubernetes (</w:t>
+      </w:r>
+      <w:hyperlink r:id="rId12">
+        <w:r>
+          <w:rPr>
+            <w:rStyle w:val="Hyperlink"/>
+          </w:rPr>
+          <w:t>Meet-up page</w:t>
+        </w:r>
+      </w:hyperlink>
+      <w:r>
+        <w:t>)</w:t>
       </w:r>
     </w:p>
     <w:p>
@@ -221,232 +406,593 @@
         </w:numPr>
       </w:pPr>
       <w:r>
-        <w:t>Delivered talk on Docker Meetup in Edinburgh (Deploying Microservices with EKS/Kubernetes)</w:t>
-      </w:r>
+        <w:t xml:space="preserve">Finalist of DevOps Industry Awards 2020 - Newcomer of the Year </w:t>
+      </w:r>
+      <w:hyperlink r:id="rId13">
+        <w:r>
+          <w:rPr>
+            <w:rStyle w:val="Hyperlink"/>
+          </w:rPr>
+          <w:t>see more details</w:t>
+        </w:r>
+      </w:hyperlink>
     </w:p>
     <w:p>
       <w:pPr>
         <w:pStyle w:val="Heading2"/>
       </w:pPr>
-      <w:bookmarkStart w:id="5" w:name="technolofies"/>
-      <w:r>
-        <w:t>TECHNOLOFIES</w:t>
-      </w:r>
-    </w:p>
-    <w:bookmarkEnd w:id="5"/>
-    <w:p>
-      <w:pPr>
-        <w:pStyle w:val="Compact"/>
-        <w:numPr>
-          <w:ilvl w:val="0"/>
-          <w:numId w:val="3"/>
-        </w:numPr>
-      </w:pPr>
-      <w:r>
-        <w:t>Programming/Scripting: Python, Bash, Ruby, JavaScri</w:t>
-      </w:r>
-      <w:r>
-        <w:t>pt, Golang</w:t>
-      </w:r>
-    </w:p>
-    <w:p>
-      <w:pPr>
-        <w:pStyle w:val="Compact"/>
-        <w:numPr>
-          <w:ilvl w:val="0"/>
-          <w:numId w:val="3"/>
-        </w:numPr>
-      </w:pPr>
-      <w:r>
-        <w:t>IaaC: Terraform, Cloudformation</w:t>
-      </w:r>
-    </w:p>
-    <w:p>
-      <w:pPr>
-        <w:pStyle w:val="Compact"/>
-        <w:numPr>
-          <w:ilvl w:val="0"/>
-          <w:numId w:val="3"/>
-        </w:numPr>
-      </w:pPr>
-      <w:r>
-        <w:t>CM: Ansible</w:t>
-      </w:r>
-    </w:p>
-    <w:p>
-      <w:pPr>
-        <w:pStyle w:val="Compact"/>
-        <w:numPr>
-          <w:ilvl w:val="0"/>
-          <w:numId w:val="3"/>
-        </w:numPr>
-      </w:pPr>
-      <w:r>
-        <w:t>Container orchestration: Docker Swarm, Kubernetes, Rancher, AWS ECS</w:t>
-      </w:r>
-    </w:p>
-    <w:p>
-      <w:pPr>
-        <w:pStyle w:val="Compact"/>
-        <w:numPr>
-          <w:ilvl w:val="0"/>
-          <w:numId w:val="3"/>
-        </w:numPr>
-      </w:pPr>
-      <w:r>
-        <w:t>Cloud: AWS, GCP</w:t>
-      </w:r>
-    </w:p>
-    <w:p>
-      <w:pPr>
-        <w:pStyle w:val="Compact"/>
-        <w:numPr>
-          <w:ilvl w:val="0"/>
-          <w:numId w:val="3"/>
-        </w:numPr>
-      </w:pPr>
-      <w:r>
-        <w:t>CI/CD: Jenkins, Gitlab, Travis</w:t>
-      </w:r>
-    </w:p>
-    <w:p>
-      <w:pPr>
-        <w:pStyle w:val="Compact"/>
-        <w:numPr>
-          <w:ilvl w:val="0"/>
-          <w:numId w:val="3"/>
-        </w:numPr>
-      </w:pPr>
+      <w:bookmarkStart w:id="7" w:name="skills"/>
+      <w:r>
+        <w:t>SKILLS</w:t>
+      </w:r>
+      <w:bookmarkEnd w:id="7"/>
+    </w:p>
+    <w:tbl>
+      <w:tblPr>
+        <w:tblStyle w:val="Table"/>
+        <w:tblW w:w="0" w:type="pct"/>
+        <w:tblLook w:val="07E0" w:firstRow="1" w:lastRow="1" w:firstColumn="1" w:lastColumn="1" w:noHBand="1" w:noVBand="1"/>
+      </w:tblPr>
+      <w:tblGrid>
+        <w:gridCol w:w="2267"/>
+        <w:gridCol w:w="2241"/>
+        <w:gridCol w:w="2661"/>
+        <w:gridCol w:w="2407"/>
+      </w:tblGrid>
+      <w:tr>
+        <w:tc>
+          <w:tcPr>
+            <w:tcW w:w="0" w:type="auto"/>
+            <w:tcBorders>
+              <w:bottom w:val="single" w:sz="0" w:space="0" w:color="auto"/>
+            </w:tcBorders>
+            <w:vAlign w:val="bottom"/>
+          </w:tcPr>
+          <w:p>
+            <w:pPr>
+              <w:pStyle w:val="Compact"/>
+            </w:pPr>
+            <w:r>
+              <w:t>Type</w:t>
+            </w:r>
+          </w:p>
+        </w:tc>
+        <w:tc>
+          <w:tcPr>
+            <w:tcW w:w="0" w:type="auto"/>
+            <w:tcBorders>
+              <w:bottom w:val="single" w:sz="0" w:space="0" w:color="auto"/>
+            </w:tcBorders>
+            <w:vAlign w:val="bottom"/>
+          </w:tcPr>
+          <w:p>
+            <w:pPr>
+              <w:pStyle w:val="Compact"/>
+            </w:pPr>
+            <w:r>
+              <w:t>Advanced</w:t>
+            </w:r>
+          </w:p>
+        </w:tc>
+        <w:tc>
+          <w:tcPr>
+            <w:tcW w:w="0" w:type="auto"/>
+            <w:tcBorders>
+              <w:bottom w:val="single" w:sz="0" w:space="0" w:color="auto"/>
+            </w:tcBorders>
+            <w:vAlign w:val="bottom"/>
+          </w:tcPr>
+          <w:p>
+            <w:pPr>
+              <w:pStyle w:val="Compact"/>
+            </w:pPr>
+            <w:r>
+              <w:t>Intermedaite</w:t>
+            </w:r>
+          </w:p>
+        </w:tc>
+        <w:tc>
+          <w:tcPr>
+            <w:tcW w:w="0" w:type="auto"/>
+            <w:tcBorders>
+              <w:bottom w:val="single" w:sz="0" w:space="0" w:color="auto"/>
+            </w:tcBorders>
+            <w:vAlign w:val="bottom"/>
+          </w:tcPr>
+          <w:p>
+            <w:pPr>
+              <w:pStyle w:val="Compact"/>
+            </w:pPr>
+            <w:r>
+              <w:t>Beginer</w:t>
+            </w:r>
+          </w:p>
+        </w:tc>
+      </w:tr>
+      <w:tr>
+        <w:tc>
+          <w:tcPr>
+            <w:tcW w:w="0" w:type="auto"/>
+          </w:tcPr>
+          <w:p>
+            <w:pPr>
+              <w:pStyle w:val="Compact"/>
+            </w:pPr>
+            <w:r>
+              <w:t>Coding/Scripting</w:t>
+            </w:r>
+          </w:p>
+        </w:tc>
+        <w:tc>
+          <w:tcPr>
+            <w:tcW w:w="0" w:type="auto"/>
+          </w:tcPr>
+          <w:p>
+            <w:pPr>
+              <w:pStyle w:val="Compact"/>
+            </w:pPr>
+            <w:r>
+              <w:t>N/A</w:t>
+            </w:r>
+          </w:p>
+        </w:tc>
+        <w:tc>
+          <w:tcPr>
+            <w:tcW w:w="0" w:type="auto"/>
+          </w:tcPr>
+          <w:p>
+            <w:pPr>
+              <w:pStyle w:val="Compact"/>
+            </w:pPr>
+            <w:r>
+              <w:t>Python, Bash</w:t>
+            </w:r>
+          </w:p>
+        </w:tc>
+        <w:tc>
+          <w:tcPr>
+            <w:tcW w:w="0" w:type="auto"/>
+          </w:tcPr>
+          <w:p>
+            <w:pPr>
+              <w:pStyle w:val="Compact"/>
+            </w:pPr>
+            <w:r>
+              <w:t>Ruby, JavaScript, Golang</w:t>
+            </w:r>
+          </w:p>
+        </w:tc>
+      </w:tr>
+      <w:tr>
+        <w:tc>
+          <w:tcPr>
+            <w:tcW w:w="0" w:type="auto"/>
+          </w:tcPr>
+          <w:p>
+            <w:pPr>
+              <w:pStyle w:val="Compact"/>
+            </w:pPr>
+            <w:r>
+              <w:t>IaaC</w:t>
+            </w:r>
+          </w:p>
+        </w:tc>
+        <w:tc>
+          <w:tcPr>
+            <w:tcW w:w="0" w:type="auto"/>
+          </w:tcPr>
+          <w:p>
+            <w:pPr>
+              <w:pStyle w:val="Compact"/>
+            </w:pPr>
+            <w:r>
+              <w:t>Terraform</w:t>
+            </w:r>
+          </w:p>
+        </w:tc>
+        <w:tc>
+          <w:tcPr>
+            <w:tcW w:w="0" w:type="auto"/>
+          </w:tcPr>
+          <w:p>
+            <w:pPr>
+              <w:pStyle w:val="Compact"/>
+            </w:pPr>
+            <w:r>
+              <w:t>CloudFormation</w:t>
+            </w:r>
+          </w:p>
+        </w:tc>
+        <w:tc>
+          <w:tcPr>
+            <w:tcW w:w="0" w:type="auto"/>
+          </w:tcPr>
+          <w:p>
+            <w:pPr>
+              <w:pStyle w:val="Compact"/>
+            </w:pPr>
+            <w:r>
+              <w:t>N/A</w:t>
+            </w:r>
+          </w:p>
+        </w:tc>
+      </w:tr>
+      <w:tr>
+        <w:tc>
+          <w:tcPr>
+            <w:tcW w:w="0" w:type="auto"/>
+          </w:tcPr>
+          <w:p>
+            <w:pPr>
+              <w:pStyle w:val="Compact"/>
+            </w:pPr>
+            <w:r>
+              <w:t>CM</w:t>
+            </w:r>
+          </w:p>
+        </w:tc>
+        <w:tc>
+          <w:tcPr>
+            <w:tcW w:w="0" w:type="auto"/>
+          </w:tcPr>
+          <w:p>
+            <w:pPr>
+              <w:pStyle w:val="Compact"/>
+            </w:pPr>
+            <w:r>
+              <w:t>N/A</w:t>
+            </w:r>
+          </w:p>
+        </w:tc>
+        <w:tc>
+          <w:tcPr>
+            <w:tcW w:w="0" w:type="auto"/>
+          </w:tcPr>
+          <w:p>
+            <w:pPr>
+              <w:pStyle w:val="Compact"/>
+            </w:pPr>
+            <w:r>
+              <w:t>Ansible</w:t>
+            </w:r>
+          </w:p>
+        </w:tc>
+        <w:tc>
+          <w:tcPr>
+            <w:tcW w:w="0" w:type="auto"/>
+          </w:tcPr>
+          <w:p>
+            <w:pPr>
+              <w:pStyle w:val="Compact"/>
+            </w:pPr>
+            <w:r>
+              <w:t>Bolt</w:t>
+            </w:r>
+          </w:p>
+        </w:tc>
+      </w:tr>
+      <w:tr>
+        <w:tc>
+          <w:tcPr>
+            <w:tcW w:w="0" w:type="auto"/>
+          </w:tcPr>
+          <w:p>
+            <w:pPr>
+              <w:pStyle w:val="Compact"/>
+            </w:pPr>
+            <w:r>
+              <w:t>Containers</w:t>
+            </w:r>
+          </w:p>
+        </w:tc>
+        <w:tc>
+          <w:tcPr>
+            <w:tcW w:w="0" w:type="auto"/>
+          </w:tcPr>
+          <w:p>
+            <w:pPr>
+              <w:pStyle w:val="Compact"/>
+            </w:pPr>
+            <w:r>
+              <w:t>Docker</w:t>
+            </w:r>
+          </w:p>
+        </w:tc>
+        <w:tc>
+          <w:tcPr>
+            <w:tcW w:w="0" w:type="auto"/>
+          </w:tcPr>
+          <w:p>
+            <w:pPr>
+              <w:pStyle w:val="Compact"/>
+            </w:pPr>
+            <w:r>
+              <w:t>Kubernetes, AWS ECS</w:t>
+            </w:r>
+          </w:p>
+        </w:tc>
+        <w:tc>
+          <w:tcPr>
+            <w:tcW w:w="0" w:type="auto"/>
+          </w:tcPr>
+          <w:p>
+            <w:pPr>
+              <w:pStyle w:val="Compact"/>
+            </w:pPr>
+            <w:r>
+              <w:t>Rancher</w:t>
+            </w:r>
+          </w:p>
+        </w:tc>
+      </w:tr>
+      <w:tr>
+        <w:tc>
+          <w:tcPr>
+            <w:tcW w:w="0" w:type="auto"/>
+          </w:tcPr>
+          <w:p>
+            <w:pPr>
+              <w:pStyle w:val="Compact"/>
+            </w:pPr>
+            <w:r>
+              <w:t>CI/CD</w:t>
+            </w:r>
+          </w:p>
+        </w:tc>
+        <w:tc>
+          <w:tcPr>
+            <w:tcW w:w="0" w:type="auto"/>
+          </w:tcPr>
+          <w:p>
+            <w:pPr>
+              <w:pStyle w:val="Compact"/>
+            </w:pPr>
+            <w:r>
+              <w:t>N/A</w:t>
+            </w:r>
+          </w:p>
+        </w:tc>
+        <w:tc>
+          <w:tcPr>
+            <w:tcW w:w="0" w:type="auto"/>
+          </w:tcPr>
+          <w:p>
+            <w:pPr>
+              <w:pStyle w:val="Compact"/>
+            </w:pPr>
+            <w:r>
+              <w:t>Jenkins, Teamcity, Gitlab</w:t>
+            </w:r>
+          </w:p>
+        </w:tc>
+        <w:tc>
+          <w:tcPr>
+            <w:tcW w:w="0" w:type="auto"/>
+          </w:tcPr>
+          <w:p>
+            <w:pPr>
+              <w:pStyle w:val="Compact"/>
+            </w:pPr>
+            <w:r>
+              <w:t>Travis</w:t>
+            </w:r>
+          </w:p>
+        </w:tc>
+      </w:tr>
+      <w:tr>
+        <w:tc>
+          <w:tcPr>
+            <w:tcW w:w="0" w:type="auto"/>
+          </w:tcPr>
+          <w:p>
+            <w:pPr>
+              <w:pStyle w:val="Compact"/>
+            </w:pPr>
+            <w:r>
+              <w:t>Monitoring</w:t>
+            </w:r>
+          </w:p>
+        </w:tc>
+        <w:tc>
+          <w:tcPr>
+            <w:tcW w:w="0" w:type="auto"/>
+          </w:tcPr>
+          <w:p>
+            <w:pPr>
+              <w:pStyle w:val="Compact"/>
+            </w:pPr>
+            <w:r>
+              <w:t>Cloudwatch</w:t>
+            </w:r>
+          </w:p>
+        </w:tc>
+        <w:tc>
+          <w:tcPr>
+            <w:tcW w:w="0" w:type="auto"/>
+          </w:tcPr>
+          <w:p>
+            <w:pPr>
+              <w:pStyle w:val="Compact"/>
+            </w:pPr>
+            <w:r>
+              <w:t>Prometheus/Grafana</w:t>
+            </w:r>
+          </w:p>
+        </w:tc>
+        <w:tc>
+          <w:tcPr>
+            <w:tcW w:w="0" w:type="auto"/>
+          </w:tcPr>
+          <w:p>
+            <w:pPr>
+              <w:pStyle w:val="Compact"/>
+            </w:pPr>
+            <w:r>
+              <w:t>Istio</w:t>
+            </w:r>
+          </w:p>
+        </w:tc>
+      </w:tr>
+      <w:tr>
+        <w:tc>
+          <w:tcPr>
+            <w:tcW w:w="0" w:type="auto"/>
+          </w:tcPr>
+          <w:p>
+            <w:pPr>
+              <w:pStyle w:val="Compact"/>
+            </w:pPr>
+            <w:r>
+              <w:t>Service Mesh</w:t>
+            </w:r>
+          </w:p>
+        </w:tc>
+        <w:tc>
+          <w:tcPr>
+            <w:tcW w:w="0" w:type="auto"/>
+          </w:tcPr>
+          <w:p>
+            <w:pPr>
+              <w:pStyle w:val="Compact"/>
+            </w:pPr>
+            <w:r>
+              <w:t>N/A</w:t>
+            </w:r>
+          </w:p>
+        </w:tc>
+        <w:tc>
+          <w:tcPr>
+            <w:tcW w:w="0" w:type="auto"/>
+          </w:tcPr>
+          <w:p>
+            <w:pPr>
+              <w:pStyle w:val="Compact"/>
+            </w:pPr>
+            <w:r>
+              <w:t>Consul</w:t>
+            </w:r>
+          </w:p>
+        </w:tc>
+        <w:tc>
+          <w:tcPr>
+            <w:tcW w:w="0" w:type="auto"/>
+          </w:tcPr>
+          <w:p>
+            <w:pPr>
+              <w:pStyle w:val="Compact"/>
+            </w:pPr>
+            <w:r>
+              <w:t>Istio</w:t>
+            </w:r>
+          </w:p>
+        </w:tc>
+      </w:tr>
+      <w:tr>
+        <w:tc>
+          <w:tcPr>
+            <w:tcW w:w="0" w:type="auto"/>
+          </w:tcPr>
+          <w:p>
+            <w:pPr>
+              <w:pStyle w:val="Compact"/>
+            </w:pPr>
+            <w:r>
+              <w:t>Secrets Management</w:t>
+            </w:r>
+          </w:p>
+        </w:tc>
+        <w:tc>
+          <w:tcPr>
+            <w:tcW w:w="0" w:type="auto"/>
+          </w:tcPr>
+          <w:p>
+            <w:pPr>
+              <w:pStyle w:val="Compact"/>
+            </w:pPr>
+            <w:r>
+              <w:t>AWS Secrets Manager</w:t>
+            </w:r>
+          </w:p>
+        </w:tc>
+        <w:tc>
+          <w:tcPr>
+            <w:tcW w:w="0" w:type="auto"/>
+          </w:tcPr>
+          <w:p>
+            <w:pPr>
+              <w:pStyle w:val="Compact"/>
+            </w:pPr>
+            <w:r>
+              <w:t>Vault</w:t>
+            </w:r>
+          </w:p>
+        </w:tc>
+        <w:tc>
+          <w:tcPr>
+            <w:tcW w:w="0" w:type="auto"/>
+          </w:tcPr>
+          <w:p>
+            <w:pPr>
+              <w:pStyle w:val="Compact"/>
+            </w:pPr>
+            <w:r>
+              <w:t>CyberArk</w:t>
+            </w:r>
+          </w:p>
+        </w:tc>
+      </w:tr>
+    </w:tbl>
+    <w:p>
+      <w:pPr>
+        <w:pStyle w:val="Heading2"/>
+      </w:pPr>
+      <w:bookmarkStart w:id="8" w:name="training"/>
       <w:r>
         <w:lastRenderedPageBreak/>
-        <w:t>Monitoring: Cloudwatch, Prometheus</w:t>
-      </w:r>
-    </w:p>
-    <w:p>
-      <w:pPr>
-        <w:pStyle w:val="Compact"/>
-        <w:numPr>
-          <w:ilvl w:val="0"/>
-          <w:numId w:val="3"/>
-        </w:numPr>
-      </w:pPr>
-      <w:r>
-        <w:t>Service Discovery: Consul</w:t>
-      </w:r>
-    </w:p>
-    <w:p>
-      <w:pPr>
-        <w:pStyle w:val="Compact"/>
-        <w:numPr>
-          <w:ilvl w:val="0"/>
-          <w:numId w:val="3"/>
-        </w:numPr>
-      </w:pPr>
-      <w:r>
-        <w:t>Secrets managment: Vault,</w:t>
-      </w:r>
-      <w:r>
-        <w:t xml:space="preserve"> AWS Secrets Manager</w:t>
-      </w:r>
+        <w:t>TRAINING</w:t>
+      </w:r>
+      <w:bookmarkEnd w:id="8"/>
+    </w:p>
+    <w:p>
+      <w:pPr>
+        <w:pStyle w:val="Heading3"/>
+      </w:pPr>
+      <w:bookmarkStart w:id="9" w:name="Xb8cf9a49ecc498a15cfe373123f99d0b99fddf0"/>
+      <w:r>
+        <w:t>Hashicorp 101 (February 2019): Terraform 101, Vault 101, Vault 102, Consul 101</w:t>
+      </w:r>
+      <w:bookmarkEnd w:id="9"/>
+    </w:p>
+    <w:p>
+      <w:pPr>
+        <w:pStyle w:val="Heading3"/>
+      </w:pPr>
+      <w:bookmarkStart w:id="10" w:name="X41d3d8279834f3fa759add617367022be881ca5"/>
+      <w:r>
+        <w:t>Docker Certified Associate (February 2019) - Expired</w:t>
+      </w:r>
+      <w:bookmarkEnd w:id="10"/>
     </w:p>
     <w:p>
       <w:pPr>
         <w:pStyle w:val="Heading2"/>
       </w:pPr>
-      <w:bookmarkStart w:id="6" w:name="training"/>
-      <w:r>
-        <w:t>TRAINING</w:t>
-      </w:r>
+      <w:bookmarkStart w:id="11" w:name="education"/>
+      <w:r>
+        <w:t>EDUCATION</w:t>
+      </w:r>
+      <w:bookmarkEnd w:id="11"/>
     </w:p>
     <w:p>
       <w:pPr>
         <w:pStyle w:val="Heading3"/>
       </w:pPr>
-      <w:bookmarkStart w:id="7" w:name="hashicorp-101-february-2019"/>
-      <w:bookmarkEnd w:id="6"/>
-      <w:r>
-        <w:t>Hashicorp 101 (February 2019)</w:t>
-      </w:r>
-    </w:p>
-    <w:bookmarkEnd w:id="7"/>
-    <w:p>
-      <w:pPr>
-        <w:pStyle w:val="Compact"/>
-        <w:numPr>
-          <w:ilvl w:val="0"/>
-          <w:numId w:val="4"/>
-        </w:numPr>
-      </w:pPr>
-      <w:r>
-        <w:t>Terraform 101</w:t>
-      </w:r>
-    </w:p>
-    <w:p>
-      <w:pPr>
-        <w:pStyle w:val="Compact"/>
-        <w:numPr>
-          <w:ilvl w:val="0"/>
-          <w:numId w:val="4"/>
-        </w:numPr>
-      </w:pPr>
-      <w:r>
-        <w:t>Vault 101</w:t>
-      </w:r>
-    </w:p>
-    <w:p>
-      <w:pPr>
-        <w:pStyle w:val="Compact"/>
-        <w:numPr>
-          <w:ilvl w:val="0"/>
-          <w:numId w:val="4"/>
-        </w:numPr>
-      </w:pPr>
-      <w:r>
-        <w:t>Vault 102</w:t>
-      </w:r>
-    </w:p>
-    <w:p>
-      <w:pPr>
-        <w:pStyle w:val="Compact"/>
-        <w:numPr>
-          <w:ilvl w:val="0"/>
-          <w:numId w:val="4"/>
-        </w:numPr>
-      </w:pPr>
-      <w:r>
-        <w:t>Consul 101</w:t>
-      </w:r>
-    </w:p>
-    <w:p>
-      <w:pPr>
-        <w:pStyle w:val="Heading3"/>
-      </w:pPr>
-      <w:bookmarkStart w:id="8" w:name="docker-certified-associate-february-2019"/>
-      <w:r>
-        <w:t>Docker Certified Associate (February 2019)</w:t>
-      </w:r>
-    </w:p>
-    <w:p>
-      <w:pPr>
-        <w:pStyle w:val="Heading2"/>
-      </w:pPr>
-      <w:bookmarkStart w:id="9" w:name="education"/>
-      <w:bookmarkEnd w:id="8"/>
-      <w:r>
-        <w:t>EDUCATION</w:t>
-      </w:r>
-    </w:p>
-    <w:p>
-      <w:pPr>
-        <w:pStyle w:val="Heading3"/>
-      </w:pPr>
-      <w:bookmarkStart w:id="10" w:name="makers-academy-march-2018-to-june-2018"/>
-      <w:bookmarkEnd w:id="9"/>
+      <w:bookmarkStart w:id="12" w:name="makers-academy-march-2018-to-june-2018"/>
       <w:r>
         <w:t>Makers Academy (March 2018 to June 2018)</w:t>
       </w:r>
-    </w:p>
-    <w:bookmarkEnd w:id="10"/>
+      <w:bookmarkEnd w:id="12"/>
+    </w:p>
     <w:p>
       <w:pPr>
         <w:pStyle w:val="Compact"/>
@@ -523,12 +1069,12 @@
       <w:pPr>
         <w:pStyle w:val="Heading3"/>
       </w:pPr>
-      <w:bookmarkStart w:id="11" w:name="wroclaw-university-october-2009---septem"/>
+      <w:bookmarkStart w:id="13" w:name="Xc083d6fb2d4bc13f073344dc3a4fed32f335704"/>
       <w:r>
         <w:t>Wroclaw University (October 2009 - September 2012)</w:t>
       </w:r>
-    </w:p>
-    <w:bookmarkEnd w:id="11"/>
+      <w:bookmarkEnd w:id="13"/>
+    </w:p>
     <w:p>
       <w:pPr>
         <w:pStyle w:val="Compact"/>
@@ -545,15 +1091,17 @@
       <w:pPr>
         <w:pStyle w:val="Heading2"/>
       </w:pPr>
-      <w:bookmarkStart w:id="12" w:name="experience"/>
+      <w:bookmarkStart w:id="14" w:name="experience"/>
       <w:r>
         <w:t>EXPERIENCE</w:t>
       </w:r>
+      <w:bookmarkEnd w:id="14"/>
     </w:p>
     <w:tbl>
       <w:tblPr>
-        <w:tblW w:w="0" w:type="auto"/>
-        <w:tblLook w:val="04A0" w:firstRow="1" w:lastRow="0" w:firstColumn="1" w:lastColumn="0" w:noHBand="0" w:noVBand="1"/>
+        <w:tblStyle w:val="Table"/>
+        <w:tblW w:w="5000" w:type="pct"/>
+        <w:tblLook w:val="07E0" w:firstRow="1" w:lastRow="1" w:firstColumn="1" w:lastColumn="1" w:noHBand="1" w:noVBand="1"/>
       </w:tblPr>
       <w:tblGrid>
         <w:gridCol w:w="1542"/>
@@ -569,7 +1117,6 @@
             </w:tcBorders>
             <w:vAlign w:val="bottom"/>
           </w:tcPr>
-          <w:bookmarkEnd w:id="12"/>
           <w:p>
             <w:pPr>
               <w:pStyle w:val="Compact"/>
@@ -650,7 +1197,7 @@
               <w:pStyle w:val="Compact"/>
             </w:pPr>
             <w:r>
-              <w:t>ECS Digital, London</w:t>
+              <w:t>ECS, GlobalLogic UK&amp;I London</w:t>
             </w:r>
           </w:p>
         </w:tc>
@@ -773,7 +1320,7 @@
               <w:pStyle w:val="Compact"/>
             </w:pPr>
             <w:r>
-              <w:t>Ultimo Ltd. Poland</w:t>
+              <w:t>Ultimo Ltd. Poland</w:t>
             </w:r>
           </w:p>
         </w:tc>
@@ -801,23 +1348,20 @@
               <w:pStyle w:val="Compact"/>
             </w:pPr>
             <w:r>
-              <w:t>Inspector, Team leade</w:t>
-            </w:r>
-            <w:r>
-              <w:t>r in Central Eviction Department</w:t>
-            </w:r>
-          </w:p>
-        </w:tc>
-        <w:tc>
-          <w:tcPr>
-            <w:tcW w:w="0" w:type="auto"/>
-          </w:tcPr>
-          <w:p>
-            <w:pPr>
-              <w:pStyle w:val="Compact"/>
-            </w:pPr>
-            <w:r>
-              <w:t>Ultimo Ltd. Poland</w:t>
+              <w:t>Inspector, Team leader in Central Eviction Department</w:t>
+            </w:r>
+          </w:p>
+        </w:tc>
+        <w:tc>
+          <w:tcPr>
+            <w:tcW w:w="0" w:type="auto"/>
+          </w:tcPr>
+          <w:p>
+            <w:pPr>
+              <w:pStyle w:val="Compact"/>
+            </w:pPr>
+            <w:r>
+              <w:t>Ultimo Ltd. Poland</w:t>
             </w:r>
           </w:p>
         </w:tc>
@@ -864,23 +1408,223 @@
         </w:tc>
       </w:tr>
     </w:tbl>
-    <w:p/>
+    <w:p>
+      <w:pPr>
+        <w:pStyle w:val="Heading2"/>
+      </w:pPr>
+      <w:bookmarkStart w:id="15" w:name="interests"/>
+      <w:r>
+        <w:t>INTERESTS</w:t>
+      </w:r>
+      <w:bookmarkEnd w:id="15"/>
+    </w:p>
+    <w:p>
+      <w:pPr>
+        <w:pStyle w:val="FirstParagraph"/>
+      </w:pPr>
+      <w:r>
+        <w:t>Yoga, Cooking, Video Games, Lego, Hiking/mountaineering, Travel, Art/fashion</w:t>
+      </w:r>
+    </w:p>
+    <w:p>
+      <w:pPr>
+        <w:pStyle w:val="Heading2"/>
+      </w:pPr>
+      <w:bookmarkStart w:id="16" w:name="networks"/>
+      <w:r>
+        <w:t>NETWORKS</w:t>
+      </w:r>
+      <w:bookmarkEnd w:id="16"/>
+    </w:p>
+    <w:p>
+      <w:pPr>
+        <w:pStyle w:val="FirstParagraph"/>
+        <w:jc w:val="center"/>
+      </w:pPr>
+      <w:hyperlink r:id="rId14" w:history="1">
+        <w:r>
+          <w:rPr>
+            <w:rStyle w:val="Hyperlink"/>
+          </w:rPr>
+          <w:t>Linke</w:t>
+        </w:r>
+        <w:r>
+          <w:rPr>
+            <w:rStyle w:val="Hyperlink"/>
+          </w:rPr>
+          <w:t>d</w:t>
+        </w:r>
+        <w:r>
+          <w:rPr>
+            <w:rStyle w:val="Hyperlink"/>
+          </w:rPr>
+          <w:t>In</w:t>
+        </w:r>
+      </w:hyperlink>
+    </w:p>
     <w:sectPr>
       <w:pgSz w:w="12240" w:h="15840"/>
-      <w:pgMar w:top="1440" w:right="1440" w:bottom="1440" w:left="1440" w:header="708" w:footer="708" w:gutter="0"/>
-      <w:cols w:space="708"/>
-      <w:docGrid w:linePitch="360"/>
+      <w:pgMar w:top="1440" w:right="1440" w:bottom="1440" w:left="1440" w:header="720" w:footer="720" w:gutter="0"/>
+      <w:cols w:space="720"/>
     </w:sectPr>
   </w:body>
 </w:document>
 </file>
 
+<file path=word/endnotes.xml><?xml version="1.0" encoding="utf-8"?>
+<w:endnotes xmlns:wpc="http://schemas.microsoft.com/office/word/2010/wordprocessingCanvas" xmlns:cx="http://schemas.microsoft.com/office/drawing/2014/chartex" xmlns:cx1="http://schemas.microsoft.com/office/drawing/2015/9/8/chartex" xmlns:cx2="http://schemas.microsoft.com/office/drawing/2015/10/21/chartex" xmlns:cx3="http://schemas.microsoft.com/office/drawing/2016/5/9/chartex" xmlns:cx4="http://schemas.microsoft.com/office/drawing/2016/5/10/chartex" xmlns:cx5="http://schemas.microsoft.com/office/drawing/2016/5/11/chartex" xmlns:cx6="http://schemas.microsoft.com/office/drawing/2016/5/12/chartex" xmlns:cx7="http://schemas.microsoft.com/office/drawing/2016/5/13/chartex" xmlns:cx8="http://schemas.microsoft.com/office/drawing/2016/5/14/chartex" xmlns:mc="http://schemas.openxmlformats.org/markup-compatibility/2006" xmlns:aink="http://schemas.microsoft.com/office/drawing/2016/ink" xmlns:am3d="http://schemas.microsoft.com/office/drawing/2017/model3d" xmlns:o="urn:schemas-microsoft-com:office:office" xmlns:oel="http://schemas.microsoft.com/office/2019/extlst" xmlns:r="http://schemas.openxmlformats.org/officeDocument/2006/relationships" xmlns:m="http://schemas.openxmlformats.org/officeDocument/2006/math" xmlns:v="urn:schemas-microsoft-com:vml" xmlns:wp14="http://schemas.microsoft.com/office/word/2010/wordprocessingDrawing" xmlns:wp="http://schemas.openxmlformats.org/drawingml/2006/wordprocessingDrawing" xmlns:w10="urn:schemas-microsoft-com:office:word" xmlns:w="http://schemas.openxmlformats.org/wordprocessingml/2006/main" xmlns:w14="http://schemas.microsoft.com/office/word/2010/wordml" xmlns:w15="http://schemas.microsoft.com/office/word/2012/wordml" xmlns:w16cex="http://schemas.microsoft.com/office/word/2018/wordml/cex" xmlns:w16cid="http://schemas.microsoft.com/office/word/2016/wordml/cid" xmlns:w16="http://schemas.microsoft.com/office/word/2018/wordml" xmlns:w16sdtdh="http://schemas.microsoft.com/office/word/2020/wordml/sdtdatahash" xmlns:w16se="http://schemas.microsoft.com/office/word/2015/wordml/symex" xmlns:wpg="http://schemas.microsoft.com/office/word/2010/wordprocessingGroup" xmlns:wpi="http://schemas.microsoft.com/office/word/2010/wordprocessingInk" xmlns:wne="http://schemas.microsoft.com/office/word/2006/wordml" xmlns:wps="http://schemas.microsoft.com/office/word/2010/wordprocessingShape" mc:Ignorable="w14 w15 w16se w16cid w16 w16cex w16sdtdh wp14">
+  <w:endnote w:type="separator" w:id="-1">
+    <w:p>
+      <w:pPr>
+        <w:spacing w:after="0"/>
+      </w:pPr>
+      <w:r>
+        <w:separator/>
+      </w:r>
+    </w:p>
+  </w:endnote>
+  <w:endnote w:type="continuationSeparator" w:id="0">
+    <w:p>
+      <w:pPr>
+        <w:spacing w:after="0"/>
+      </w:pPr>
+      <w:r>
+        <w:continuationSeparator/>
+      </w:r>
+    </w:p>
+  </w:endnote>
+</w:endnotes>
+</file>
+
+<file path=word/footnotes.xml><?xml version="1.0" encoding="utf-8"?>
+<w:footnotes xmlns:wpc="http://schemas.microsoft.com/office/word/2010/wordprocessingCanvas" xmlns:cx="http://schemas.microsoft.com/office/drawing/2014/chartex" xmlns:cx1="http://schemas.microsoft.com/office/drawing/2015/9/8/chartex" xmlns:cx2="http://schemas.microsoft.com/office/drawing/2015/10/21/chartex" xmlns:cx3="http://schemas.microsoft.com/office/drawing/2016/5/9/chartex" xmlns:cx4="http://schemas.microsoft.com/office/drawing/2016/5/10/chartex" xmlns:cx5="http://schemas.microsoft.com/office/drawing/2016/5/11/chartex" xmlns:cx6="http://schemas.microsoft.com/office/drawing/2016/5/12/chartex" xmlns:cx7="http://schemas.microsoft.com/office/drawing/2016/5/13/chartex" xmlns:cx8="http://schemas.microsoft.com/office/drawing/2016/5/14/chartex" xmlns:mc="http://schemas.openxmlformats.org/markup-compatibility/2006" xmlns:aink="http://schemas.microsoft.com/office/drawing/2016/ink" xmlns:am3d="http://schemas.microsoft.com/office/drawing/2017/model3d" xmlns:o="urn:schemas-microsoft-com:office:office" xmlns:oel="http://schemas.microsoft.com/office/2019/extlst" xmlns:r="http://schemas.openxmlformats.org/officeDocument/2006/relationships" xmlns:m="http://schemas.openxmlformats.org/officeDocument/2006/math" xmlns:v="urn:schemas-microsoft-com:vml" xmlns:wp14="http://schemas.microsoft.com/office/word/2010/wordprocessingDrawing" xmlns:wp="http://schemas.openxmlformats.org/drawingml/2006/wordprocessingDrawing" xmlns:w10="urn:schemas-microsoft-com:office:word" xmlns:w="http://schemas.openxmlformats.org/wordprocessingml/2006/main" xmlns:w14="http://schemas.microsoft.com/office/word/2010/wordml" xmlns:w15="http://schemas.microsoft.com/office/word/2012/wordml" xmlns:w16cex="http://schemas.microsoft.com/office/word/2018/wordml/cex" xmlns:w16cid="http://schemas.microsoft.com/office/word/2016/wordml/cid" xmlns:w16="http://schemas.microsoft.com/office/word/2018/wordml" xmlns:w16sdtdh="http://schemas.microsoft.com/office/word/2020/wordml/sdtdatahash" xmlns:w16se="http://schemas.microsoft.com/office/word/2015/wordml/symex" xmlns:wpg="http://schemas.microsoft.com/office/word/2010/wordprocessingGroup" xmlns:wpi="http://schemas.microsoft.com/office/word/2010/wordprocessingInk" xmlns:wne="http://schemas.microsoft.com/office/word/2006/wordml" xmlns:wps="http://schemas.microsoft.com/office/word/2010/wordprocessingShape" mc:Ignorable="w14 w15 w16se w16cid w16 w16cex w16sdtdh wp14">
+  <w:footnote w:type="separator" w:id="-1">
+    <w:p>
+      <w:r>
+        <w:separator/>
+      </w:r>
+    </w:p>
+  </w:footnote>
+  <w:footnote w:type="continuationSeparator" w:id="0">
+    <w:p>
+      <w:r>
+        <w:continuationSeparator/>
+      </w:r>
+    </w:p>
+  </w:footnote>
+</w:footnotes>
+</file>
+
 <file path=word/numbering.xml><?xml version="1.0" encoding="utf-8"?>
-<w:numbering xmlns:wpc="http://schemas.microsoft.com/office/word/2010/wordprocessingCanvas" xmlns:cx="http://schemas.microsoft.com/office/drawing/2014/chartex" xmlns:cx1="http://schemas.microsoft.com/office/drawing/2015/9/8/chartex" xmlns:cx2="http://schemas.microsoft.com/office/drawing/2015/10/21/chartex" xmlns:cx3="http://schemas.microsoft.com/office/drawing/2016/5/9/chartex" xmlns:cx4="http://schemas.microsoft.com/office/drawing/2016/5/10/chartex" xmlns:cx5="http://schemas.microsoft.com/office/drawing/2016/5/11/chartex" xmlns:cx6="http://schemas.microsoft.com/office/drawing/2016/5/12/chartex" xmlns:cx7="http://schemas.microsoft.com/office/drawing/2016/5/13/chartex" xmlns:cx8="http://schemas.microsoft.com/office/drawing/2016/5/14/chartex" xmlns:mc="http://schemas.openxmlformats.org/markup-compatibility/2006" xmlns:aink="http://schemas.microsoft.com/office/drawing/2016/ink" xmlns:am3d="http://schemas.microsoft.com/office/drawing/2017/model3d" xmlns:o="urn:schemas-microsoft-com:office:office" xmlns:r="http://schemas.openxmlformats.org/officeDocument/2006/relationships" xmlns:m="http://schemas.openxmlformats.org/officeDocument/2006/math" xmlns:v="urn:schemas-microsoft-com:vml" xmlns:wp14="http://schemas.microsoft.com/office/word/2010/wordprocessingDrawing" xmlns:wp="http://schemas.openxmlformats.org/drawingml/2006/wordprocessingDrawing" xmlns:w10="urn:schemas-microsoft-com:office:word" xmlns:w="http://schemas.openxmlformats.org/wordprocessingml/2006/main" xmlns:w14="http://schemas.microsoft.com/office/word/2010/wordml" xmlns:w15="http://schemas.microsoft.com/office/word/2012/wordml" xmlns:w16cex="http://schemas.microsoft.com/office/word/2018/wordml/cex" xmlns:w16cid="http://schemas.microsoft.com/office/word/2016/wordml/cid" xmlns:w16="http://schemas.microsoft.com/office/word/2018/wordml" xmlns:w16se="http://schemas.microsoft.com/office/word/2015/wordml/symex" xmlns:wpg="http://schemas.microsoft.com/office/word/2010/wordprocessingGroup" xmlns:wpi="http://schemas.microsoft.com/office/word/2010/wordprocessingInk" xmlns:wne="http://schemas.microsoft.com/office/word/2006/wordml" xmlns:wps="http://schemas.microsoft.com/office/word/2010/wordprocessingShape" mc:Ignorable="w14 w15 w16se w16cid w16 w16cex wp14">
+<w:numbering xmlns:wpc="http://schemas.microsoft.com/office/word/2010/wordprocessingCanvas" xmlns:cx="http://schemas.microsoft.com/office/drawing/2014/chartex" xmlns:cx1="http://schemas.microsoft.com/office/drawing/2015/9/8/chartex" xmlns:cx2="http://schemas.microsoft.com/office/drawing/2015/10/21/chartex" xmlns:cx3="http://schemas.microsoft.com/office/drawing/2016/5/9/chartex" xmlns:cx4="http://schemas.microsoft.com/office/drawing/2016/5/10/chartex" xmlns:cx5="http://schemas.microsoft.com/office/drawing/2016/5/11/chartex" xmlns:cx6="http://schemas.microsoft.com/office/drawing/2016/5/12/chartex" xmlns:cx7="http://schemas.microsoft.com/office/drawing/2016/5/13/chartex" xmlns:cx8="http://schemas.microsoft.com/office/drawing/2016/5/14/chartex" xmlns:mc="http://schemas.openxmlformats.org/markup-compatibility/2006" xmlns:aink="http://schemas.microsoft.com/office/drawing/2016/ink" xmlns:am3d="http://schemas.microsoft.com/office/drawing/2017/model3d" xmlns:o="urn:schemas-microsoft-com:office:office" xmlns:oel="http://schemas.microsoft.com/office/2019/extlst" xmlns:r="http://schemas.openxmlformats.org/officeDocument/2006/relationships" xmlns:m="http://schemas.openxmlformats.org/officeDocument/2006/math" xmlns:v="urn:schemas-microsoft-com:vml" xmlns:wp14="http://schemas.microsoft.com/office/word/2010/wordprocessingDrawing" xmlns:wp="http://schemas.openxmlformats.org/drawingml/2006/wordprocessingDrawing" xmlns:w10="urn:schemas-microsoft-com:office:word" xmlns:w="http://schemas.openxmlformats.org/wordprocessingml/2006/main" xmlns:w14="http://schemas.microsoft.com/office/word/2010/wordml" xmlns:w15="http://schemas.microsoft.com/office/word/2012/wordml" xmlns:w16cex="http://schemas.microsoft.com/office/word/2018/wordml/cex" xmlns:w16cid="http://schemas.microsoft.com/office/word/2016/wordml/cid" xmlns:w16="http://schemas.microsoft.com/office/word/2018/wordml" xmlns:w16sdtdh="http://schemas.microsoft.com/office/word/2020/wordml/sdtdatahash" xmlns:w16se="http://schemas.microsoft.com/office/word/2015/wordml/symex" xmlns:wpg="http://schemas.microsoft.com/office/word/2010/wordprocessingGroup" xmlns:wpi="http://schemas.microsoft.com/office/word/2010/wordprocessingInk" xmlns:wne="http://schemas.microsoft.com/office/word/2006/wordml" xmlns:wps="http://schemas.microsoft.com/office/word/2010/wordprocessingShape" mc:Ignorable="w14 w15 w16se w16cid w16 w16cex w16sdtdh wp14">
   <w:abstractNum w:abstractNumId="0" w15:restartNumberingAfterBreak="0">
-    <w:nsid w:val="E1BEF34D"/>
+    <w:nsid w:val="EA454B4C"/>
     <w:multiLevelType w:val="multilevel"/>
-    <w:tmpl w:val="0B0042A2"/>
+    <w:tmpl w:val="C48A763A"/>
+    <w:lvl w:ilvl="0">
+      <w:numFmt w:val="bullet"/>
+      <w:lvlText w:val="•"/>
+      <w:lvlJc w:val="left"/>
+      <w:pPr>
+        <w:tabs>
+          <w:tab w:val="num" w:pos="0"/>
+        </w:tabs>
+        <w:ind w:left="480" w:hanging="480"/>
+      </w:pPr>
+    </w:lvl>
+    <w:lvl w:ilvl="1">
+      <w:numFmt w:val="bullet"/>
+      <w:lvlText w:val="–"/>
+      <w:lvlJc w:val="left"/>
+      <w:pPr>
+        <w:tabs>
+          <w:tab w:val="num" w:pos="720"/>
+        </w:tabs>
+        <w:ind w:left="1200" w:hanging="480"/>
+      </w:pPr>
+    </w:lvl>
+    <w:lvl w:ilvl="2">
+      <w:numFmt w:val="bullet"/>
+      <w:lvlText w:val="•"/>
+      <w:lvlJc w:val="left"/>
+      <w:pPr>
+        <w:tabs>
+          <w:tab w:val="num" w:pos="1440"/>
+        </w:tabs>
+        <w:ind w:left="1920" w:hanging="480"/>
+      </w:pPr>
+    </w:lvl>
+    <w:lvl w:ilvl="3">
+      <w:numFmt w:val="bullet"/>
+      <w:lvlText w:val="–"/>
+      <w:lvlJc w:val="left"/>
+      <w:pPr>
+        <w:tabs>
+          <w:tab w:val="num" w:pos="2160"/>
+        </w:tabs>
+        <w:ind w:left="2640" w:hanging="480"/>
+      </w:pPr>
+    </w:lvl>
+    <w:lvl w:ilvl="4">
+      <w:numFmt w:val="bullet"/>
+      <w:lvlText w:val="•"/>
+      <w:lvlJc w:val="left"/>
+      <w:pPr>
+        <w:tabs>
+          <w:tab w:val="num" w:pos="2880"/>
+        </w:tabs>
+        <w:ind w:left="3360" w:hanging="480"/>
+      </w:pPr>
+    </w:lvl>
+    <w:lvl w:ilvl="5">
+      <w:numFmt w:val="bullet"/>
+      <w:lvlText w:val="–"/>
+      <w:lvlJc w:val="left"/>
+      <w:pPr>
+        <w:tabs>
+          <w:tab w:val="num" w:pos="3600"/>
+        </w:tabs>
+        <w:ind w:left="4080" w:hanging="480"/>
+      </w:pPr>
+    </w:lvl>
+    <w:lvl w:ilvl="6">
+      <w:numFmt w:val="bullet"/>
+      <w:lvlText w:val="•"/>
+      <w:lvlJc w:val="left"/>
+      <w:pPr>
+        <w:tabs>
+          <w:tab w:val="num" w:pos="4320"/>
+        </w:tabs>
+        <w:ind w:left="4800" w:hanging="480"/>
+      </w:pPr>
+    </w:lvl>
+    <w:lvl w:ilvl="7">
+      <w:numFmt w:val="bullet"/>
+      <w:lvlText w:val="–"/>
+      <w:lvlJc w:val="left"/>
+      <w:pPr>
+        <w:tabs>
+          <w:tab w:val="num" w:pos="5040"/>
+        </w:tabs>
+        <w:ind w:left="5520" w:hanging="480"/>
+      </w:pPr>
+    </w:lvl>
+    <w:lvl w:ilvl="8">
+      <w:numFmt w:val="bullet"/>
+      <w:lvlText w:val="•"/>
+      <w:lvlJc w:val="left"/>
+      <w:pPr>
+        <w:tabs>
+          <w:tab w:val="num" w:pos="5760"/>
+        </w:tabs>
+        <w:ind w:left="6240" w:hanging="480"/>
+      </w:pPr>
+    </w:lvl>
+  </w:abstractNum>
+  <w:abstractNum w:abstractNumId="1" w15:restartNumberingAfterBreak="0">
+    <w:nsid w:val="2C1AE401"/>
+    <w:multiLevelType w:val="multilevel"/>
+    <w:tmpl w:val="2C480B92"/>
     <w:lvl w:ilvl="0">
       <w:numFmt w:val="bullet"/>
       <w:lvlText w:val=" "/>
@@ -959,134 +1703,51 @@
       </w:pPr>
     </w:lvl>
     <w:lvl w:ilvl="7">
-      <w:numFmt w:val="decimal"/>
-      <w:lvlText w:val=""/>
+      <w:numFmt w:val="bullet"/>
+      <w:lvlText w:val=" "/>
       <w:lvlJc w:val="left"/>
+      <w:pPr>
+        <w:tabs>
+          <w:tab w:val="num" w:pos="5040"/>
+        </w:tabs>
+        <w:ind w:left="5520" w:hanging="480"/>
+      </w:pPr>
     </w:lvl>
     <w:lvl w:ilvl="8">
-      <w:numFmt w:val="decimal"/>
-      <w:lvlText w:val=""/>
+      <w:numFmt w:val="bullet"/>
+      <w:lvlText w:val=" "/>
       <w:lvlJc w:val="left"/>
+      <w:pPr>
+        <w:tabs>
+          <w:tab w:val="num" w:pos="5760"/>
+        </w:tabs>
+        <w:ind w:left="6240" w:hanging="480"/>
+      </w:pPr>
     </w:lvl>
   </w:abstractNum>
-  <w:abstractNum w:abstractNumId="1" w15:restartNumberingAfterBreak="0">
-    <w:nsid w:val="5289CED4"/>
-    <w:multiLevelType w:val="multilevel"/>
-    <w:tmpl w:val="C8A4BC92"/>
-    <w:lvl w:ilvl="0">
-      <w:numFmt w:val="bullet"/>
-      <w:lvlText w:val="•"/>
-      <w:lvlJc w:val="left"/>
-      <w:pPr>
-        <w:tabs>
-          <w:tab w:val="num" w:pos="0"/>
-        </w:tabs>
-        <w:ind w:left="480" w:hanging="480"/>
-      </w:pPr>
-    </w:lvl>
-    <w:lvl w:ilvl="1">
-      <w:numFmt w:val="bullet"/>
-      <w:lvlText w:val="–"/>
-      <w:lvlJc w:val="left"/>
-      <w:pPr>
-        <w:tabs>
-          <w:tab w:val="num" w:pos="720"/>
-        </w:tabs>
-        <w:ind w:left="1200" w:hanging="480"/>
-      </w:pPr>
-    </w:lvl>
-    <w:lvl w:ilvl="2">
-      <w:numFmt w:val="bullet"/>
-      <w:lvlText w:val="•"/>
-      <w:lvlJc w:val="left"/>
-      <w:pPr>
-        <w:tabs>
-          <w:tab w:val="num" w:pos="1440"/>
-        </w:tabs>
-        <w:ind w:left="1920" w:hanging="480"/>
-      </w:pPr>
-    </w:lvl>
-    <w:lvl w:ilvl="3">
-      <w:numFmt w:val="bullet"/>
-      <w:lvlText w:val="–"/>
-      <w:lvlJc w:val="left"/>
-      <w:pPr>
-        <w:tabs>
-          <w:tab w:val="num" w:pos="2160"/>
-        </w:tabs>
-        <w:ind w:left="2640" w:hanging="480"/>
-      </w:pPr>
-    </w:lvl>
-    <w:lvl w:ilvl="4">
-      <w:numFmt w:val="bullet"/>
-      <w:lvlText w:val="•"/>
-      <w:lvlJc w:val="left"/>
-      <w:pPr>
-        <w:tabs>
-          <w:tab w:val="num" w:pos="2880"/>
-        </w:tabs>
-        <w:ind w:left="3360" w:hanging="480"/>
-      </w:pPr>
-    </w:lvl>
-    <w:lvl w:ilvl="5">
-      <w:numFmt w:val="bullet"/>
-      <w:lvlText w:val="–"/>
-      <w:lvlJc w:val="left"/>
-      <w:pPr>
-        <w:tabs>
-          <w:tab w:val="num" w:pos="3600"/>
-        </w:tabs>
-        <w:ind w:left="4080" w:hanging="480"/>
-      </w:pPr>
-    </w:lvl>
-    <w:lvl w:ilvl="6">
-      <w:numFmt w:val="bullet"/>
-      <w:lvlText w:val="•"/>
-      <w:lvlJc w:val="left"/>
-      <w:pPr>
-        <w:tabs>
-          <w:tab w:val="num" w:pos="4320"/>
-        </w:tabs>
-        <w:ind w:left="4800" w:hanging="480"/>
-      </w:pPr>
-    </w:lvl>
-    <w:lvl w:ilvl="7">
-      <w:numFmt w:val="decimal"/>
-      <w:lvlText w:val=""/>
-      <w:lvlJc w:val="left"/>
-    </w:lvl>
-    <w:lvl w:ilvl="8">
-      <w:numFmt w:val="decimal"/>
-      <w:lvlText w:val=""/>
-      <w:lvlJc w:val="left"/>
-    </w:lvl>
-  </w:abstractNum>
-  <w:num w:numId="1">
+  <w:num w:numId="1" w16cid:durableId="561526772">
+    <w:abstractNumId w:val="1"/>
+  </w:num>
+  <w:num w:numId="2" w16cid:durableId="1534536972">
     <w:abstractNumId w:val="0"/>
   </w:num>
-  <w:num w:numId="2">
-    <w:abstractNumId w:val="1"/>
+  <w:num w:numId="3" w16cid:durableId="1021275156">
+    <w:abstractNumId w:val="0"/>
   </w:num>
-  <w:num w:numId="3">
-    <w:abstractNumId w:val="1"/>
+  <w:num w:numId="4" w16cid:durableId="1189948755">
+    <w:abstractNumId w:val="0"/>
   </w:num>
-  <w:num w:numId="4">
-    <w:abstractNumId w:val="1"/>
+  <w:num w:numId="5" w16cid:durableId="482819563">
+    <w:abstractNumId w:val="0"/>
   </w:num>
-  <w:num w:numId="5">
-    <w:abstractNumId w:val="1"/>
-  </w:num>
-  <w:num w:numId="6">
-    <w:abstractNumId w:val="1"/>
-  </w:num>
-  <w:num w:numId="7">
-    <w:abstractNumId w:val="1"/>
+  <w:num w:numId="6" w16cid:durableId="1868254905">
+    <w:abstractNumId w:val="0"/>
   </w:num>
 </w:numbering>
 </file>
 
 <file path=word/styles.xml><?xml version="1.0" encoding="utf-8"?>
-<w:styles xmlns:mc="http://schemas.openxmlformats.org/markup-compatibility/2006" xmlns:r="http://schemas.openxmlformats.org/officeDocument/2006/relationships" xmlns:w="http://schemas.openxmlformats.org/wordprocessingml/2006/main" xmlns:w14="http://schemas.microsoft.com/office/word/2010/wordml" xmlns:w15="http://schemas.microsoft.com/office/word/2012/wordml" xmlns:w16cex="http://schemas.microsoft.com/office/word/2018/wordml/cex" xmlns:w16cid="http://schemas.microsoft.com/office/word/2016/wordml/cid" xmlns:w16="http://schemas.microsoft.com/office/word/2018/wordml" xmlns:w16se="http://schemas.microsoft.com/office/word/2015/wordml/symex" mc:Ignorable="w14 w15 w16se w16cid w16 w16cex">
+<w:styles xmlns:mc="http://schemas.openxmlformats.org/markup-compatibility/2006" xmlns:r="http://schemas.openxmlformats.org/officeDocument/2006/relationships" xmlns:w="http://schemas.openxmlformats.org/wordprocessingml/2006/main" xmlns:w14="http://schemas.microsoft.com/office/word/2010/wordml" xmlns:w15="http://schemas.microsoft.com/office/word/2012/wordml" xmlns:w16cex="http://schemas.microsoft.com/office/word/2018/wordml/cex" xmlns:w16cid="http://schemas.microsoft.com/office/word/2016/wordml/cid" xmlns:w16="http://schemas.microsoft.com/office/word/2018/wordml" xmlns:w16sdtdh="http://schemas.microsoft.com/office/word/2020/wordml/sdtdatahash" xmlns:w16se="http://schemas.microsoft.com/office/word/2015/wordml/symex" mc:Ignorable="w14 w15 w16se w16cid w16 w16cex w16sdtdh">
   <w:docDefaults>
     <w:rPrDefault>
       <w:rPr>
@@ -1436,14 +2097,11 @@
   <w:style w:type="paragraph" w:default="1" w:styleId="Normal">
     <w:name w:val="Normal"/>
     <w:qFormat/>
-    <w:pPr>
-      <w:spacing w:before="180" w:after="180"/>
-    </w:pPr>
   </w:style>
   <w:style w:type="paragraph" w:styleId="Heading1">
     <w:name w:val="heading 1"/>
     <w:basedOn w:val="Normal"/>
-    <w:next w:val="Normal"/>
+    <w:next w:val="BodyText"/>
     <w:uiPriority w:val="9"/>
     <w:qFormat/>
     <w:pPr>
@@ -1456,15 +2114,15 @@
       <w:rFonts w:asciiTheme="majorHAnsi" w:eastAsiaTheme="majorEastAsia" w:hAnsiTheme="majorHAnsi" w:cstheme="majorBidi"/>
       <w:b/>
       <w:bCs/>
-      <w:color w:val="345A8A" w:themeColor="accent1" w:themeShade="B5"/>
-      <w:sz w:val="36"/>
-      <w:szCs w:val="36"/>
+      <w:color w:val="4F81BD" w:themeColor="accent1"/>
+      <w:sz w:val="32"/>
+      <w:szCs w:val="32"/>
     </w:rPr>
   </w:style>
   <w:style w:type="paragraph" w:styleId="Heading2">
     <w:name w:val="heading 2"/>
     <w:basedOn w:val="Normal"/>
-    <w:next w:val="Normal"/>
+    <w:next w:val="BodyText"/>
     <w:uiPriority w:val="9"/>
     <w:unhideWhenUsed/>
     <w:qFormat/>
@@ -1479,14 +2137,14 @@
       <w:b/>
       <w:bCs/>
       <w:color w:val="4F81BD" w:themeColor="accent1"/>
-      <w:sz w:val="32"/>
-      <w:szCs w:val="32"/>
+      <w:sz w:val="28"/>
+      <w:szCs w:val="28"/>
     </w:rPr>
   </w:style>
   <w:style w:type="paragraph" w:styleId="Heading3">
     <w:name w:val="heading 3"/>
     <w:basedOn w:val="Normal"/>
-    <w:next w:val="Normal"/>
+    <w:next w:val="BodyText"/>
     <w:uiPriority w:val="9"/>
     <w:unhideWhenUsed/>
     <w:qFormat/>
@@ -1501,14 +2159,12 @@
       <w:b/>
       <w:bCs/>
       <w:color w:val="4F81BD" w:themeColor="accent1"/>
-      <w:sz w:val="28"/>
-      <w:szCs w:val="28"/>
     </w:rPr>
   </w:style>
   <w:style w:type="paragraph" w:styleId="Heading4">
     <w:name w:val="heading 4"/>
     <w:basedOn w:val="Normal"/>
-    <w:next w:val="Normal"/>
+    <w:next w:val="BodyText"/>
     <w:uiPriority w:val="9"/>
     <w:unhideWhenUsed/>
     <w:qFormat/>
@@ -1520,15 +2176,15 @@
     </w:pPr>
     <w:rPr>
       <w:rFonts w:asciiTheme="majorHAnsi" w:eastAsiaTheme="majorEastAsia" w:hAnsiTheme="majorHAnsi" w:cstheme="majorBidi"/>
-      <w:b/>
       <w:bCs/>
+      <w:i/>
       <w:color w:val="4F81BD" w:themeColor="accent1"/>
     </w:rPr>
   </w:style>
   <w:style w:type="paragraph" w:styleId="Heading5">
     <w:name w:val="heading 5"/>
     <w:basedOn w:val="Normal"/>
-    <w:next w:val="Normal"/>
+    <w:next w:val="BodyText"/>
     <w:uiPriority w:val="9"/>
     <w:unhideWhenUsed/>
     <w:qFormat/>
@@ -1540,8 +2196,79 @@
     </w:pPr>
     <w:rPr>
       <w:rFonts w:asciiTheme="majorHAnsi" w:eastAsiaTheme="majorEastAsia" w:hAnsiTheme="majorHAnsi" w:cstheme="majorBidi"/>
-      <w:i/>
       <w:iCs/>
+      <w:color w:val="4F81BD" w:themeColor="accent1"/>
+    </w:rPr>
+  </w:style>
+  <w:style w:type="paragraph" w:styleId="Heading6">
+    <w:name w:val="heading 6"/>
+    <w:basedOn w:val="Normal"/>
+    <w:next w:val="BodyText"/>
+    <w:uiPriority w:val="9"/>
+    <w:unhideWhenUsed/>
+    <w:qFormat/>
+    <w:pPr>
+      <w:keepNext/>
+      <w:keepLines/>
+      <w:spacing w:before="200" w:after="0"/>
+      <w:outlineLvl w:val="5"/>
+    </w:pPr>
+    <w:rPr>
+      <w:rFonts w:asciiTheme="majorHAnsi" w:eastAsiaTheme="majorEastAsia" w:hAnsiTheme="majorHAnsi" w:cstheme="majorBidi"/>
+      <w:color w:val="4F81BD" w:themeColor="accent1"/>
+    </w:rPr>
+  </w:style>
+  <w:style w:type="paragraph" w:styleId="Heading7">
+    <w:name w:val="heading 7"/>
+    <w:basedOn w:val="Normal"/>
+    <w:next w:val="BodyText"/>
+    <w:uiPriority w:val="9"/>
+    <w:unhideWhenUsed/>
+    <w:qFormat/>
+    <w:pPr>
+      <w:keepNext/>
+      <w:keepLines/>
+      <w:spacing w:before="200" w:after="0"/>
+      <w:outlineLvl w:val="6"/>
+    </w:pPr>
+    <w:rPr>
+      <w:rFonts w:asciiTheme="majorHAnsi" w:eastAsiaTheme="majorEastAsia" w:hAnsiTheme="majorHAnsi" w:cstheme="majorBidi"/>
+      <w:color w:val="4F81BD" w:themeColor="accent1"/>
+    </w:rPr>
+  </w:style>
+  <w:style w:type="paragraph" w:styleId="Heading8">
+    <w:name w:val="heading 8"/>
+    <w:basedOn w:val="Normal"/>
+    <w:next w:val="BodyText"/>
+    <w:uiPriority w:val="9"/>
+    <w:unhideWhenUsed/>
+    <w:qFormat/>
+    <w:pPr>
+      <w:keepNext/>
+      <w:keepLines/>
+      <w:spacing w:before="200" w:after="0"/>
+      <w:outlineLvl w:val="7"/>
+    </w:pPr>
+    <w:rPr>
+      <w:rFonts w:asciiTheme="majorHAnsi" w:eastAsiaTheme="majorEastAsia" w:hAnsiTheme="majorHAnsi" w:cstheme="majorBidi"/>
+      <w:color w:val="4F81BD" w:themeColor="accent1"/>
+    </w:rPr>
+  </w:style>
+  <w:style w:type="paragraph" w:styleId="Heading9">
+    <w:name w:val="heading 9"/>
+    <w:basedOn w:val="Normal"/>
+    <w:next w:val="BodyText"/>
+    <w:uiPriority w:val="9"/>
+    <w:unhideWhenUsed/>
+    <w:qFormat/>
+    <w:pPr>
+      <w:keepNext/>
+      <w:keepLines/>
+      <w:spacing w:before="200" w:after="0"/>
+      <w:outlineLvl w:val="8"/>
+    </w:pPr>
+    <w:rPr>
+      <w:rFonts w:asciiTheme="majorHAnsi" w:eastAsiaTheme="majorEastAsia" w:hAnsiTheme="majorHAnsi" w:cstheme="majorBidi"/>
       <w:color w:val="4F81BD" w:themeColor="accent1"/>
     </w:rPr>
   </w:style>
@@ -1572,9 +2299,23 @@
     <w:semiHidden/>
     <w:unhideWhenUsed/>
   </w:style>
+  <w:style w:type="paragraph" w:styleId="BodyText">
+    <w:name w:val="Body Text"/>
+    <w:basedOn w:val="Normal"/>
+    <w:qFormat/>
+    <w:pPr>
+      <w:spacing w:before="180" w:after="180"/>
+    </w:pPr>
+  </w:style>
+  <w:style w:type="paragraph" w:customStyle="1" w:styleId="FirstParagraph">
+    <w:name w:val="First Paragraph"/>
+    <w:basedOn w:val="BodyText"/>
+    <w:next w:val="BodyText"/>
+    <w:qFormat/>
+  </w:style>
   <w:style w:type="paragraph" w:customStyle="1" w:styleId="Compact">
     <w:name w:val="Compact"/>
-    <w:basedOn w:val="Normal"/>
+    <w:basedOn w:val="BodyText"/>
     <w:qFormat/>
     <w:pPr>
       <w:spacing w:before="36" w:after="36"/>
@@ -1583,7 +2324,7 @@
   <w:style w:type="paragraph" w:styleId="Title">
     <w:name w:val="Title"/>
     <w:basedOn w:val="Normal"/>
-    <w:next w:val="Normal"/>
+    <w:next w:val="BodyText"/>
     <w:qFormat/>
     <w:pPr>
       <w:keepNext/>
@@ -1600,9 +2341,22 @@
       <w:szCs w:val="36"/>
     </w:rPr>
   </w:style>
-  <w:style w:type="paragraph" w:customStyle="1" w:styleId="Authors">
-    <w:name w:val="Authors"/>
-    <w:next w:val="Normal"/>
+  <w:style w:type="paragraph" w:styleId="Subtitle">
+    <w:name w:val="Subtitle"/>
+    <w:basedOn w:val="Title"/>
+    <w:next w:val="BodyText"/>
+    <w:qFormat/>
+    <w:pPr>
+      <w:spacing w:before="240"/>
+    </w:pPr>
+    <w:rPr>
+      <w:sz w:val="30"/>
+      <w:szCs w:val="30"/>
+    </w:rPr>
+  </w:style>
+  <w:style w:type="paragraph" w:customStyle="1" w:styleId="Author">
+    <w:name w:val="Author"/>
+    <w:next w:val="BodyText"/>
     <w:qFormat/>
     <w:pPr>
       <w:keepNext/>
@@ -1612,7 +2366,7 @@
   </w:style>
   <w:style w:type="paragraph" w:styleId="Date">
     <w:name w:val="Date"/>
-    <w:next w:val="Normal"/>
+    <w:next w:val="BodyText"/>
     <w:qFormat/>
     <w:pPr>
       <w:keepNext/>
@@ -1620,22 +2374,37 @@
       <w:jc w:val="center"/>
     </w:pPr>
   </w:style>
-  <w:style w:type="paragraph" w:customStyle="1" w:styleId="BlockQuote">
-    <w:name w:val="Block Quote"/>
+  <w:style w:type="paragraph" w:customStyle="1" w:styleId="Abstract">
+    <w:name w:val="Abstract"/>
     <w:basedOn w:val="Normal"/>
-    <w:next w:val="Normal"/>
+    <w:next w:val="BodyText"/>
+    <w:qFormat/>
+    <w:pPr>
+      <w:keepNext/>
+      <w:keepLines/>
+      <w:spacing w:before="300" w:after="300"/>
+    </w:pPr>
+    <w:rPr>
+      <w:sz w:val="20"/>
+      <w:szCs w:val="20"/>
+    </w:rPr>
+  </w:style>
+  <w:style w:type="paragraph" w:styleId="Bibliography">
+    <w:name w:val="Bibliography"/>
+    <w:basedOn w:val="Normal"/>
+    <w:qFormat/>
+  </w:style>
+  <w:style w:type="paragraph" w:styleId="BlockText">
+    <w:name w:val="Block Text"/>
+    <w:basedOn w:val="BodyText"/>
+    <w:next w:val="BodyText"/>
     <w:uiPriority w:val="9"/>
     <w:unhideWhenUsed/>
     <w:qFormat/>
     <w:pPr>
       <w:spacing w:before="100" w:after="100"/>
+      <w:ind w:left="480" w:right="480"/>
     </w:pPr>
-    <w:rPr>
-      <w:rFonts w:asciiTheme="majorHAnsi" w:eastAsiaTheme="majorEastAsia" w:hAnsiTheme="majorHAnsi" w:cstheme="majorBidi"/>
-      <w:bCs/>
-      <w:sz w:val="20"/>
-      <w:szCs w:val="20"/>
-    </w:rPr>
   </w:style>
   <w:style w:type="paragraph" w:styleId="FootnoteText">
     <w:name w:val="footnote text"/>
@@ -1643,6 +2412,21 @@
     <w:uiPriority w:val="9"/>
     <w:unhideWhenUsed/>
     <w:qFormat/>
+  </w:style>
+  <w:style w:type="table" w:customStyle="1" w:styleId="Table">
+    <w:name w:val="Table"/>
+    <w:semiHidden/>
+    <w:unhideWhenUsed/>
+    <w:qFormat/>
+    <w:tblPr>
+      <w:tblInd w:w="0" w:type="dxa"/>
+      <w:tblCellMar>
+        <w:top w:w="0" w:type="dxa"/>
+        <w:left w:w="108" w:type="dxa"/>
+        <w:bottom w:w="0" w:type="dxa"/>
+        <w:right w:w="108" w:type="dxa"/>
+      </w:tblCellMar>
+    </w:tblPr>
   </w:style>
   <w:style w:type="paragraph" w:customStyle="1" w:styleId="DefinitionTerm">
     <w:name w:val="Definition Term"/>
@@ -1661,60 +2445,82 @@
     <w:name w:val="Definition"/>
     <w:basedOn w:val="Normal"/>
   </w:style>
-  <w:style w:type="paragraph" w:styleId="BodyText">
-    <w:name w:val="Body Text"/>
+  <w:style w:type="paragraph" w:styleId="Caption">
+    <w:name w:val="caption"/>
     <w:basedOn w:val="Normal"/>
+    <w:link w:val="CaptionChar"/>
     <w:pPr>
       <w:spacing w:after="120"/>
     </w:pPr>
+    <w:rPr>
+      <w:i/>
+    </w:rPr>
   </w:style>
   <w:style w:type="paragraph" w:customStyle="1" w:styleId="TableCaption">
     <w:name w:val="Table Caption"/>
-    <w:basedOn w:val="Normal"/>
+    <w:basedOn w:val="Caption"/>
     <w:pPr>
-      <w:spacing w:before="0" w:after="120"/>
+      <w:keepNext/>
     </w:pPr>
-    <w:rPr>
-      <w:i/>
-    </w:rPr>
   </w:style>
   <w:style w:type="paragraph" w:customStyle="1" w:styleId="ImageCaption">
     <w:name w:val="Image Caption"/>
+    <w:basedOn w:val="Caption"/>
+  </w:style>
+  <w:style w:type="paragraph" w:customStyle="1" w:styleId="Figure">
+    <w:name w:val="Figure"/>
     <w:basedOn w:val="Normal"/>
-    <w:link w:val="BodyTextChar"/>
+  </w:style>
+  <w:style w:type="paragraph" w:customStyle="1" w:styleId="CaptionedFigure">
+    <w:name w:val="Captioned Figure"/>
+    <w:basedOn w:val="Figure"/>
     <w:pPr>
-      <w:spacing w:before="0" w:after="120"/>
+      <w:keepNext/>
     </w:pPr>
-    <w:rPr>
-      <w:i/>
-    </w:rPr>
-  </w:style>
-  <w:style w:type="character" w:customStyle="1" w:styleId="BodyTextChar">
-    <w:name w:val="Body Text Char"/>
+  </w:style>
+  <w:style w:type="character" w:customStyle="1" w:styleId="CaptionChar">
+    <w:name w:val="Caption Char"/>
     <w:basedOn w:val="DefaultParagraphFont"/>
-    <w:link w:val="ImageCaption"/>
+    <w:link w:val="Caption"/>
   </w:style>
   <w:style w:type="character" w:customStyle="1" w:styleId="VerbatimChar">
     <w:name w:val="Verbatim Char"/>
-    <w:basedOn w:val="BodyTextChar"/>
+    <w:basedOn w:val="CaptionChar"/>
     <w:link w:val="SourceCode"/>
     <w:rPr>
       <w:rFonts w:ascii="Consolas" w:hAnsi="Consolas"/>
       <w:sz w:val="22"/>
     </w:rPr>
   </w:style>
-  <w:style w:type="character" w:customStyle="1" w:styleId="FootnoteRef">
-    <w:name w:val="Footnote Ref"/>
-    <w:basedOn w:val="BodyTextChar"/>
+  <w:style w:type="character" w:styleId="FootnoteReference">
+    <w:name w:val="footnote reference"/>
+    <w:basedOn w:val="CaptionChar"/>
     <w:rPr>
       <w:vertAlign w:val="superscript"/>
     </w:rPr>
   </w:style>
-  <w:style w:type="character" w:customStyle="1" w:styleId="Link">
-    <w:name w:val="Link"/>
-    <w:basedOn w:val="BodyTextChar"/>
+  <w:style w:type="character" w:styleId="Hyperlink">
+    <w:name w:val="Hyperlink"/>
+    <w:basedOn w:val="CaptionChar"/>
     <w:rPr>
       <w:color w:val="4F81BD" w:themeColor="accent1"/>
+    </w:rPr>
+  </w:style>
+  <w:style w:type="paragraph" w:styleId="TOCHeading">
+    <w:name w:val="TOC Heading"/>
+    <w:basedOn w:val="Heading1"/>
+    <w:next w:val="BodyText"/>
+    <w:uiPriority w:val="39"/>
+    <w:unhideWhenUsed/>
+    <w:qFormat/>
+    <w:pPr>
+      <w:spacing w:before="240" w:line="259" w:lineRule="auto"/>
+      <w:outlineLvl w:val="9"/>
+    </w:pPr>
+    <w:rPr>
+      <w:b w:val="0"/>
+      <w:bCs w:val="0"/>
+      <w:color w:val="365F91" w:themeColor="accent1" w:themeShade="BF"/>
     </w:rPr>
   </w:style>
   <w:style w:type="paragraph" w:customStyle="1" w:styleId="SourceCode">
@@ -1771,6 +2577,15 @@
       <w:sz w:val="22"/>
     </w:rPr>
   </w:style>
+  <w:style w:type="character" w:customStyle="1" w:styleId="ConstantTok">
+    <w:name w:val="ConstantTok"/>
+    <w:basedOn w:val="VerbatimChar"/>
+    <w:rPr>
+      <w:rFonts w:ascii="Consolas" w:hAnsi="Consolas"/>
+      <w:color w:val="880000"/>
+      <w:sz w:val="22"/>
+    </w:rPr>
+  </w:style>
   <w:style w:type="character" w:customStyle="1" w:styleId="CharTok">
     <w:name w:val="CharTok"/>
     <w:basedOn w:val="VerbatimChar"/>
@@ -1780,12 +2595,47 @@
       <w:sz w:val="22"/>
     </w:rPr>
   </w:style>
+  <w:style w:type="character" w:customStyle="1" w:styleId="SpecialCharTok">
+    <w:name w:val="SpecialCharTok"/>
+    <w:basedOn w:val="VerbatimChar"/>
+    <w:rPr>
+      <w:rFonts w:ascii="Consolas" w:hAnsi="Consolas"/>
+      <w:color w:val="4070A0"/>
+      <w:sz w:val="22"/>
+    </w:rPr>
+  </w:style>
   <w:style w:type="character" w:customStyle="1" w:styleId="StringTok">
     <w:name w:val="StringTok"/>
     <w:basedOn w:val="VerbatimChar"/>
     <w:rPr>
       <w:rFonts w:ascii="Consolas" w:hAnsi="Consolas"/>
       <w:color w:val="4070A0"/>
+      <w:sz w:val="22"/>
+    </w:rPr>
+  </w:style>
+  <w:style w:type="character" w:customStyle="1" w:styleId="VerbatimStringTok">
+    <w:name w:val="VerbatimStringTok"/>
+    <w:basedOn w:val="VerbatimChar"/>
+    <w:rPr>
+      <w:rFonts w:ascii="Consolas" w:hAnsi="Consolas"/>
+      <w:color w:val="4070A0"/>
+      <w:sz w:val="22"/>
+    </w:rPr>
+  </w:style>
+  <w:style w:type="character" w:customStyle="1" w:styleId="SpecialStringTok">
+    <w:name w:val="SpecialStringTok"/>
+    <w:basedOn w:val="VerbatimChar"/>
+    <w:rPr>
+      <w:rFonts w:ascii="Consolas" w:hAnsi="Consolas"/>
+      <w:color w:val="BB6688"/>
+      <w:sz w:val="22"/>
+    </w:rPr>
+  </w:style>
+  <w:style w:type="character" w:customStyle="1" w:styleId="ImportTok">
+    <w:name w:val="ImportTok"/>
+    <w:basedOn w:val="VerbatimChar"/>
+    <w:rPr>
+      <w:rFonts w:ascii="Consolas" w:hAnsi="Consolas"/>
       <w:sz w:val="22"/>
     </w:rPr>
   </w:style>
@@ -1799,12 +2649,145 @@
       <w:sz w:val="22"/>
     </w:rPr>
   </w:style>
+  <w:style w:type="character" w:customStyle="1" w:styleId="DocumentationTok">
+    <w:name w:val="DocumentationTok"/>
+    <w:basedOn w:val="VerbatimChar"/>
+    <w:rPr>
+      <w:rFonts w:ascii="Consolas" w:hAnsi="Consolas"/>
+      <w:i/>
+      <w:color w:val="BA2121"/>
+      <w:sz w:val="22"/>
+    </w:rPr>
+  </w:style>
+  <w:style w:type="character" w:customStyle="1" w:styleId="AnnotationTok">
+    <w:name w:val="AnnotationTok"/>
+    <w:basedOn w:val="VerbatimChar"/>
+    <w:rPr>
+      <w:rFonts w:ascii="Consolas" w:hAnsi="Consolas"/>
+      <w:b/>
+      <w:i/>
+      <w:color w:val="60A0B0"/>
+      <w:sz w:val="22"/>
+    </w:rPr>
+  </w:style>
+  <w:style w:type="character" w:customStyle="1" w:styleId="CommentVarTok">
+    <w:name w:val="CommentVarTok"/>
+    <w:basedOn w:val="VerbatimChar"/>
+    <w:rPr>
+      <w:rFonts w:ascii="Consolas" w:hAnsi="Consolas"/>
+      <w:b/>
+      <w:i/>
+      <w:color w:val="60A0B0"/>
+      <w:sz w:val="22"/>
+    </w:rPr>
+  </w:style>
   <w:style w:type="character" w:customStyle="1" w:styleId="OtherTok">
     <w:name w:val="OtherTok"/>
     <w:basedOn w:val="VerbatimChar"/>
     <w:rPr>
       <w:rFonts w:ascii="Consolas" w:hAnsi="Consolas"/>
       <w:color w:val="007020"/>
+      <w:sz w:val="22"/>
+    </w:rPr>
+  </w:style>
+  <w:style w:type="character" w:customStyle="1" w:styleId="FunctionTok">
+    <w:name w:val="FunctionTok"/>
+    <w:basedOn w:val="VerbatimChar"/>
+    <w:rPr>
+      <w:rFonts w:ascii="Consolas" w:hAnsi="Consolas"/>
+      <w:color w:val="06287E"/>
+      <w:sz w:val="22"/>
+    </w:rPr>
+  </w:style>
+  <w:style w:type="character" w:customStyle="1" w:styleId="VariableTok">
+    <w:name w:val="VariableTok"/>
+    <w:basedOn w:val="VerbatimChar"/>
+    <w:rPr>
+      <w:rFonts w:ascii="Consolas" w:hAnsi="Consolas"/>
+      <w:color w:val="19177C"/>
+      <w:sz w:val="22"/>
+    </w:rPr>
+  </w:style>
+  <w:style w:type="character" w:customStyle="1" w:styleId="ControlFlowTok">
+    <w:name w:val="ControlFlowTok"/>
+    <w:basedOn w:val="VerbatimChar"/>
+    <w:rPr>
+      <w:rFonts w:ascii="Consolas" w:hAnsi="Consolas"/>
+      <w:b/>
+      <w:color w:val="007020"/>
+      <w:sz w:val="22"/>
+    </w:rPr>
+  </w:style>
+  <w:style w:type="character" w:customStyle="1" w:styleId="OperatorTok">
+    <w:name w:val="OperatorTok"/>
+    <w:basedOn w:val="VerbatimChar"/>
+    <w:rPr>
+      <w:rFonts w:ascii="Consolas" w:hAnsi="Consolas"/>
+      <w:color w:val="666666"/>
+      <w:sz w:val="22"/>
+    </w:rPr>
+  </w:style>
+  <w:style w:type="character" w:customStyle="1" w:styleId="BuiltInTok">
+    <w:name w:val="BuiltInTok"/>
+    <w:basedOn w:val="VerbatimChar"/>
+    <w:rPr>
+      <w:rFonts w:ascii="Consolas" w:hAnsi="Consolas"/>
+      <w:sz w:val="22"/>
+    </w:rPr>
+  </w:style>
+  <w:style w:type="character" w:customStyle="1" w:styleId="ExtensionTok">
+    <w:name w:val="ExtensionTok"/>
+    <w:basedOn w:val="VerbatimChar"/>
+    <w:rPr>
+      <w:rFonts w:ascii="Consolas" w:hAnsi="Consolas"/>
+      <w:sz w:val="22"/>
+    </w:rPr>
+  </w:style>
+  <w:style w:type="character" w:customStyle="1" w:styleId="PreprocessorTok">
+    <w:name w:val="PreprocessorTok"/>
+    <w:basedOn w:val="VerbatimChar"/>
+    <w:rPr>
+      <w:rFonts w:ascii="Consolas" w:hAnsi="Consolas"/>
+      <w:color w:val="BC7A00"/>
+      <w:sz w:val="22"/>
+    </w:rPr>
+  </w:style>
+  <w:style w:type="character" w:customStyle="1" w:styleId="AttributeTok">
+    <w:name w:val="AttributeTok"/>
+    <w:basedOn w:val="VerbatimChar"/>
+    <w:rPr>
+      <w:rFonts w:ascii="Consolas" w:hAnsi="Consolas"/>
+      <w:color w:val="7D9029"/>
+      <w:sz w:val="22"/>
+    </w:rPr>
+  </w:style>
+  <w:style w:type="character" w:customStyle="1" w:styleId="RegionMarkerTok">
+    <w:name w:val="RegionMarkerTok"/>
+    <w:basedOn w:val="VerbatimChar"/>
+    <w:rPr>
+      <w:rFonts w:ascii="Consolas" w:hAnsi="Consolas"/>
+      <w:sz w:val="22"/>
+    </w:rPr>
+  </w:style>
+  <w:style w:type="character" w:customStyle="1" w:styleId="InformationTok">
+    <w:name w:val="InformationTok"/>
+    <w:basedOn w:val="VerbatimChar"/>
+    <w:rPr>
+      <w:rFonts w:ascii="Consolas" w:hAnsi="Consolas"/>
+      <w:b/>
+      <w:i/>
+      <w:color w:val="60A0B0"/>
+      <w:sz w:val="22"/>
+    </w:rPr>
+  </w:style>
+  <w:style w:type="character" w:customStyle="1" w:styleId="WarningTok">
+    <w:name w:val="WarningTok"/>
+    <w:basedOn w:val="VerbatimChar"/>
+    <w:rPr>
+      <w:rFonts w:ascii="Consolas" w:hAnsi="Consolas"/>
+      <w:b/>
+      <w:i/>
+      <w:color w:val="60A0B0"/>
       <w:sz w:val="22"/>
     </w:rPr>
   </w:style>
@@ -1818,23 +2801,6 @@
       <w:sz w:val="22"/>
     </w:rPr>
   </w:style>
-  <w:style w:type="character" w:customStyle="1" w:styleId="FunctionTok">
-    <w:name w:val="FunctionTok"/>
-    <w:basedOn w:val="VerbatimChar"/>
-    <w:rPr>
-      <w:rFonts w:ascii="Consolas" w:hAnsi="Consolas"/>
-      <w:color w:val="06287E"/>
-      <w:sz w:val="22"/>
-    </w:rPr>
-  </w:style>
-  <w:style w:type="character" w:customStyle="1" w:styleId="RegionMarkerTok">
-    <w:name w:val="RegionMarkerTok"/>
-    <w:basedOn w:val="VerbatimChar"/>
-    <w:rPr>
-      <w:rFonts w:ascii="Consolas" w:hAnsi="Consolas"/>
-      <w:sz w:val="22"/>
-    </w:rPr>
-  </w:style>
   <w:style w:type="character" w:customStyle="1" w:styleId="ErrorTok">
     <w:name w:val="ErrorTok"/>
     <w:basedOn w:val="VerbatimChar"/>
@@ -1851,6 +2817,29 @@
     <w:rPr>
       <w:rFonts w:ascii="Consolas" w:hAnsi="Consolas"/>
       <w:sz w:val="22"/>
+    </w:rPr>
+  </w:style>
+  <w:style w:type="character" w:styleId="UnresolvedMention">
+    <w:name w:val="Unresolved Mention"/>
+    <w:basedOn w:val="DefaultParagraphFont"/>
+    <w:uiPriority w:val="99"/>
+    <w:semiHidden/>
+    <w:unhideWhenUsed/>
+    <w:rsid w:val="003726D9"/>
+    <w:rPr>
+      <w:color w:val="605E5C"/>
+      <w:shd w:val="clear" w:color="auto" w:fill="E1DFDD"/>
+    </w:rPr>
+  </w:style>
+  <w:style w:type="character" w:styleId="FollowedHyperlink">
+    <w:name w:val="FollowedHyperlink"/>
+    <w:basedOn w:val="DefaultParagraphFont"/>
+    <w:semiHidden/>
+    <w:unhideWhenUsed/>
+    <w:rsid w:val="003726D9"/>
+    <w:rPr>
+      <w:color w:val="800080" w:themeColor="followedHyperlink"/>
+      <w:u w:val="single"/>
     </w:rPr>
   </w:style>
 </w:styles>

</xml_diff>

<commit_message>
FIX: slightly changed the wording in one of the sections
</commit_message>
<xml_diff>
--- a/CV.docx
+++ b/CV.docx
@@ -135,7 +135,10 @@
         <w:pStyle w:val="FirstParagraph"/>
       </w:pPr>
       <w:r>
-        <w:t>My most recent project was focused on delivering AWS services to be consumed by mainly internal customers with an emphasis on security, compliance and best practices. Over time I was involved in various initiatives tackling the challenges of a Hybrid Cloud within a large Enterprise. I had an opportunity to be involved in the whole process of delivering solutions in the cloud (AWS) in a highly regulated environment. From the requirements gathering, through architecture design, and security assessment to implementation and production deployment. I worked closely with engineers from AWS and Hashicorp as well as providing my expertise to various Third Party vendors.</w:t>
+        <w:t>My most recent project was focused on delivering AWS services to be consumed by mainly internal customers with an emphasis on security, compliance and best practices. Over time I was involved in various initiatives tackling the challenges of a Hybrid Cloud within a large Enterprise. I had an opportunity to be involved in the whole process of delivering solutions in the cloud (AWS) in a highly regulated environment. From the requirements gathering, through architecture design, and security assessment to implementation and production deployment. I worked closely with engineers from AWS and Hashicorp</w:t>
+      </w:r>
+      <w:r>
+        <w:t>. I also provided my expertise to various Third Party vendors to help the integrate with our solutions.</w:t>
       </w:r>
     </w:p>
     <w:p>
@@ -1446,19 +1449,7 @@
           <w:rPr>
             <w:rStyle w:val="Hyperlink"/>
           </w:rPr>
-          <w:t>Linke</w:t>
-        </w:r>
-        <w:r>
-          <w:rPr>
-            <w:rStyle w:val="Hyperlink"/>
-          </w:rPr>
-          <w:t>d</w:t>
-        </w:r>
-        <w:r>
-          <w:rPr>
-            <w:rStyle w:val="Hyperlink"/>
-          </w:rPr>
-          <w:t>In</w:t>
+          <w:t>LinkedIn</w:t>
         </w:r>
       </w:hyperlink>
     </w:p>
@@ -1901,6 +1892,13 @@
     <w:lsdException w:name="Placeholder Text" w:semiHidden="1"/>
     <w:lsdException w:name="Light Shading"/>
     <w:lsdException w:name="Light List"/>
+    <w:lsdException w:name="Light Grid"/>
+    <w:lsdException w:name="Medium Shading 1"/>
+    <w:lsdException w:name="Medium Shading 2"/>
+    <w:lsdException w:name="Medium List 1"/>
+    <w:lsdException w:name="Medium List 2"/>
+    <w:lsdException w:name="Medium Grid 1"/>
+    <w:lsdException w:name="Medium Grid 2"/>
     <w:lsdException w:name="Medium Grid 3"/>
     <w:lsdException w:name="Dark List"/>
     <w:lsdException w:name="Colorful Shading"/>

</xml_diff>

<commit_message>
added Podcast to the achievements section
</commit_message>
<xml_diff>
--- a/CV.docx
+++ b/CV.docx
@@ -126,7 +126,15 @@
       </w:pPr>
       <w:bookmarkStart w:id="2" w:name="Xa70fae67d26c3bbc408e18548a2c8d199dc913d"/>
       <w:r>
-        <w:t xml:space="preserve"> RBS/Natwest via ECS/GlobalLogic (February 2021 - now) - Cloud Adoption (AWS Shared Services) </w:t>
+        <w:t xml:space="preserve"> RBS/</w:t>
+      </w:r>
+      <w:proofErr w:type="spellStart"/>
+      <w:r>
+        <w:t>Natwest</w:t>
+      </w:r>
+      <w:proofErr w:type="spellEnd"/>
+      <w:r>
+        <w:t xml:space="preserve"> via ECS/GlobalLogic (February 2021 - now) - Cloud Adoption (AWS Shared Services) </w:t>
       </w:r>
       <w:bookmarkEnd w:id="2"/>
     </w:p>
@@ -135,10 +143,23 @@
         <w:pStyle w:val="FirstParagraph"/>
       </w:pPr>
       <w:r>
-        <w:t>My most recent project was focused on delivering AWS services to be consumed by mainly internal customers with an emphasis on security, compliance and best practices. Over time I was involved in various initiatives tackling the challenges of a Hybrid Cloud within a large Enterprise. I had an opportunity to be involved in the whole process of delivering solutions in the cloud (AWS) in a highly regulated environment. From the requirements gathering, through architecture design, and security assessment to implementation and production deployment. I worked closely with engineers from AWS and Hashicorp</w:t>
-      </w:r>
-      <w:r>
-        <w:t>. I also provided my expertise to various Third Party vendors to help the integrate with our solutions.</w:t>
+        <w:t xml:space="preserve">My most recent project was focused on delivering AWS services to be consumed by mainly internal customers with an emphasis on security, compliance and best practices. Over time I was involved in various initiatives tackling the challenges of a Hybrid Cloud within a large Enterprise. I had an opportunity to be involved in the whole process of delivering solutions in the cloud (AWS) in a highly regulated environment. From the requirements gathering, through architecture design, and security assessment to implementation and production deployment. I worked closely with engineers from AWS and </w:t>
+      </w:r>
+      <w:proofErr w:type="spellStart"/>
+      <w:r>
+        <w:t>Hashicorp</w:t>
+      </w:r>
+      <w:proofErr w:type="spellEnd"/>
+      <w:r>
+        <w:t xml:space="preserve">. I also provided my expertise to various </w:t>
+      </w:r>
+      <w:proofErr w:type="gramStart"/>
+      <w:r>
+        <w:t>Third Party</w:t>
+      </w:r>
+      <w:proofErr w:type="gramEnd"/>
+      <w:r>
+        <w:t xml:space="preserve"> vendors to help the integrate with our solutions.</w:t>
       </w:r>
     </w:p>
     <w:p>
@@ -146,7 +167,15 @@
         <w:pStyle w:val="BodyText"/>
       </w:pPr>
       <w:r>
-        <w:t>Tech stack: AWS, Terraform Enterprise, Kubernetes(AWS EKS), TeamCity, Python, Prometheus/Grafana, Istio, Splunk, Vault</w:t>
+        <w:t xml:space="preserve">Tech stack: AWS, Terraform Enterprise, </w:t>
+      </w:r>
+      <w:proofErr w:type="gramStart"/>
+      <w:r>
+        <w:t>Kubernetes(</w:t>
+      </w:r>
+      <w:proofErr w:type="gramEnd"/>
+      <w:r>
+        <w:t>AWS EKS), TeamCity, Python, Prometheus/Grafana, Istio, Splunk, Vault</w:t>
       </w:r>
     </w:p>
     <w:p>
@@ -155,7 +184,23 @@
       </w:pPr>
       <w:bookmarkStart w:id="3" w:name="Xdd87b5ce57af8412a259f3261f6db1f19fb3fc9"/>
       <w:r>
-        <w:t xml:space="preserve"> RBS/Natwest via ECS/GlobalLogic (January 2021) - CaCtus </w:t>
+        <w:t xml:space="preserve"> RBS/</w:t>
+      </w:r>
+      <w:proofErr w:type="spellStart"/>
+      <w:r>
+        <w:t>Natwest</w:t>
+      </w:r>
+      <w:proofErr w:type="spellEnd"/>
+      <w:r>
+        <w:t xml:space="preserve"> via ECS/GlobalLogic (January 2021) - </w:t>
+      </w:r>
+      <w:proofErr w:type="spellStart"/>
+      <w:r>
+        <w:t>CaCtus</w:t>
+      </w:r>
+      <w:proofErr w:type="spellEnd"/>
+      <w:r>
+        <w:t xml:space="preserve"> </w:t>
       </w:r>
       <w:bookmarkEnd w:id="3"/>
     </w:p>
@@ -164,7 +209,15 @@
         <w:pStyle w:val="FirstParagraph"/>
       </w:pPr>
       <w:r>
-        <w:t>Controls as Code project which I joined as the temporary replacement was focused on delivering controls to the AWS organisation ensuring that accounts are adhering to the Security and Compliance standards established in the bank. I was developing custom AWS Config rules, SCPs and ensuring smooth releases.</w:t>
+        <w:t xml:space="preserve">Controls as Code project which I joined as the temporary replacement was focused on delivering controls to the AWS </w:t>
+      </w:r>
+      <w:proofErr w:type="spellStart"/>
+      <w:r>
+        <w:t>organisation</w:t>
+      </w:r>
+      <w:proofErr w:type="spellEnd"/>
+      <w:r>
+        <w:t xml:space="preserve"> ensuring that accounts are adhering to the Security and Compliance standards established in the bank. I was developing custom AWS Config rules, SCPs and ensuring smooth releases.</w:t>
       </w:r>
     </w:p>
     <w:p>
@@ -181,7 +234,31 @@
       </w:pPr>
       <w:bookmarkStart w:id="4" w:name="X4c582462bc8821b3be574bc23927c9d25eec5f9"/>
       <w:r>
-        <w:t xml:space="preserve"> RBS/Natwest via ECS/GlobalLogic (March 2019 - Decmber 2021) - Mimo </w:t>
+        <w:t xml:space="preserve"> RBS/</w:t>
+      </w:r>
+      <w:proofErr w:type="spellStart"/>
+      <w:r>
+        <w:t>Natwest</w:t>
+      </w:r>
+      <w:proofErr w:type="spellEnd"/>
+      <w:r>
+        <w:t xml:space="preserve"> via ECS/GlobalLogic (March 2019 - </w:t>
+      </w:r>
+      <w:proofErr w:type="spellStart"/>
+      <w:r>
+        <w:t>Decmber</w:t>
+      </w:r>
+      <w:proofErr w:type="spellEnd"/>
+      <w:r>
+        <w:t xml:space="preserve"> 2021) - </w:t>
+      </w:r>
+      <w:proofErr w:type="spellStart"/>
+      <w:r>
+        <w:t>Mimo</w:t>
+      </w:r>
+      <w:proofErr w:type="spellEnd"/>
+      <w:r>
+        <w:t xml:space="preserve"> </w:t>
       </w:r>
       <w:bookmarkEnd w:id="4"/>
     </w:p>
@@ -198,7 +275,15 @@
         <w:pStyle w:val="BodyText"/>
       </w:pPr>
       <w:r>
-        <w:t>Tech stack: AWS, Terraform(Community), Jenkins, OpenVPN, Microsoft AD</w:t>
+        <w:t xml:space="preserve">Tech stack: AWS, </w:t>
+      </w:r>
+      <w:proofErr w:type="gramStart"/>
+      <w:r>
+        <w:t>Terraform(</w:t>
+      </w:r>
+      <w:proofErr w:type="gramEnd"/>
+      <w:r>
+        <w:t>Community), Jenkins, OpenVPN, Microsoft AD</w:t>
       </w:r>
     </w:p>
     <w:p>
@@ -208,7 +293,15 @@
       <w:bookmarkStart w:id="5" w:name="tracr-via-ecsgloballogic-february-2019"/>
       <w:r>
         <w:lastRenderedPageBreak/>
-        <w:t xml:space="preserve"> Tracr via ECS/GlobalLogic (February 2019) </w:t>
+        <w:t xml:space="preserve"> </w:t>
+      </w:r>
+      <w:proofErr w:type="spellStart"/>
+      <w:r>
+        <w:t>Tracr</w:t>
+      </w:r>
+      <w:proofErr w:type="spellEnd"/>
+      <w:r>
+        <w:t xml:space="preserve"> via ECS/GlobalLogic (February 2019) </w:t>
       </w:r>
       <w:bookmarkEnd w:id="5"/>
     </w:p>
@@ -225,7 +318,15 @@
         <w:pStyle w:val="BodyText"/>
       </w:pPr>
       <w:r>
-        <w:t>Tech stack: Rancher, Gitlab pipelines, AWS RDS, Postgresql, Golang</w:t>
+        <w:t xml:space="preserve">Tech stack: Rancher, Gitlab pipelines, AWS RDS, </w:t>
+      </w:r>
+      <w:proofErr w:type="spellStart"/>
+      <w:r>
+        <w:t>Postgresql</w:t>
+      </w:r>
+      <w:proofErr w:type="spellEnd"/>
+      <w:r>
+        <w:t>, Golang</w:t>
       </w:r>
     </w:p>
     <w:p>
@@ -277,8 +378,13 @@
           <w:numId w:val="3"/>
         </w:numPr>
       </w:pPr>
-      <w:r>
-        <w:t>Organised and presented the first online edition of the event in response to the COVID-19 pandemic</w:t>
+      <w:proofErr w:type="spellStart"/>
+      <w:r>
+        <w:t>Organised</w:t>
+      </w:r>
+      <w:proofErr w:type="spellEnd"/>
+      <w:r>
+        <w:t xml:space="preserve"> and presented the first online edition of the event in response to the COVID-19 pandemic</w:t>
       </w:r>
     </w:p>
     <w:p>
@@ -290,7 +396,15 @@
         </w:numPr>
       </w:pPr>
       <w:r>
-        <w:t>Automated lab infrastructure creation and delivery (Terraform Cloud, AWS, GraphQL API)</w:t>
+        <w:t xml:space="preserve">Automated lab infrastructure creation and delivery (Terraform Cloud, AWS, </w:t>
+      </w:r>
+      <w:proofErr w:type="spellStart"/>
+      <w:r>
+        <w:t>GraphQL</w:t>
+      </w:r>
+      <w:proofErr w:type="spellEnd"/>
+      <w:r>
+        <w:t xml:space="preserve"> API)</w:t>
       </w:r>
     </w:p>
     <w:p>
@@ -366,7 +480,15 @@
         </w:numPr>
       </w:pPr>
       <w:r>
-        <w:t xml:space="preserve">Docker and Podman - twins, rivals or strangers? (London, online) - </w:t>
+        <w:t xml:space="preserve">Docker and </w:t>
+      </w:r>
+      <w:proofErr w:type="spellStart"/>
+      <w:r>
+        <w:t>Podman</w:t>
+      </w:r>
+      <w:proofErr w:type="spellEnd"/>
+      <w:r>
+        <w:t xml:space="preserve"> - twins, rivals or strangers? (London, online) - </w:t>
       </w:r>
       <w:hyperlink r:id="rId11">
         <w:r>
@@ -407,9 +529,19 @@
           <w:ilvl w:val="0"/>
           <w:numId w:val="2"/>
         </w:numPr>
-      </w:pPr>
-      <w:r>
-        <w:t xml:space="preserve">Finalist of DevOps Industry Awards 2020 - Newcomer of the Year </w:t>
+        <w:rPr>
+          <w:rStyle w:val="Hyperlink"/>
+          <w:color w:val="auto"/>
+        </w:rPr>
+      </w:pPr>
+      <w:r>
+        <w:t>Finalist of DevOps Industry Awards 2020 - Newcomer of the Year</w:t>
+      </w:r>
+      <w:r>
+        <w:t xml:space="preserve"> -</w:t>
+      </w:r>
+      <w:r>
+        <w:t xml:space="preserve"> </w:t>
       </w:r>
       <w:hyperlink r:id="rId13">
         <w:r>
@@ -417,6 +549,66 @@
             <w:rStyle w:val="Hyperlink"/>
           </w:rPr>
           <w:t>see more details</w:t>
+        </w:r>
+      </w:hyperlink>
+    </w:p>
+    <w:p>
+      <w:pPr>
+        <w:pStyle w:val="Compact"/>
+        <w:numPr>
+          <w:ilvl w:val="0"/>
+          <w:numId w:val="2"/>
+        </w:numPr>
+      </w:pPr>
+      <w:r>
+        <w:t>Guest on Tech³ Podcast ep 11 DevOps Playground</w:t>
+      </w:r>
+      <w:r>
+        <w:t xml:space="preserve"> </w:t>
+      </w:r>
+      <w:r>
+        <w:t xml:space="preserve">- </w:t>
+      </w:r>
+      <w:hyperlink r:id="rId14" w:history="1">
+        <w:r>
+          <w:rPr>
+            <w:rStyle w:val="Hyperlink"/>
+          </w:rPr>
+          <w:t>Listen Notes</w:t>
+        </w:r>
+      </w:hyperlink>
+      <w:r>
+        <w:t xml:space="preserve"> </w:t>
+      </w:r>
+      <w:hyperlink r:id="rId15" w:history="1">
+        <w:r>
+          <w:rPr>
+            <w:rStyle w:val="Hyperlink"/>
+          </w:rPr>
+          <w:t>Apple Podcasts</w:t>
+        </w:r>
+      </w:hyperlink>
+      <w:r>
+        <w:t xml:space="preserve"> </w:t>
+      </w:r>
+      <w:hyperlink r:id="rId16" w:history="1">
+        <w:r>
+          <w:rPr>
+            <w:rStyle w:val="Hyperlink"/>
+          </w:rPr>
+          <w:t>Spo</w:t>
+        </w:r>
+        <w:r>
+          <w:rPr>
+            <w:rStyle w:val="Hyperlink"/>
+          </w:rPr>
+          <w:t>t</w:t>
+        </w:r>
+        <w:r>
+          <w:rPr>
+            <w:rStyle w:val="Hyperlink"/>
+          </w:rPr>
+          <w:t>ify</w:t>
         </w:r>
       </w:hyperlink>
     </w:p>
@@ -489,9 +681,11 @@
             <w:pPr>
               <w:pStyle w:val="Compact"/>
             </w:pPr>
+            <w:proofErr w:type="spellStart"/>
             <w:r>
               <w:t>Intermedaite</w:t>
             </w:r>
+            <w:proofErr w:type="spellEnd"/>
           </w:p>
         </w:tc>
         <w:tc>
@@ -506,9 +700,11 @@
             <w:pPr>
               <w:pStyle w:val="Compact"/>
             </w:pPr>
+            <w:proofErr w:type="spellStart"/>
             <w:r>
               <w:t>Beginer</w:t>
             </w:r>
+            <w:proofErr w:type="spellEnd"/>
           </w:p>
         </w:tc>
       </w:tr>
@@ -575,9 +771,11 @@
             <w:pPr>
               <w:pStyle w:val="Compact"/>
             </w:pPr>
+            <w:proofErr w:type="spellStart"/>
             <w:r>
               <w:t>IaaC</w:t>
             </w:r>
+            <w:proofErr w:type="spellEnd"/>
           </w:p>
         </w:tc>
         <w:tc>
@@ -764,7 +962,15 @@
               <w:pStyle w:val="Compact"/>
             </w:pPr>
             <w:r>
-              <w:t>Jenkins, Teamcity, Gitlab</w:t>
+              <w:t xml:space="preserve">Jenkins, </w:t>
+            </w:r>
+            <w:proofErr w:type="spellStart"/>
+            <w:r>
+              <w:t>Teamcity</w:t>
+            </w:r>
+            <w:proofErr w:type="spellEnd"/>
+            <w:r>
+              <w:t>, Gitlab</w:t>
             </w:r>
           </w:p>
         </w:tc>
@@ -804,9 +1010,11 @@
             <w:pPr>
               <w:pStyle w:val="Compact"/>
             </w:pPr>
+            <w:proofErr w:type="spellStart"/>
             <w:r>
               <w:t>Cloudwatch</w:t>
             </w:r>
+            <w:proofErr w:type="spellEnd"/>
           </w:p>
         </w:tc>
         <w:tc>
@@ -961,8 +1169,13 @@
         <w:pStyle w:val="Heading3"/>
       </w:pPr>
       <w:bookmarkStart w:id="9" w:name="Xb8cf9a49ecc498a15cfe373123f99d0b99fddf0"/>
-      <w:r>
-        <w:t>Hashicorp 101 (February 2019): Terraform 101, Vault 101, Vault 102, Consul 101</w:t>
+      <w:proofErr w:type="spellStart"/>
+      <w:r>
+        <w:t>Hashicorp</w:t>
+      </w:r>
+      <w:proofErr w:type="spellEnd"/>
+      <w:r>
+        <w:t xml:space="preserve"> 101 (February 2019): Terraform 101, Vault 101, Vault 102, Consul 101</w:t>
       </w:r>
       <w:bookmarkEnd w:id="9"/>
     </w:p>
@@ -1281,8 +1494,13 @@
             <w:pPr>
               <w:pStyle w:val="Compact"/>
             </w:pPr>
-            <w:r>
-              <w:t>Celinka, Poland</w:t>
+            <w:proofErr w:type="spellStart"/>
+            <w:r>
+              <w:t>Celinka</w:t>
+            </w:r>
+            <w:proofErr w:type="spellEnd"/>
+            <w:r>
+              <w:t>, Poland</w:t>
             </w:r>
           </w:p>
         </w:tc>
@@ -1444,7 +1662,7 @@
         <w:pStyle w:val="FirstParagraph"/>
         <w:jc w:val="center"/>
       </w:pPr>
-      <w:hyperlink r:id="rId14" w:history="1">
+      <w:hyperlink r:id="rId17" w:history="1">
         <w:r>
           <w:rPr>
             <w:rStyle w:val="Hyperlink"/>
@@ -2840,6 +3058,15 @@
       <w:u w:val="single"/>
     </w:rPr>
   </w:style>
+  <w:style w:type="paragraph" w:styleId="ListParagraph">
+    <w:name w:val="List Paragraph"/>
+    <w:basedOn w:val="Normal"/>
+    <w:rsid w:val="00F4710D"/>
+    <w:pPr>
+      <w:ind w:left="720"/>
+      <w:contextualSpacing/>
+    </w:pPr>
+  </w:style>
 </w:styles>
 </file>
 

</xml_diff>

<commit_message>
Minor changes, fixed urls, added another presentation, added github to networks, added pdf and docx versions of updated CV
</commit_message>
<xml_diff>
--- a/CV.docx
+++ b/CV.docx
@@ -8,9 +8,13 @@
       </w:pPr>
       <w:bookmarkStart w:id="0" w:name="patryk-pilecki"/>
       <w:r>
-        <w:t>Patryk Pilecki</w:t>
-      </w:r>
-      <w:bookmarkEnd w:id="0"/>
+        <w:t xml:space="preserve">Patryk </w:t>
+      </w:r>
+      <w:proofErr w:type="spellStart"/>
+      <w:r>
+        <w:t>Pilecki</w:t>
+      </w:r>
+      <w:proofErr w:type="spellEnd"/>
     </w:p>
     <w:p>
       <w:pPr>
@@ -107,7 +111,7 @@
         <w:pStyle w:val="BodyText"/>
       </w:pPr>
       <w:r>
-        <w:t>I am a DevOps consultant with almost ten years of experience as a sales consultant as well as successful time as an entrepreneur and chef. I also have over four years of experience in adopting DevOps methodologies for Enterprise clients. I am focused on agile ways of working with an emphasis on communication and transparency. I believe in using the right tool for the job and worked with a variety of modern DevOps tools to achieve painless regular deployments.</w:t>
+        <w:t>I am a DevOps consultant with almost ten years of experience as a sales consultant and successful time as an entrepreneur and chef. I also have over four years of experience in adopting DevOps methodologies for Enterprise clients. I am focused on agile ways of working with an emphasis on communication and transparency. I believe in using the right tool for the job and worked with a variety of modern DevOps tools to achieve painless regular deployments.</w:t>
       </w:r>
     </w:p>
     <w:p>
@@ -115,229 +119,125 @@
         <w:pStyle w:val="Heading2"/>
       </w:pPr>
       <w:bookmarkStart w:id="1" w:name="projects"/>
+      <w:bookmarkEnd w:id="0"/>
       <w:r>
         <w:t>PROJECTS</w:t>
       </w:r>
+    </w:p>
+    <w:p>
+      <w:pPr>
+        <w:pStyle w:val="Heading3"/>
+      </w:pPr>
+      <w:bookmarkStart w:id="2" w:name="Xa70fae67d26c3bbc408e18548a2c8d199dc913d"/>
+      <w:r>
+        <w:t xml:space="preserve">RBS/Natwest via ECS/GlobalLogic (February 2021 - now) - Cloud Adoption (AWS Shared Services) </w:t>
+      </w:r>
+    </w:p>
+    <w:p>
+      <w:pPr>
+        <w:pStyle w:val="FirstParagraph"/>
+      </w:pPr>
+      <w:r>
+        <w:t>My most recent project focused on delivering AWS services to mainly internal customers with an emphasis on security, compliance and best practices. Over time I was involved in various initiatives tackling the challenges of a Hybrid Cloud within a large Enterprise. I had an opportunity to be involved in the whole process of delivering solutions in the cloud (AWS) in a highly regulated environment. From the requirements gathering, through architecture design, and security assessment to implementation and production deployment. I worked closely with engineers from AWS and Hashicorp. I also provided my expertise to various Third Party vendors to help them integrate with our solutions.</w:t>
+      </w:r>
+    </w:p>
+    <w:p>
+      <w:pPr>
+        <w:pStyle w:val="BodyText"/>
+      </w:pPr>
+      <w:r>
+        <w:t>Tech stack: AWS, Terraform Enterprise, Kubernetes(AWS EKS), TeamCity, Python, Prometheus/Grafana, Istio, Splunk, Vault</w:t>
+      </w:r>
+    </w:p>
+    <w:p>
+      <w:pPr>
+        <w:pStyle w:val="Heading3"/>
+      </w:pPr>
+      <w:bookmarkStart w:id="3" w:name="Xdd87b5ce57af8412a259f3261f6db1f19fb3fc9"/>
+      <w:bookmarkEnd w:id="2"/>
+      <w:r>
+        <w:t xml:space="preserve">RBS/Natwest via ECS/GlobalLogic (January 2021) - CaCtus </w:t>
+      </w:r>
+    </w:p>
+    <w:p>
+      <w:pPr>
+        <w:pStyle w:val="FirstParagraph"/>
+      </w:pPr>
+      <w:r>
+        <w:t>Controls as Code project which I joined as the temporary replacement was focused on delivering controls to the AWS organisation ensuring that accounts are adhering to the Security and Compliance standards established in the bank. I was developing custom AWS Config rules, SCPs and ensuring smooth releases.</w:t>
+      </w:r>
+    </w:p>
+    <w:p>
+      <w:pPr>
+        <w:pStyle w:val="BodyText"/>
+      </w:pPr>
+      <w:r>
+        <w:t>Tech stack: AWS, Terraform Enterprise, Python, TeamCity</w:t>
+      </w:r>
+    </w:p>
+    <w:p>
+      <w:pPr>
+        <w:pStyle w:val="Heading3"/>
+      </w:pPr>
+      <w:bookmarkStart w:id="4" w:name="Xaa4c5b3d5d05db16def669c2f4ddf95718bce35"/>
+      <w:bookmarkEnd w:id="3"/>
+      <w:r>
+        <w:t xml:space="preserve">RBS/Natwest via ECS/GlobalLogic (March 2019 - December 2021) - Mimo </w:t>
+      </w:r>
+    </w:p>
+    <w:p>
+      <w:pPr>
+        <w:pStyle w:val="FirstParagraph"/>
+      </w:pPr>
+      <w:r>
+        <w:t>During this engagement, I was part of a wider DevOps team on an innovative Big Data project powered by machine learning and AI. Our team was responsible for infrastructure delivery and management, ongoing support for the developers, managing internal services as well as stakeholder management.</w:t>
+      </w:r>
+    </w:p>
+    <w:p>
+      <w:pPr>
+        <w:pStyle w:val="BodyText"/>
+      </w:pPr>
+      <w:r>
+        <w:t>Tech stack: AWS, Terraform(Community), Jenkins, OpenVPN, Microsoft AD</w:t>
+      </w:r>
+    </w:p>
+    <w:p>
+      <w:pPr>
+        <w:pStyle w:val="Heading3"/>
+      </w:pPr>
+      <w:bookmarkStart w:id="5" w:name="tracr-via-ecsgloballogic-february-2019"/>
+      <w:bookmarkEnd w:id="4"/>
+      <w:r>
+        <w:lastRenderedPageBreak/>
+        <w:t xml:space="preserve">Tracr via ECS/GlobalLogic (February 2019) </w:t>
+      </w:r>
+    </w:p>
+    <w:p>
+      <w:pPr>
+        <w:pStyle w:val="FirstParagraph"/>
+      </w:pPr>
+      <w:r>
+        <w:t>I was working on database provisioning automation and its integration with the existing pipeline for a startup using blockchain to store data about diamonds.</w:t>
+      </w:r>
+    </w:p>
+    <w:p>
+      <w:pPr>
+        <w:pStyle w:val="BodyText"/>
+      </w:pPr>
+      <w:r>
+        <w:t>Tech stack: Rancher, Gitlab pipelines, AWS (RDS), Postgresql, Golang</w:t>
+      </w:r>
+    </w:p>
+    <w:p>
+      <w:pPr>
+        <w:pStyle w:val="Heading2"/>
+      </w:pPr>
+      <w:bookmarkStart w:id="6" w:name="achievements"/>
       <w:bookmarkEnd w:id="1"/>
-    </w:p>
-    <w:p>
-      <w:pPr>
-        <w:pStyle w:val="Heading3"/>
-      </w:pPr>
-      <w:bookmarkStart w:id="2" w:name="Xa70fae67d26c3bbc408e18548a2c8d199dc913d"/>
-      <w:r>
-        <w:t xml:space="preserve"> RBS/</w:t>
-      </w:r>
-      <w:proofErr w:type="spellStart"/>
-      <w:r>
-        <w:t>Natwest</w:t>
-      </w:r>
-      <w:proofErr w:type="spellEnd"/>
-      <w:r>
-        <w:t xml:space="preserve"> via ECS/GlobalLogic (February 2021 - now) - Cloud Adoption (AWS Shared Services) </w:t>
-      </w:r>
-      <w:bookmarkEnd w:id="2"/>
-    </w:p>
-    <w:p>
-      <w:pPr>
-        <w:pStyle w:val="FirstParagraph"/>
-      </w:pPr>
-      <w:r>
-        <w:t xml:space="preserve">My most recent project was focused on delivering AWS services to be consumed by mainly internal customers with an emphasis on security, compliance and best practices. Over time I was involved in various initiatives tackling the challenges of a Hybrid Cloud within a large Enterprise. I had an opportunity to be involved in the whole process of delivering solutions in the cloud (AWS) in a highly regulated environment. From the requirements gathering, through architecture design, and security assessment to implementation and production deployment. I worked closely with engineers from AWS and </w:t>
-      </w:r>
-      <w:proofErr w:type="spellStart"/>
-      <w:r>
-        <w:t>Hashicorp</w:t>
-      </w:r>
-      <w:proofErr w:type="spellEnd"/>
-      <w:r>
-        <w:t xml:space="preserve">. I also provided my expertise to various </w:t>
-      </w:r>
-      <w:proofErr w:type="gramStart"/>
-      <w:r>
-        <w:t>Third Party</w:t>
-      </w:r>
-      <w:proofErr w:type="gramEnd"/>
-      <w:r>
-        <w:t xml:space="preserve"> vendors to help the integrate with our solutions.</w:t>
-      </w:r>
-    </w:p>
-    <w:p>
-      <w:pPr>
-        <w:pStyle w:val="BodyText"/>
-      </w:pPr>
-      <w:r>
-        <w:t xml:space="preserve">Tech stack: AWS, Terraform Enterprise, </w:t>
-      </w:r>
-      <w:proofErr w:type="gramStart"/>
-      <w:r>
-        <w:t>Kubernetes(</w:t>
-      </w:r>
-      <w:proofErr w:type="gramEnd"/>
-      <w:r>
-        <w:t>AWS EKS), TeamCity, Python, Prometheus/Grafana, Istio, Splunk, Vault</w:t>
-      </w:r>
-    </w:p>
-    <w:p>
-      <w:pPr>
-        <w:pStyle w:val="Heading3"/>
-      </w:pPr>
-      <w:bookmarkStart w:id="3" w:name="Xdd87b5ce57af8412a259f3261f6db1f19fb3fc9"/>
-      <w:r>
-        <w:t xml:space="preserve"> RBS/</w:t>
-      </w:r>
-      <w:proofErr w:type="spellStart"/>
-      <w:r>
-        <w:t>Natwest</w:t>
-      </w:r>
-      <w:proofErr w:type="spellEnd"/>
-      <w:r>
-        <w:t xml:space="preserve"> via ECS/GlobalLogic (January 2021) - </w:t>
-      </w:r>
-      <w:proofErr w:type="spellStart"/>
-      <w:r>
-        <w:t>CaCtus</w:t>
-      </w:r>
-      <w:proofErr w:type="spellEnd"/>
-      <w:r>
-        <w:t xml:space="preserve"> </w:t>
-      </w:r>
-      <w:bookmarkEnd w:id="3"/>
-    </w:p>
-    <w:p>
-      <w:pPr>
-        <w:pStyle w:val="FirstParagraph"/>
-      </w:pPr>
-      <w:r>
-        <w:t xml:space="preserve">Controls as Code project which I joined as the temporary replacement was focused on delivering controls to the AWS </w:t>
-      </w:r>
-      <w:proofErr w:type="spellStart"/>
-      <w:r>
-        <w:t>organisation</w:t>
-      </w:r>
-      <w:proofErr w:type="spellEnd"/>
-      <w:r>
-        <w:t xml:space="preserve"> ensuring that accounts are adhering to the Security and Compliance standards established in the bank. I was developing custom AWS Config rules, SCPs and ensuring smooth releases.</w:t>
-      </w:r>
-    </w:p>
-    <w:p>
-      <w:pPr>
-        <w:pStyle w:val="BodyText"/>
-      </w:pPr>
-      <w:r>
-        <w:t>Tech stack: AWS, Terraform Enterprise, Python, TeamCity</w:t>
-      </w:r>
-    </w:p>
-    <w:p>
-      <w:pPr>
-        <w:pStyle w:val="Heading3"/>
-      </w:pPr>
-      <w:bookmarkStart w:id="4" w:name="X4c582462bc8821b3be574bc23927c9d25eec5f9"/>
-      <w:r>
-        <w:t xml:space="preserve"> RBS/</w:t>
-      </w:r>
-      <w:proofErr w:type="spellStart"/>
-      <w:r>
-        <w:t>Natwest</w:t>
-      </w:r>
-      <w:proofErr w:type="spellEnd"/>
-      <w:r>
-        <w:t xml:space="preserve"> via ECS/GlobalLogic (March 2019 - </w:t>
-      </w:r>
-      <w:proofErr w:type="spellStart"/>
-      <w:r>
-        <w:t>Decmber</w:t>
-      </w:r>
-      <w:proofErr w:type="spellEnd"/>
-      <w:r>
-        <w:t xml:space="preserve"> 2021) - </w:t>
-      </w:r>
-      <w:proofErr w:type="spellStart"/>
-      <w:r>
-        <w:t>Mimo</w:t>
-      </w:r>
-      <w:proofErr w:type="spellEnd"/>
-      <w:r>
-        <w:t xml:space="preserve"> </w:t>
-      </w:r>
-      <w:bookmarkEnd w:id="4"/>
-    </w:p>
-    <w:p>
-      <w:pPr>
-        <w:pStyle w:val="FirstParagraph"/>
-      </w:pPr>
-      <w:r>
-        <w:t>During this engagement, I was working as a part of a wider DevOps team on an innovative Big Data project powered by machine learning and AI. Our team was responsible for infrastructure delivery and management, ongoing support for the developers, managing internal services as well as stakeholder management.</w:t>
-      </w:r>
-    </w:p>
-    <w:p>
-      <w:pPr>
-        <w:pStyle w:val="BodyText"/>
-      </w:pPr>
-      <w:r>
-        <w:t xml:space="preserve">Tech stack: AWS, </w:t>
-      </w:r>
-      <w:proofErr w:type="gramStart"/>
-      <w:r>
-        <w:t>Terraform(</w:t>
-      </w:r>
-      <w:proofErr w:type="gramEnd"/>
-      <w:r>
-        <w:t>Community), Jenkins, OpenVPN, Microsoft AD</w:t>
-      </w:r>
-    </w:p>
-    <w:p>
-      <w:pPr>
-        <w:pStyle w:val="Heading3"/>
-      </w:pPr>
-      <w:bookmarkStart w:id="5" w:name="tracr-via-ecsgloballogic-february-2019"/>
-      <w:r>
-        <w:lastRenderedPageBreak/>
-        <w:t xml:space="preserve"> </w:t>
-      </w:r>
-      <w:proofErr w:type="spellStart"/>
-      <w:r>
-        <w:t>Tracr</w:t>
-      </w:r>
-      <w:proofErr w:type="spellEnd"/>
-      <w:r>
-        <w:t xml:space="preserve"> via ECS/GlobalLogic (February 2019) </w:t>
-      </w:r>
       <w:bookmarkEnd w:id="5"/>
-    </w:p>
-    <w:p>
-      <w:pPr>
-        <w:pStyle w:val="FirstParagraph"/>
-      </w:pPr>
-      <w:r>
-        <w:t>I was working on database provisioning automation and its integration with the existing pipeline for a startup using blockchain to store data about diamonds.</w:t>
-      </w:r>
-    </w:p>
-    <w:p>
-      <w:pPr>
-        <w:pStyle w:val="BodyText"/>
-      </w:pPr>
-      <w:r>
-        <w:t xml:space="preserve">Tech stack: Rancher, Gitlab pipelines, AWS RDS, </w:t>
-      </w:r>
-      <w:proofErr w:type="spellStart"/>
-      <w:r>
-        <w:t>Postgresql</w:t>
-      </w:r>
-      <w:proofErr w:type="spellEnd"/>
-      <w:r>
-        <w:t>, Golang</w:t>
-      </w:r>
-    </w:p>
-    <w:p>
-      <w:pPr>
-        <w:pStyle w:val="Heading2"/>
-      </w:pPr>
-      <w:bookmarkStart w:id="6" w:name="achievements"/>
       <w:r>
         <w:t>ACHIEVEMENTS</w:t>
       </w:r>
-      <w:bookmarkEnd w:id="6"/>
     </w:p>
     <w:p>
       <w:pPr>
@@ -348,88 +248,96 @@
         </w:numPr>
       </w:pPr>
       <w:r>
-        <w:t xml:space="preserve">In January 2020 I became a leader of the DevOps playground Meet-up in </w:t>
+        <w:t xml:space="preserve">In January 2020 I became a leader of the DevOps playground Meet-up </w:t>
       </w:r>
       <w:hyperlink r:id="rId7">
         <w:r>
           <w:rPr>
             <w:rStyle w:val="Hyperlink"/>
           </w:rPr>
-          <w:t>London</w:t>
+          <w:t>see Meetup page</w:t>
         </w:r>
       </w:hyperlink>
-      <w:r>
-        <w:t xml:space="preserve"> and </w:t>
+    </w:p>
+    <w:p>
+      <w:pPr>
+        <w:pStyle w:val="Compact"/>
+        <w:numPr>
+          <w:ilvl w:val="1"/>
+          <w:numId w:val="3"/>
+        </w:numPr>
+      </w:pPr>
+      <w:r>
+        <w:t>Organised and presented the first online edition of the event in response to the COVID-19 pandemic</w:t>
+      </w:r>
+    </w:p>
+    <w:p>
+      <w:pPr>
+        <w:pStyle w:val="Compact"/>
+        <w:numPr>
+          <w:ilvl w:val="1"/>
+          <w:numId w:val="3"/>
+        </w:numPr>
+      </w:pPr>
+      <w:r>
+        <w:t>Automated lab infrastructure creation and delivery (Terraform Cloud, AWS, GraphQL API)</w:t>
+      </w:r>
+    </w:p>
+    <w:p>
+      <w:pPr>
+        <w:pStyle w:val="Compact"/>
+        <w:numPr>
+          <w:ilvl w:val="1"/>
+          <w:numId w:val="3"/>
+        </w:numPr>
+      </w:pPr>
+      <w:r>
+        <w:t>Established support system for the presenters</w:t>
+      </w:r>
+    </w:p>
+    <w:p>
+      <w:pPr>
+        <w:pStyle w:val="Compact"/>
+        <w:numPr>
+          <w:ilvl w:val="1"/>
+          <w:numId w:val="3"/>
+        </w:numPr>
+      </w:pPr>
+      <w:r>
+        <w:t>Sucessfully handed over the leadership (2023), continuing to provide technical support</w:t>
+      </w:r>
+    </w:p>
+    <w:p>
+      <w:pPr>
+        <w:pStyle w:val="Compact"/>
+        <w:numPr>
+          <w:ilvl w:val="0"/>
+          <w:numId w:val="2"/>
+        </w:numPr>
+      </w:pPr>
+      <w:r>
+        <w:t>Delivered multiple sessions at the DevOps playground (content and lab infrastructure design, presentation)</w:t>
+      </w:r>
+    </w:p>
+    <w:p>
+      <w:pPr>
+        <w:pStyle w:val="Compact"/>
+        <w:numPr>
+          <w:ilvl w:val="1"/>
+          <w:numId w:val="4"/>
+        </w:numPr>
+      </w:pPr>
+      <w:r>
+        <w:t xml:space="preserve">Container orchestration with Docker Swarm and Kubernetes (London, Edinburgh and online) - </w:t>
       </w:r>
       <w:hyperlink r:id="rId8">
         <w:r>
           <w:rPr>
             <w:rStyle w:val="Hyperlink"/>
           </w:rPr>
-          <w:t>Edinburgh</w:t>
+          <w:t>see on YouTube</w:t>
         </w:r>
       </w:hyperlink>
-    </w:p>
-    <w:p>
-      <w:pPr>
-        <w:pStyle w:val="Compact"/>
-        <w:numPr>
-          <w:ilvl w:val="1"/>
-          <w:numId w:val="3"/>
-        </w:numPr>
-      </w:pPr>
-      <w:proofErr w:type="spellStart"/>
-      <w:r>
-        <w:t>Organised</w:t>
-      </w:r>
-      <w:proofErr w:type="spellEnd"/>
-      <w:r>
-        <w:t xml:space="preserve"> and presented the first online edition of the event in response to the COVID-19 pandemic</w:t>
-      </w:r>
-    </w:p>
-    <w:p>
-      <w:pPr>
-        <w:pStyle w:val="Compact"/>
-        <w:numPr>
-          <w:ilvl w:val="1"/>
-          <w:numId w:val="3"/>
-        </w:numPr>
-      </w:pPr>
-      <w:r>
-        <w:t xml:space="preserve">Automated lab infrastructure creation and delivery (Terraform Cloud, AWS, </w:t>
-      </w:r>
-      <w:proofErr w:type="spellStart"/>
-      <w:r>
-        <w:t>GraphQL</w:t>
-      </w:r>
-      <w:proofErr w:type="spellEnd"/>
-      <w:r>
-        <w:t xml:space="preserve"> API)</w:t>
-      </w:r>
-    </w:p>
-    <w:p>
-      <w:pPr>
-        <w:pStyle w:val="Compact"/>
-        <w:numPr>
-          <w:ilvl w:val="1"/>
-          <w:numId w:val="3"/>
-        </w:numPr>
-      </w:pPr>
-      <w:r>
-        <w:t>Established support system for the presenters</w:t>
-      </w:r>
-    </w:p>
-    <w:p>
-      <w:pPr>
-        <w:pStyle w:val="Compact"/>
-        <w:numPr>
-          <w:ilvl w:val="0"/>
-          <w:numId w:val="2"/>
-        </w:numPr>
-      </w:pPr>
-      <w:r>
-        <w:t>Delivered multiple sessions at the DevOps playground (content and lab infrastructure design, presentation)</w:t>
-      </w:r>
     </w:p>
     <w:p>
       <w:pPr>
@@ -440,7 +348,7 @@
         </w:numPr>
       </w:pPr>
       <w:r>
-        <w:t xml:space="preserve">Container orchestration with Docker Swarm and Kubernetes (London, Edinburgh and online) - </w:t>
+        <w:t xml:space="preserve">Building cost-efficient infrastructure in Cloud (AWS) using Terraform (online) - </w:t>
       </w:r>
       <w:hyperlink r:id="rId9">
         <w:r>
@@ -460,7 +368,7 @@
         </w:numPr>
       </w:pPr>
       <w:r>
-        <w:t xml:space="preserve">Building cost-efficient infrastructure in Cloud (AWS) using Terraform (online) - </w:t>
+        <w:t xml:space="preserve">Docker and Podman - twins, rivals or strangers? (London, online) - </w:t>
       </w:r>
       <w:hyperlink r:id="rId10">
         <w:r>
@@ -480,15 +388,7 @@
         </w:numPr>
       </w:pPr>
       <w:r>
-        <w:t xml:space="preserve">Docker and </w:t>
-      </w:r>
-      <w:proofErr w:type="spellStart"/>
-      <w:r>
-        <w:t>Podman</w:t>
-      </w:r>
-      <w:proofErr w:type="spellEnd"/>
-      <w:r>
-        <w:t xml:space="preserve"> - twins, rivals or strangers? (London, online) - </w:t>
+        <w:t xml:space="preserve">Introduction to IaC with Terraform and Minecraft (London and online) - </w:t>
       </w:r>
       <w:hyperlink r:id="rId11">
         <w:r>
@@ -529,19 +429,9 @@
           <w:ilvl w:val="0"/>
           <w:numId w:val="2"/>
         </w:numPr>
-        <w:rPr>
-          <w:rStyle w:val="Hyperlink"/>
-          <w:color w:val="auto"/>
-        </w:rPr>
-      </w:pPr>
-      <w:r>
-        <w:t>Finalist of DevOps Industry Awards 2020 - Newcomer of the Year</w:t>
-      </w:r>
-      <w:r>
-        <w:t xml:space="preserve"> -</w:t>
-      </w:r>
-      <w:r>
-        <w:t xml:space="preserve"> </w:t>
+      </w:pPr>
+      <w:r>
+        <w:t xml:space="preserve">Finalist of DevOps Industry Awards 2020 - Newcomer of the Year - </w:t>
       </w:r>
       <w:hyperlink r:id="rId13">
         <w:r>
@@ -561,15 +451,9 @@
         </w:numPr>
       </w:pPr>
       <w:r>
-        <w:t>Guest on Tech³ Podcast ep 11 DevOps Playground</w:t>
-      </w:r>
-      <w:r>
-        <w:t xml:space="preserve"> </w:t>
-      </w:r>
-      <w:r>
-        <w:t xml:space="preserve">- </w:t>
-      </w:r>
-      <w:hyperlink r:id="rId14" w:history="1">
+        <w:t xml:space="preserve">Guest on Tech³ Podcast episode 11 DevOps Playground - </w:t>
+      </w:r>
+      <w:hyperlink r:id="rId14">
         <w:r>
           <w:rPr>
             <w:rStyle w:val="Hyperlink"/>
@@ -578,9 +462,9 @@
         </w:r>
       </w:hyperlink>
       <w:r>
-        <w:t xml:space="preserve"> </w:t>
-      </w:r>
-      <w:hyperlink r:id="rId15" w:history="1">
+        <w:t xml:space="preserve">, </w:t>
+      </w:r>
+      <w:hyperlink r:id="rId15">
         <w:r>
           <w:rPr>
             <w:rStyle w:val="Hyperlink"/>
@@ -589,26 +473,14 @@
         </w:r>
       </w:hyperlink>
       <w:r>
-        <w:t xml:space="preserve"> </w:t>
-      </w:r>
-      <w:hyperlink r:id="rId16" w:history="1">
+        <w:t xml:space="preserve">, </w:t>
+      </w:r>
+      <w:hyperlink r:id="rId16">
         <w:r>
           <w:rPr>
             <w:rStyle w:val="Hyperlink"/>
           </w:rPr>
-          <w:t>Spo</w:t>
-        </w:r>
-        <w:r>
-          <w:rPr>
-            <w:rStyle w:val="Hyperlink"/>
-          </w:rPr>
-          <w:t>t</w:t>
-        </w:r>
-        <w:r>
-          <w:rPr>
-            <w:rStyle w:val="Hyperlink"/>
-          </w:rPr>
-          <w:t>ify</w:t>
+          <w:t>Spotify</w:t>
         </w:r>
       </w:hyperlink>
     </w:p>
@@ -617,31 +489,31 @@
         <w:pStyle w:val="Heading2"/>
       </w:pPr>
       <w:bookmarkStart w:id="7" w:name="skills"/>
+      <w:bookmarkEnd w:id="6"/>
       <w:r>
         <w:t>SKILLS</w:t>
       </w:r>
-      <w:bookmarkEnd w:id="7"/>
     </w:p>
     <w:tbl>
       <w:tblPr>
         <w:tblStyle w:val="Table"/>
-        <w:tblW w:w="0" w:type="pct"/>
-        <w:tblLook w:val="07E0" w:firstRow="1" w:lastRow="1" w:firstColumn="1" w:lastColumn="1" w:noHBand="1" w:noVBand="1"/>
+        <w:tblW w:w="0" w:type="auto"/>
+        <w:tblLook w:val="0020" w:firstRow="1" w:lastRow="0" w:firstColumn="0" w:lastColumn="0" w:noHBand="0" w:noVBand="0"/>
       </w:tblPr>
       <w:tblGrid>
-        <w:gridCol w:w="2267"/>
-        <w:gridCol w:w="2241"/>
-        <w:gridCol w:w="2661"/>
-        <w:gridCol w:w="2407"/>
+        <w:gridCol w:w="2870"/>
+        <w:gridCol w:w="1291"/>
+        <w:gridCol w:w="2731"/>
+        <w:gridCol w:w="2684"/>
       </w:tblGrid>
       <w:tr>
-        <w:tc>
-          <w:tcPr>
-            <w:tcW w:w="0" w:type="auto"/>
-            <w:tcBorders>
-              <w:bottom w:val="single" w:sz="0" w:space="0" w:color="auto"/>
-            </w:tcBorders>
-            <w:vAlign w:val="bottom"/>
+        <w:trPr>
+          <w:cnfStyle w:val="100000000000" w:firstRow="1" w:lastRow="0" w:firstColumn="0" w:lastColumn="0" w:oddVBand="0" w:evenVBand="0" w:oddHBand="0" w:evenHBand="0" w:firstRowFirstColumn="0" w:firstRowLastColumn="0" w:lastRowFirstColumn="0" w:lastRowLastColumn="0"/>
+          <w:tblHeader/>
+        </w:trPr>
+        <w:tc>
+          <w:tcPr>
+            <w:tcW w:w="0" w:type="auto"/>
           </w:tcPr>
           <w:p>
             <w:pPr>
@@ -655,10 +527,6 @@
         <w:tc>
           <w:tcPr>
             <w:tcW w:w="0" w:type="auto"/>
-            <w:tcBorders>
-              <w:bottom w:val="single" w:sz="0" w:space="0" w:color="auto"/>
-            </w:tcBorders>
-            <w:vAlign w:val="bottom"/>
           </w:tcPr>
           <w:p>
             <w:pPr>
@@ -672,39 +540,27 @@
         <w:tc>
           <w:tcPr>
             <w:tcW w:w="0" w:type="auto"/>
-            <w:tcBorders>
-              <w:bottom w:val="single" w:sz="0" w:space="0" w:color="auto"/>
-            </w:tcBorders>
-            <w:vAlign w:val="bottom"/>
-          </w:tcPr>
-          <w:p>
-            <w:pPr>
-              <w:pStyle w:val="Compact"/>
-            </w:pPr>
-            <w:proofErr w:type="spellStart"/>
+          </w:tcPr>
+          <w:p>
+            <w:pPr>
+              <w:pStyle w:val="Compact"/>
+            </w:pPr>
             <w:r>
               <w:t>Intermedaite</w:t>
             </w:r>
-            <w:proofErr w:type="spellEnd"/>
-          </w:p>
-        </w:tc>
-        <w:tc>
-          <w:tcPr>
-            <w:tcW w:w="0" w:type="auto"/>
-            <w:tcBorders>
-              <w:bottom w:val="single" w:sz="0" w:space="0" w:color="auto"/>
-            </w:tcBorders>
-            <w:vAlign w:val="bottom"/>
-          </w:tcPr>
-          <w:p>
-            <w:pPr>
-              <w:pStyle w:val="Compact"/>
-            </w:pPr>
-            <w:proofErr w:type="spellStart"/>
+          </w:p>
+        </w:tc>
+        <w:tc>
+          <w:tcPr>
+            <w:tcW w:w="0" w:type="auto"/>
+          </w:tcPr>
+          <w:p>
+            <w:pPr>
+              <w:pStyle w:val="Compact"/>
+            </w:pPr>
             <w:r>
               <w:t>Beginer</w:t>
             </w:r>
-            <w:proofErr w:type="spellEnd"/>
           </w:p>
         </w:tc>
       </w:tr>
@@ -718,7 +574,33 @@
               <w:pStyle w:val="Compact"/>
             </w:pPr>
             <w:r>
-              <w:t>Coding/Scripting</w:t>
+              <w:t>IaaC</w:t>
+            </w:r>
+          </w:p>
+        </w:tc>
+        <w:tc>
+          <w:tcPr>
+            <w:tcW w:w="0" w:type="auto"/>
+          </w:tcPr>
+          <w:p>
+            <w:pPr>
+              <w:pStyle w:val="Compact"/>
+            </w:pPr>
+            <w:r>
+              <w:t>Terraform</w:t>
+            </w:r>
+          </w:p>
+        </w:tc>
+        <w:tc>
+          <w:tcPr>
+            <w:tcW w:w="0" w:type="auto"/>
+          </w:tcPr>
+          <w:p>
+            <w:pPr>
+              <w:pStyle w:val="Compact"/>
+            </w:pPr>
+            <w:r>
+              <w:t>CloudFormation</w:t>
             </w:r>
           </w:p>
         </w:tc>
@@ -732,32 +614,6 @@
             </w:pPr>
             <w:r>
               <w:t>N/A</w:t>
-            </w:r>
-          </w:p>
-        </w:tc>
-        <w:tc>
-          <w:tcPr>
-            <w:tcW w:w="0" w:type="auto"/>
-          </w:tcPr>
-          <w:p>
-            <w:pPr>
-              <w:pStyle w:val="Compact"/>
-            </w:pPr>
-            <w:r>
-              <w:t>Python, Bash</w:t>
-            </w:r>
-          </w:p>
-        </w:tc>
-        <w:tc>
-          <w:tcPr>
-            <w:tcW w:w="0" w:type="auto"/>
-          </w:tcPr>
-          <w:p>
-            <w:pPr>
-              <w:pStyle w:val="Compact"/>
-            </w:pPr>
-            <w:r>
-              <w:t>Ruby, JavaScript, Golang</w:t>
             </w:r>
           </w:p>
         </w:tc>
@@ -771,36 +627,8 @@
             <w:pPr>
               <w:pStyle w:val="Compact"/>
             </w:pPr>
-            <w:proofErr w:type="spellStart"/>
-            <w:r>
-              <w:t>IaaC</w:t>
-            </w:r>
-            <w:proofErr w:type="spellEnd"/>
-          </w:p>
-        </w:tc>
-        <w:tc>
-          <w:tcPr>
-            <w:tcW w:w="0" w:type="auto"/>
-          </w:tcPr>
-          <w:p>
-            <w:pPr>
-              <w:pStyle w:val="Compact"/>
-            </w:pPr>
-            <w:r>
-              <w:t>Terraform</w:t>
-            </w:r>
-          </w:p>
-        </w:tc>
-        <w:tc>
-          <w:tcPr>
-            <w:tcW w:w="0" w:type="auto"/>
-          </w:tcPr>
-          <w:p>
-            <w:pPr>
-              <w:pStyle w:val="Compact"/>
-            </w:pPr>
-            <w:r>
-              <w:t>CloudFormation</w:t>
+            <w:r>
+              <w:t>Coding/Scripting</w:t>
             </w:r>
           </w:p>
         </w:tc>
@@ -814,6 +642,32 @@
             </w:pPr>
             <w:r>
               <w:t>N/A</w:t>
+            </w:r>
+          </w:p>
+        </w:tc>
+        <w:tc>
+          <w:tcPr>
+            <w:tcW w:w="0" w:type="auto"/>
+          </w:tcPr>
+          <w:p>
+            <w:pPr>
+              <w:pStyle w:val="Compact"/>
+            </w:pPr>
+            <w:r>
+              <w:t>Python, Bash</w:t>
+            </w:r>
+          </w:p>
+        </w:tc>
+        <w:tc>
+          <w:tcPr>
+            <w:tcW w:w="0" w:type="auto"/>
+          </w:tcPr>
+          <w:p>
+            <w:pPr>
+              <w:pStyle w:val="Compact"/>
+            </w:pPr>
+            <w:r>
+              <w:t>Ruby, JavaScript, Golang</w:t>
             </w:r>
           </w:p>
         </w:tc>
@@ -828,46 +682,46 @@
               <w:pStyle w:val="Compact"/>
             </w:pPr>
             <w:r>
-              <w:t>CM</w:t>
-            </w:r>
-          </w:p>
-        </w:tc>
-        <w:tc>
-          <w:tcPr>
-            <w:tcW w:w="0" w:type="auto"/>
-          </w:tcPr>
-          <w:p>
-            <w:pPr>
-              <w:pStyle w:val="Compact"/>
-            </w:pPr>
-            <w:r>
-              <w:t>N/A</w:t>
-            </w:r>
-          </w:p>
-        </w:tc>
-        <w:tc>
-          <w:tcPr>
-            <w:tcW w:w="0" w:type="auto"/>
-          </w:tcPr>
-          <w:p>
-            <w:pPr>
-              <w:pStyle w:val="Compact"/>
-            </w:pPr>
-            <w:r>
-              <w:t>Ansible</w:t>
-            </w:r>
-          </w:p>
-        </w:tc>
-        <w:tc>
-          <w:tcPr>
-            <w:tcW w:w="0" w:type="auto"/>
-          </w:tcPr>
-          <w:p>
-            <w:pPr>
-              <w:pStyle w:val="Compact"/>
-            </w:pPr>
-            <w:r>
-              <w:t>Bolt</w:t>
+              <w:t>Containers/Orchestration</w:t>
+            </w:r>
+          </w:p>
+        </w:tc>
+        <w:tc>
+          <w:tcPr>
+            <w:tcW w:w="0" w:type="auto"/>
+          </w:tcPr>
+          <w:p>
+            <w:pPr>
+              <w:pStyle w:val="Compact"/>
+            </w:pPr>
+            <w:r>
+              <w:t>Docker</w:t>
+            </w:r>
+          </w:p>
+        </w:tc>
+        <w:tc>
+          <w:tcPr>
+            <w:tcW w:w="0" w:type="auto"/>
+          </w:tcPr>
+          <w:p>
+            <w:pPr>
+              <w:pStyle w:val="Compact"/>
+            </w:pPr>
+            <w:r>
+              <w:t>Kubernetes/EKS</w:t>
+            </w:r>
+          </w:p>
+        </w:tc>
+        <w:tc>
+          <w:tcPr>
+            <w:tcW w:w="0" w:type="auto"/>
+          </w:tcPr>
+          <w:p>
+            <w:pPr>
+              <w:pStyle w:val="Compact"/>
+            </w:pPr>
+            <w:r>
+              <w:t>Rancher</w:t>
             </w:r>
           </w:p>
         </w:tc>
@@ -882,46 +736,46 @@
               <w:pStyle w:val="Compact"/>
             </w:pPr>
             <w:r>
-              <w:t>Containers</w:t>
-            </w:r>
-          </w:p>
-        </w:tc>
-        <w:tc>
-          <w:tcPr>
-            <w:tcW w:w="0" w:type="auto"/>
-          </w:tcPr>
-          <w:p>
-            <w:pPr>
-              <w:pStyle w:val="Compact"/>
-            </w:pPr>
-            <w:r>
-              <w:t>Docker</w:t>
-            </w:r>
-          </w:p>
-        </w:tc>
-        <w:tc>
-          <w:tcPr>
-            <w:tcW w:w="0" w:type="auto"/>
-          </w:tcPr>
-          <w:p>
-            <w:pPr>
-              <w:pStyle w:val="Compact"/>
-            </w:pPr>
-            <w:r>
-              <w:t>Kubernetes, AWS ECS</w:t>
-            </w:r>
-          </w:p>
-        </w:tc>
-        <w:tc>
-          <w:tcPr>
-            <w:tcW w:w="0" w:type="auto"/>
-          </w:tcPr>
-          <w:p>
-            <w:pPr>
-              <w:pStyle w:val="Compact"/>
-            </w:pPr>
-            <w:r>
-              <w:t>Rancher</w:t>
+              <w:t>C</w:t>
+            </w:r>
+          </w:p>
+        </w:tc>
+        <w:tc>
+          <w:tcPr>
+            <w:tcW w:w="0" w:type="auto"/>
+          </w:tcPr>
+          <w:p>
+            <w:pPr>
+              <w:pStyle w:val="Compact"/>
+            </w:pPr>
+            <w:r>
+              <w:t>N/A</w:t>
+            </w:r>
+          </w:p>
+        </w:tc>
+        <w:tc>
+          <w:tcPr>
+            <w:tcW w:w="0" w:type="auto"/>
+          </w:tcPr>
+          <w:p>
+            <w:pPr>
+              <w:pStyle w:val="Compact"/>
+            </w:pPr>
+            <w:r>
+              <w:t>Ansible</w:t>
+            </w:r>
+          </w:p>
+        </w:tc>
+        <w:tc>
+          <w:tcPr>
+            <w:tcW w:w="0" w:type="auto"/>
+          </w:tcPr>
+          <w:p>
+            <w:pPr>
+              <w:pStyle w:val="Compact"/>
+            </w:pPr>
+            <w:r>
+              <w:t>Bolt</w:t>
             </w:r>
           </w:p>
         </w:tc>
@@ -962,15 +816,7 @@
               <w:pStyle w:val="Compact"/>
             </w:pPr>
             <w:r>
-              <w:t xml:space="preserve">Jenkins, </w:t>
-            </w:r>
-            <w:proofErr w:type="spellStart"/>
-            <w:r>
-              <w:t>Teamcity</w:t>
-            </w:r>
-            <w:proofErr w:type="spellEnd"/>
-            <w:r>
-              <w:t>, Gitlab</w:t>
+              <w:t>Jenkins, Teamcity, Gitlab</w:t>
             </w:r>
           </w:p>
         </w:tc>
@@ -1010,11 +856,9 @@
             <w:pPr>
               <w:pStyle w:val="Compact"/>
             </w:pPr>
-            <w:proofErr w:type="spellStart"/>
-            <w:r>
-              <w:t>Cloudwatch</w:t>
-            </w:r>
-            <w:proofErr w:type="spellEnd"/>
+            <w:r>
+              <w:t>N/A</w:t>
+            </w:r>
           </w:p>
         </w:tc>
         <w:tc>
@@ -1054,6 +898,7 @@
               <w:pStyle w:val="Compact"/>
             </w:pPr>
             <w:r>
+              <w:lastRenderedPageBreak/>
               <w:t>Service Mesh</w:t>
             </w:r>
           </w:p>
@@ -1080,20 +925,20 @@
               <w:pStyle w:val="Compact"/>
             </w:pPr>
             <w:r>
-              <w:t>Consul</w:t>
-            </w:r>
-          </w:p>
-        </w:tc>
-        <w:tc>
-          <w:tcPr>
-            <w:tcW w:w="0" w:type="auto"/>
-          </w:tcPr>
-          <w:p>
-            <w:pPr>
-              <w:pStyle w:val="Compact"/>
-            </w:pPr>
-            <w:r>
-              <w:t>Istio</w:t>
+              <w:t>Consul, Istio</w:t>
+            </w:r>
+          </w:p>
+        </w:tc>
+        <w:tc>
+          <w:tcPr>
+            <w:tcW w:w="0" w:type="auto"/>
+          </w:tcPr>
+          <w:p>
+            <w:pPr>
+              <w:pStyle w:val="Compact"/>
+            </w:pPr>
+            <w:r>
+              <w:t>N/A</w:t>
             </w:r>
           </w:p>
         </w:tc>
@@ -1121,7 +966,7 @@
               <w:pStyle w:val="Compact"/>
             </w:pPr>
             <w:r>
-              <w:t>AWS Secrets Manager</w:t>
+              <w:t>N/A</w:t>
             </w:r>
           </w:p>
         </w:tc>
@@ -1147,7 +992,7 @@
               <w:pStyle w:val="Compact"/>
             </w:pPr>
             <w:r>
-              <w:t>CyberArk</w:t>
+              <w:t>N/A</w:t>
             </w:r>
           </w:p>
         </w:tc>
@@ -1158,56 +1003,49 @@
         <w:pStyle w:val="Heading2"/>
       </w:pPr>
       <w:bookmarkStart w:id="8" w:name="training"/>
-      <w:r>
-        <w:lastRenderedPageBreak/>
+      <w:bookmarkEnd w:id="7"/>
+      <w:r>
         <w:t>TRAINING</w:t>
       </w:r>
+    </w:p>
+    <w:p>
+      <w:pPr>
+        <w:pStyle w:val="Heading3"/>
+      </w:pPr>
+      <w:bookmarkStart w:id="9" w:name="Xb8cf9a49ecc498a15cfe373123f99d0b99fddf0"/>
+      <w:r>
+        <w:t>Hashicorp 101 (February 2019): Terraform 101, Vault 101, Vault 102, Consul 101</w:t>
+      </w:r>
+    </w:p>
+    <w:p>
+      <w:pPr>
+        <w:pStyle w:val="Heading3"/>
+      </w:pPr>
+      <w:bookmarkStart w:id="10" w:name="X41d3d8279834f3fa759add617367022be881ca5"/>
+      <w:bookmarkEnd w:id="9"/>
+      <w:r>
+        <w:t>Docker Certified Associate (February 2019) - Expired</w:t>
+      </w:r>
+    </w:p>
+    <w:p>
+      <w:pPr>
+        <w:pStyle w:val="Heading2"/>
+      </w:pPr>
+      <w:bookmarkStart w:id="11" w:name="education"/>
       <w:bookmarkEnd w:id="8"/>
+      <w:bookmarkEnd w:id="10"/>
+      <w:r>
+        <w:t>EDUCATION</w:t>
+      </w:r>
     </w:p>
     <w:p>
       <w:pPr>
         <w:pStyle w:val="Heading3"/>
       </w:pPr>
-      <w:bookmarkStart w:id="9" w:name="Xb8cf9a49ecc498a15cfe373123f99d0b99fddf0"/>
-      <w:proofErr w:type="spellStart"/>
-      <w:r>
-        <w:t>Hashicorp</w:t>
-      </w:r>
-      <w:proofErr w:type="spellEnd"/>
-      <w:r>
-        <w:t xml:space="preserve"> 101 (February 2019): Terraform 101, Vault 101, Vault 102, Consul 101</w:t>
-      </w:r>
-      <w:bookmarkEnd w:id="9"/>
-    </w:p>
-    <w:p>
-      <w:pPr>
-        <w:pStyle w:val="Heading3"/>
-      </w:pPr>
-      <w:bookmarkStart w:id="10" w:name="X41d3d8279834f3fa759add617367022be881ca5"/>
-      <w:r>
-        <w:t>Docker Certified Associate (February 2019) - Expired</w:t>
-      </w:r>
-      <w:bookmarkEnd w:id="10"/>
-    </w:p>
-    <w:p>
-      <w:pPr>
-        <w:pStyle w:val="Heading2"/>
-      </w:pPr>
-      <w:bookmarkStart w:id="11" w:name="education"/>
-      <w:r>
-        <w:t>EDUCATION</w:t>
-      </w:r>
-      <w:bookmarkEnd w:id="11"/>
-    </w:p>
-    <w:p>
-      <w:pPr>
-        <w:pStyle w:val="Heading3"/>
-      </w:pPr>
       <w:bookmarkStart w:id="12" w:name="makers-academy-march-2018-to-june-2018"/>
       <w:r>
         <w:t>Makers Academy (March 2018 to June 2018)</w:t>
       </w:r>
-      <w:bookmarkEnd w:id="12"/>
     </w:p>
     <w:p>
       <w:pPr>
@@ -1286,10 +1124,10 @@
         <w:pStyle w:val="Heading3"/>
       </w:pPr>
       <w:bookmarkStart w:id="13" w:name="Xc083d6fb2d4bc13f073344dc3a4fed32f335704"/>
+      <w:bookmarkEnd w:id="12"/>
       <w:r>
         <w:t>Wroclaw University (October 2009 - September 2012)</w:t>
       </w:r>
-      <w:bookmarkEnd w:id="13"/>
     </w:p>
     <w:p>
       <w:pPr>
@@ -1300,7 +1138,7 @@
         </w:numPr>
       </w:pPr>
       <w:r>
-        <w:t>Economics with focus on Financial Markets</w:t>
+        <w:t>Economics with a focus on Financial Markets</w:t>
       </w:r>
     </w:p>
     <w:p>
@@ -1308,16 +1146,17 @@
         <w:pStyle w:val="Heading2"/>
       </w:pPr>
       <w:bookmarkStart w:id="14" w:name="experience"/>
+      <w:bookmarkEnd w:id="11"/>
+      <w:bookmarkEnd w:id="13"/>
       <w:r>
         <w:t>EXPERIENCE</w:t>
       </w:r>
-      <w:bookmarkEnd w:id="14"/>
     </w:p>
     <w:tbl>
       <w:tblPr>
         <w:tblStyle w:val="Table"/>
         <w:tblW w:w="5000" w:type="pct"/>
-        <w:tblLook w:val="07E0" w:firstRow="1" w:lastRow="1" w:firstColumn="1" w:lastColumn="1" w:noHBand="1" w:noVBand="1"/>
+        <w:tblLook w:val="0020" w:firstRow="1" w:lastRow="0" w:firstColumn="0" w:lastColumn="0" w:noHBand="0" w:noVBand="0"/>
       </w:tblPr>
       <w:tblGrid>
         <w:gridCol w:w="1542"/>
@@ -1325,13 +1164,13 @@
         <w:gridCol w:w="3126"/>
       </w:tblGrid>
       <w:tr>
-        <w:tc>
-          <w:tcPr>
-            <w:tcW w:w="0" w:type="auto"/>
-            <w:tcBorders>
-              <w:bottom w:val="single" w:sz="0" w:space="0" w:color="auto"/>
-            </w:tcBorders>
-            <w:vAlign w:val="bottom"/>
+        <w:trPr>
+          <w:cnfStyle w:val="100000000000" w:firstRow="1" w:lastRow="0" w:firstColumn="0" w:lastColumn="0" w:oddVBand="0" w:evenVBand="0" w:oddHBand="0" w:evenHBand="0" w:firstRowFirstColumn="0" w:firstRowLastColumn="0" w:lastRowFirstColumn="0" w:lastRowLastColumn="0"/>
+          <w:tblHeader/>
+        </w:trPr>
+        <w:tc>
+          <w:tcPr>
+            <w:tcW w:w="0" w:type="auto"/>
           </w:tcPr>
           <w:p>
             <w:pPr>
@@ -1345,10 +1184,6 @@
         <w:tc>
           <w:tcPr>
             <w:tcW w:w="0" w:type="auto"/>
-            <w:tcBorders>
-              <w:bottom w:val="single" w:sz="0" w:space="0" w:color="auto"/>
-            </w:tcBorders>
-            <w:vAlign w:val="bottom"/>
           </w:tcPr>
           <w:p>
             <w:pPr>
@@ -1362,10 +1197,6 @@
         <w:tc>
           <w:tcPr>
             <w:tcW w:w="0" w:type="auto"/>
-            <w:tcBorders>
-              <w:bottom w:val="single" w:sz="0" w:space="0" w:color="auto"/>
-            </w:tcBorders>
-            <w:vAlign w:val="bottom"/>
           </w:tcPr>
           <w:p>
             <w:pPr>
@@ -1494,13 +1325,8 @@
             <w:pPr>
               <w:pStyle w:val="Compact"/>
             </w:pPr>
-            <w:proofErr w:type="spellStart"/>
-            <w:r>
-              <w:t>Celinka</w:t>
-            </w:r>
-            <w:proofErr w:type="spellEnd"/>
-            <w:r>
-              <w:t>, Poland</w:t>
+            <w:r>
+              <w:t>Celinka, Poland</w:t>
             </w:r>
           </w:p>
         </w:tc>
@@ -1634,42 +1460,54 @@
         <w:pStyle w:val="Heading2"/>
       </w:pPr>
       <w:bookmarkStart w:id="15" w:name="interests"/>
+      <w:bookmarkEnd w:id="14"/>
       <w:r>
         <w:t>INTERESTS</w:t>
       </w:r>
+    </w:p>
+    <w:p>
+      <w:pPr>
+        <w:pStyle w:val="FirstParagraph"/>
+      </w:pPr>
+      <w:r>
+        <w:t>Yoga, Cooking, Video Games, Lego, Hiking/mountaineering, Travel, Art/Fashion</w:t>
+      </w:r>
+    </w:p>
+    <w:p>
+      <w:pPr>
+        <w:pStyle w:val="Heading2"/>
+      </w:pPr>
+      <w:bookmarkStart w:id="16" w:name="networks"/>
       <w:bookmarkEnd w:id="15"/>
-    </w:p>
-    <w:p>
-      <w:pPr>
-        <w:pStyle w:val="FirstParagraph"/>
-      </w:pPr>
-      <w:r>
-        <w:t>Yoga, Cooking, Video Games, Lego, Hiking/mountaineering, Travel, Art/fashion</w:t>
-      </w:r>
-    </w:p>
-    <w:p>
-      <w:pPr>
-        <w:pStyle w:val="Heading2"/>
-      </w:pPr>
-      <w:bookmarkStart w:id="16" w:name="networks"/>
       <w:r>
         <w:t>NETWORKS</w:t>
       </w:r>
-      <w:bookmarkEnd w:id="16"/>
     </w:p>
     <w:p>
       <w:pPr>
         <w:pStyle w:val="FirstParagraph"/>
         <w:jc w:val="center"/>
       </w:pPr>
-      <w:hyperlink r:id="rId17" w:history="1">
+      <w:hyperlink r:id="rId17">
         <w:r>
           <w:rPr>
             <w:rStyle w:val="Hyperlink"/>
           </w:rPr>
-          <w:t>LinkedIn</w:t>
+          <w:t>Linkedin</w:t>
         </w:r>
       </w:hyperlink>
+      <w:r>
+        <w:t xml:space="preserve"> </w:t>
+      </w:r>
+      <w:hyperlink r:id="rId18">
+        <w:r>
+          <w:rPr>
+            <w:rStyle w:val="Hyperlink"/>
+          </w:rPr>
+          <w:t>GIthub</w:t>
+        </w:r>
+      </w:hyperlink>
+      <w:bookmarkEnd w:id="16"/>
     </w:p>
     <w:sectPr>
       <w:pgSz w:w="12240" w:h="15840"/>
@@ -1727,18 +1565,92 @@
 <file path=word/numbering.xml><?xml version="1.0" encoding="utf-8"?>
 <w:numbering xmlns:wpc="http://schemas.microsoft.com/office/word/2010/wordprocessingCanvas" xmlns:cx="http://schemas.microsoft.com/office/drawing/2014/chartex" xmlns:cx1="http://schemas.microsoft.com/office/drawing/2015/9/8/chartex" xmlns:cx2="http://schemas.microsoft.com/office/drawing/2015/10/21/chartex" xmlns:cx3="http://schemas.microsoft.com/office/drawing/2016/5/9/chartex" xmlns:cx4="http://schemas.microsoft.com/office/drawing/2016/5/10/chartex" xmlns:cx5="http://schemas.microsoft.com/office/drawing/2016/5/11/chartex" xmlns:cx6="http://schemas.microsoft.com/office/drawing/2016/5/12/chartex" xmlns:cx7="http://schemas.microsoft.com/office/drawing/2016/5/13/chartex" xmlns:cx8="http://schemas.microsoft.com/office/drawing/2016/5/14/chartex" xmlns:mc="http://schemas.openxmlformats.org/markup-compatibility/2006" xmlns:aink="http://schemas.microsoft.com/office/drawing/2016/ink" xmlns:am3d="http://schemas.microsoft.com/office/drawing/2017/model3d" xmlns:o="urn:schemas-microsoft-com:office:office" xmlns:oel="http://schemas.microsoft.com/office/2019/extlst" xmlns:r="http://schemas.openxmlformats.org/officeDocument/2006/relationships" xmlns:m="http://schemas.openxmlformats.org/officeDocument/2006/math" xmlns:v="urn:schemas-microsoft-com:vml" xmlns:wp14="http://schemas.microsoft.com/office/word/2010/wordprocessingDrawing" xmlns:wp="http://schemas.openxmlformats.org/drawingml/2006/wordprocessingDrawing" xmlns:w10="urn:schemas-microsoft-com:office:word" xmlns:w="http://schemas.openxmlformats.org/wordprocessingml/2006/main" xmlns:w14="http://schemas.microsoft.com/office/word/2010/wordml" xmlns:w15="http://schemas.microsoft.com/office/word/2012/wordml" xmlns:w16cex="http://schemas.microsoft.com/office/word/2018/wordml/cex" xmlns:w16cid="http://schemas.microsoft.com/office/word/2016/wordml/cid" xmlns:w16="http://schemas.microsoft.com/office/word/2018/wordml" xmlns:w16sdtdh="http://schemas.microsoft.com/office/word/2020/wordml/sdtdatahash" xmlns:w16se="http://schemas.microsoft.com/office/word/2015/wordml/symex" xmlns:wpg="http://schemas.microsoft.com/office/word/2010/wordprocessingGroup" xmlns:wpi="http://schemas.microsoft.com/office/word/2010/wordprocessingInk" xmlns:wne="http://schemas.microsoft.com/office/word/2006/wordml" xmlns:wps="http://schemas.microsoft.com/office/word/2010/wordprocessingShape" mc:Ignorable="w14 w15 w16se w16cid w16 w16cex w16sdtdh wp14">
   <w:abstractNum w:abstractNumId="0" w15:restartNumberingAfterBreak="0">
-    <w:nsid w:val="EA454B4C"/>
+    <w:nsid w:val="0000A990"/>
     <w:multiLevelType w:val="multilevel"/>
-    <w:tmpl w:val="C48A763A"/>
+    <w:tmpl w:val="BD26F200"/>
+    <w:lvl w:ilvl="0">
+      <w:numFmt w:val="bullet"/>
+      <w:lvlText w:val=" "/>
+      <w:lvlJc w:val="left"/>
+      <w:pPr>
+        <w:ind w:left="720" w:hanging="480"/>
+      </w:pPr>
+    </w:lvl>
+    <w:lvl w:ilvl="1">
+      <w:numFmt w:val="bullet"/>
+      <w:lvlText w:val=" "/>
+      <w:lvlJc w:val="left"/>
+      <w:pPr>
+        <w:ind w:left="1440" w:hanging="480"/>
+      </w:pPr>
+    </w:lvl>
+    <w:lvl w:ilvl="2">
+      <w:numFmt w:val="bullet"/>
+      <w:lvlText w:val=" "/>
+      <w:lvlJc w:val="left"/>
+      <w:pPr>
+        <w:ind w:left="2160" w:hanging="480"/>
+      </w:pPr>
+    </w:lvl>
+    <w:lvl w:ilvl="3">
+      <w:numFmt w:val="bullet"/>
+      <w:lvlText w:val=" "/>
+      <w:lvlJc w:val="left"/>
+      <w:pPr>
+        <w:ind w:left="2880" w:hanging="480"/>
+      </w:pPr>
+    </w:lvl>
+    <w:lvl w:ilvl="4">
+      <w:numFmt w:val="bullet"/>
+      <w:lvlText w:val=" "/>
+      <w:lvlJc w:val="left"/>
+      <w:pPr>
+        <w:ind w:left="3600" w:hanging="480"/>
+      </w:pPr>
+    </w:lvl>
+    <w:lvl w:ilvl="5">
+      <w:numFmt w:val="bullet"/>
+      <w:lvlText w:val=" "/>
+      <w:lvlJc w:val="left"/>
+      <w:pPr>
+        <w:ind w:left="4320" w:hanging="480"/>
+      </w:pPr>
+    </w:lvl>
+    <w:lvl w:ilvl="6">
+      <w:numFmt w:val="bullet"/>
+      <w:lvlText w:val=" "/>
+      <w:lvlJc w:val="left"/>
+      <w:pPr>
+        <w:ind w:left="5040" w:hanging="480"/>
+      </w:pPr>
+    </w:lvl>
+    <w:lvl w:ilvl="7">
+      <w:numFmt w:val="bullet"/>
+      <w:lvlText w:val=" "/>
+      <w:lvlJc w:val="left"/>
+      <w:pPr>
+        <w:ind w:left="5760" w:hanging="480"/>
+      </w:pPr>
+    </w:lvl>
+    <w:lvl w:ilvl="8">
+      <w:numFmt w:val="bullet"/>
+      <w:lvlText w:val=" "/>
+      <w:lvlJc w:val="left"/>
+      <w:pPr>
+        <w:ind w:left="6480" w:hanging="480"/>
+      </w:pPr>
+    </w:lvl>
+  </w:abstractNum>
+  <w:abstractNum w:abstractNumId="1" w15:restartNumberingAfterBreak="0">
+    <w:nsid w:val="0000A991"/>
+    <w:multiLevelType w:val="multilevel"/>
+    <w:tmpl w:val="7C8A3B34"/>
     <w:lvl w:ilvl="0">
       <w:numFmt w:val="bullet"/>
       <w:lvlText w:val="•"/>
       <w:lvlJc w:val="left"/>
       <w:pPr>
-        <w:tabs>
-          <w:tab w:val="num" w:pos="0"/>
-        </w:tabs>
-        <w:ind w:left="480" w:hanging="480"/>
+        <w:ind w:left="720" w:hanging="480"/>
       </w:pPr>
     </w:lvl>
     <w:lvl w:ilvl="1">
@@ -1746,10 +1658,7 @@
       <w:lvlText w:val="–"/>
       <w:lvlJc w:val="left"/>
       <w:pPr>
-        <w:tabs>
-          <w:tab w:val="num" w:pos="720"/>
-        </w:tabs>
-        <w:ind w:left="1200" w:hanging="480"/>
+        <w:ind w:left="1440" w:hanging="480"/>
       </w:pPr>
     </w:lvl>
     <w:lvl w:ilvl="2">
@@ -1757,10 +1666,7 @@
       <w:lvlText w:val="•"/>
       <w:lvlJc w:val="left"/>
       <w:pPr>
-        <w:tabs>
-          <w:tab w:val="num" w:pos="1440"/>
-        </w:tabs>
-        <w:ind w:left="1920" w:hanging="480"/>
+        <w:ind w:left="2160" w:hanging="480"/>
       </w:pPr>
     </w:lvl>
     <w:lvl w:ilvl="3">
@@ -1768,10 +1674,7 @@
       <w:lvlText w:val="–"/>
       <w:lvlJc w:val="left"/>
       <w:pPr>
-        <w:tabs>
-          <w:tab w:val="num" w:pos="2160"/>
-        </w:tabs>
-        <w:ind w:left="2640" w:hanging="480"/>
+        <w:ind w:left="2880" w:hanging="480"/>
       </w:pPr>
     </w:lvl>
     <w:lvl w:ilvl="4">
@@ -1779,10 +1682,7 @@
       <w:lvlText w:val="•"/>
       <w:lvlJc w:val="left"/>
       <w:pPr>
-        <w:tabs>
-          <w:tab w:val="num" w:pos="2880"/>
-        </w:tabs>
-        <w:ind w:left="3360" w:hanging="480"/>
+        <w:ind w:left="3600" w:hanging="480"/>
       </w:pPr>
     </w:lvl>
     <w:lvl w:ilvl="5">
@@ -1790,10 +1690,7 @@
       <w:lvlText w:val="–"/>
       <w:lvlJc w:val="left"/>
       <w:pPr>
-        <w:tabs>
-          <w:tab w:val="num" w:pos="3600"/>
-        </w:tabs>
-        <w:ind w:left="4080" w:hanging="480"/>
+        <w:ind w:left="4320" w:hanging="480"/>
       </w:pPr>
     </w:lvl>
     <w:lvl w:ilvl="6">
@@ -1801,10 +1698,7 @@
       <w:lvlText w:val="•"/>
       <w:lvlJc w:val="left"/>
       <w:pPr>
-        <w:tabs>
-          <w:tab w:val="num" w:pos="4320"/>
-        </w:tabs>
-        <w:ind w:left="4800" w:hanging="480"/>
+        <w:ind w:left="5040" w:hanging="480"/>
       </w:pPr>
     </w:lvl>
     <w:lvl w:ilvl="7">
@@ -1812,10 +1706,7 @@
       <w:lvlText w:val="–"/>
       <w:lvlJc w:val="left"/>
       <w:pPr>
-        <w:tabs>
-          <w:tab w:val="num" w:pos="5040"/>
-        </w:tabs>
-        <w:ind w:left="5520" w:hanging="480"/>
+        <w:ind w:left="5760" w:hanging="480"/>
       </w:pPr>
     </w:lvl>
     <w:lvl w:ilvl="8">
@@ -1823,134 +1714,27 @@
       <w:lvlText w:val="•"/>
       <w:lvlJc w:val="left"/>
       <w:pPr>
-        <w:tabs>
-          <w:tab w:val="num" w:pos="5760"/>
-        </w:tabs>
-        <w:ind w:left="6240" w:hanging="480"/>
+        <w:ind w:left="6480" w:hanging="480"/>
       </w:pPr>
     </w:lvl>
   </w:abstractNum>
-  <w:abstractNum w:abstractNumId="1" w15:restartNumberingAfterBreak="0">
-    <w:nsid w:val="2C1AE401"/>
-    <w:multiLevelType w:val="multilevel"/>
-    <w:tmpl w:val="2C480B92"/>
-    <w:lvl w:ilvl="0">
-      <w:numFmt w:val="bullet"/>
-      <w:lvlText w:val=" "/>
-      <w:lvlJc w:val="left"/>
-      <w:pPr>
-        <w:tabs>
-          <w:tab w:val="num" w:pos="0"/>
-        </w:tabs>
-        <w:ind w:left="480" w:hanging="480"/>
-      </w:pPr>
-    </w:lvl>
-    <w:lvl w:ilvl="1">
-      <w:numFmt w:val="bullet"/>
-      <w:lvlText w:val=" "/>
-      <w:lvlJc w:val="left"/>
-      <w:pPr>
-        <w:tabs>
-          <w:tab w:val="num" w:pos="720"/>
-        </w:tabs>
-        <w:ind w:left="1200" w:hanging="480"/>
-      </w:pPr>
-    </w:lvl>
-    <w:lvl w:ilvl="2">
-      <w:numFmt w:val="bullet"/>
-      <w:lvlText w:val=" "/>
-      <w:lvlJc w:val="left"/>
-      <w:pPr>
-        <w:tabs>
-          <w:tab w:val="num" w:pos="1440"/>
-        </w:tabs>
-        <w:ind w:left="1920" w:hanging="480"/>
-      </w:pPr>
-    </w:lvl>
-    <w:lvl w:ilvl="3">
-      <w:numFmt w:val="bullet"/>
-      <w:lvlText w:val=" "/>
-      <w:lvlJc w:val="left"/>
-      <w:pPr>
-        <w:tabs>
-          <w:tab w:val="num" w:pos="2160"/>
-        </w:tabs>
-        <w:ind w:left="2640" w:hanging="480"/>
-      </w:pPr>
-    </w:lvl>
-    <w:lvl w:ilvl="4">
-      <w:numFmt w:val="bullet"/>
-      <w:lvlText w:val=" "/>
-      <w:lvlJc w:val="left"/>
-      <w:pPr>
-        <w:tabs>
-          <w:tab w:val="num" w:pos="2880"/>
-        </w:tabs>
-        <w:ind w:left="3360" w:hanging="480"/>
-      </w:pPr>
-    </w:lvl>
-    <w:lvl w:ilvl="5">
-      <w:numFmt w:val="bullet"/>
-      <w:lvlText w:val=" "/>
-      <w:lvlJc w:val="left"/>
-      <w:pPr>
-        <w:tabs>
-          <w:tab w:val="num" w:pos="3600"/>
-        </w:tabs>
-        <w:ind w:left="4080" w:hanging="480"/>
-      </w:pPr>
-    </w:lvl>
-    <w:lvl w:ilvl="6">
-      <w:numFmt w:val="bullet"/>
-      <w:lvlText w:val=" "/>
-      <w:lvlJc w:val="left"/>
-      <w:pPr>
-        <w:tabs>
-          <w:tab w:val="num" w:pos="4320"/>
-        </w:tabs>
-        <w:ind w:left="4800" w:hanging="480"/>
-      </w:pPr>
-    </w:lvl>
-    <w:lvl w:ilvl="7">
-      <w:numFmt w:val="bullet"/>
-      <w:lvlText w:val=" "/>
-      <w:lvlJc w:val="left"/>
-      <w:pPr>
-        <w:tabs>
-          <w:tab w:val="num" w:pos="5040"/>
-        </w:tabs>
-        <w:ind w:left="5520" w:hanging="480"/>
-      </w:pPr>
-    </w:lvl>
-    <w:lvl w:ilvl="8">
-      <w:numFmt w:val="bullet"/>
-      <w:lvlText w:val=" "/>
-      <w:lvlJc w:val="left"/>
-      <w:pPr>
-        <w:tabs>
-          <w:tab w:val="num" w:pos="5760"/>
-        </w:tabs>
-        <w:ind w:left="6240" w:hanging="480"/>
-      </w:pPr>
-    </w:lvl>
-  </w:abstractNum>
-  <w:num w:numId="1" w16cid:durableId="561526772">
+  <w:num w:numId="1" w16cid:durableId="447284151">
+    <w:abstractNumId w:val="0"/>
+  </w:num>
+  <w:num w:numId="2" w16cid:durableId="2038775799">
     <w:abstractNumId w:val="1"/>
   </w:num>
-  <w:num w:numId="2" w16cid:durableId="1534536972">
-    <w:abstractNumId w:val="0"/>
+  <w:num w:numId="3" w16cid:durableId="301622686">
+    <w:abstractNumId w:val="1"/>
   </w:num>
-  <w:num w:numId="3" w16cid:durableId="1021275156">
-    <w:abstractNumId w:val="0"/>
+  <w:num w:numId="4" w16cid:durableId="1423529701">
+    <w:abstractNumId w:val="1"/>
   </w:num>
-  <w:num w:numId="4" w16cid:durableId="1189948755">
-    <w:abstractNumId w:val="0"/>
+  <w:num w:numId="5" w16cid:durableId="990252305">
+    <w:abstractNumId w:val="1"/>
   </w:num>
-  <w:num w:numId="5" w16cid:durableId="482819563">
-    <w:abstractNumId w:val="0"/>
-  </w:num>
-  <w:num w:numId="6" w16cid:durableId="1868254905">
-    <w:abstractNumId w:val="0"/>
+  <w:num w:numId="6" w16cid:durableId="1317880407">
+    <w:abstractNumId w:val="1"/>
   </w:num>
 </w:numbering>
 </file>
@@ -1973,96 +1757,7 @@
     </w:pPrDefault>
   </w:docDefaults>
   <w:latentStyles w:defLockedState="0" w:defUIPriority="0" w:defSemiHidden="0" w:defUnhideWhenUsed="0" w:defQFormat="0" w:count="376">
-    <w:lsdException w:name="heading 5" w:semiHidden="1" w:unhideWhenUsed="1"/>
-    <w:lsdException w:name="index 2" w:semiHidden="1" w:unhideWhenUsed="1"/>
-    <w:lsdException w:name="index 3" w:semiHidden="1" w:unhideWhenUsed="1"/>
-    <w:lsdException w:name="index 4" w:semiHidden="1" w:unhideWhenUsed="1"/>
-    <w:lsdException w:name="index 5" w:semiHidden="1" w:unhideWhenUsed="1"/>
-    <w:lsdException w:name="index 6" w:semiHidden="1" w:unhideWhenUsed="1"/>
-    <w:lsdException w:name="index 7" w:semiHidden="1" w:unhideWhenUsed="1"/>
-    <w:lsdException w:name="index 8" w:semiHidden="1" w:unhideWhenUsed="1"/>
-    <w:lsdException w:name="index 9" w:semiHidden="1" w:unhideWhenUsed="1"/>
-    <w:lsdException w:name="toc 1" w:semiHidden="1" w:unhideWhenUsed="1"/>
-    <w:lsdException w:name="toc 2" w:semiHidden="1" w:unhideWhenUsed="1"/>
-    <w:lsdException w:name="toc 3" w:semiHidden="1" w:unhideWhenUsed="1"/>
-    <w:lsdException w:name="toc 4" w:semiHidden="1" w:unhideWhenUsed="1"/>
-    <w:lsdException w:name="toc 5" w:semiHidden="1" w:unhideWhenUsed="1"/>
-    <w:lsdException w:name="toc 6" w:semiHidden="1" w:unhideWhenUsed="1"/>
-    <w:lsdException w:name="toc 7" w:semiHidden="1" w:unhideWhenUsed="1"/>
-    <w:lsdException w:name="toc 8" w:semiHidden="1" w:unhideWhenUsed="1"/>
-    <w:lsdException w:name="toc 9" w:semiHidden="1" w:unhideWhenUsed="1"/>
-    <w:lsdException w:name="Normal Indent" w:semiHidden="1" w:unhideWhenUsed="1"/>
-    <w:lsdException w:name="footnote text" w:semiHidden="1" w:unhideWhenUsed="1"/>
-    <w:lsdException w:name="annotation text" w:semiHidden="1" w:unhideWhenUsed="1"/>
-    <w:lsdException w:name="header" w:semiHidden="1" w:unhideWhenUsed="1"/>
-    <w:lsdException w:name="footer" w:semiHidden="1" w:unhideWhenUsed="1"/>
-    <w:lsdException w:name="index heading" w:semiHidden="1" w:unhideWhenUsed="1"/>
-    <w:lsdException w:name="caption" w:semiHidden="1" w:unhideWhenUsed="1"/>
-    <w:lsdException w:name="table of figures" w:semiHidden="1" w:unhideWhenUsed="1"/>
-    <w:lsdException w:name="envelope address" w:semiHidden="1" w:unhideWhenUsed="1"/>
-    <w:lsdException w:name="envelope return" w:semiHidden="1" w:unhideWhenUsed="1"/>
-    <w:lsdException w:name="footnote reference" w:semiHidden="1" w:unhideWhenUsed="1"/>
-    <w:lsdException w:name="annotation reference" w:semiHidden="1" w:unhideWhenUsed="1"/>
-    <w:lsdException w:name="line number" w:semiHidden="1" w:unhideWhenUsed="1"/>
-    <w:lsdException w:name="page number" w:semiHidden="1" w:unhideWhenUsed="1"/>
-    <w:lsdException w:name="endnote reference" w:semiHidden="1" w:unhideWhenUsed="1"/>
-    <w:lsdException w:name="endnote text" w:semiHidden="1" w:unhideWhenUsed="1"/>
-    <w:lsdException w:name="table of authorities" w:semiHidden="1" w:unhideWhenUsed="1"/>
-    <w:lsdException w:name="macro" w:semiHidden="1" w:unhideWhenUsed="1"/>
-    <w:lsdException w:name="toa heading" w:semiHidden="1" w:unhideWhenUsed="1"/>
-    <w:lsdException w:name="List" w:semiHidden="1" w:unhideWhenUsed="1"/>
-    <w:lsdException w:name="List Bullet" w:semiHidden="1" w:unhideWhenUsed="1"/>
-    <w:lsdException w:name="List Number" w:semiHidden="1" w:unhideWhenUsed="1"/>
-    <w:lsdException w:name="List 2" w:semiHidden="1" w:unhideWhenUsed="1"/>
-    <w:lsdException w:name="List 3" w:semiHidden="1" w:unhideWhenUsed="1"/>
-    <w:lsdException w:name="List 4" w:semiHidden="1" w:unhideWhenUsed="1"/>
-    <w:lsdException w:name="List Bullet 2" w:semiHidden="1" w:unhideWhenUsed="1"/>
-    <w:lsdException w:name="List Bullet 3" w:semiHidden="1" w:unhideWhenUsed="1"/>
-    <w:lsdException w:name="List Number 2" w:semiHidden="1" w:unhideWhenUsed="1"/>
-    <w:lsdException w:name="List Number 3" w:semiHidden="1" w:unhideWhenUsed="1"/>
-    <w:lsdException w:name="List Number 4" w:semiHidden="1" w:unhideWhenUsed="1"/>
-    <w:lsdException w:name="List Number 5" w:semiHidden="1" w:unhideWhenUsed="1"/>
-    <w:lsdException w:name="Closing" w:semiHidden="1" w:unhideWhenUsed="1"/>
-    <w:lsdException w:name="Signature" w:semiHidden="1" w:unhideWhenUsed="1"/>
-    <w:lsdException w:name="Default Paragraph Font" w:semiHidden="1" w:unhideWhenUsed="1"/>
-    <w:lsdException w:name="Body Text" w:semiHidden="1" w:unhideWhenUsed="1"/>
-    <w:lsdException w:name="Body Text Indent" w:semiHidden="1" w:unhideWhenUsed="1"/>
-    <w:lsdException w:name="List Continue" w:semiHidden="1" w:unhideWhenUsed="1"/>
-    <w:lsdException w:name="List Continue 2" w:semiHidden="1" w:unhideWhenUsed="1"/>
-    <w:lsdException w:name="List Continue 3" w:semiHidden="1" w:unhideWhenUsed="1"/>
-    <w:lsdException w:name="List Continue 4" w:semiHidden="1" w:unhideWhenUsed="1"/>
-    <w:lsdException w:name="List Continue 5" w:semiHidden="1" w:unhideWhenUsed="1"/>
-    <w:lsdException w:name="Message Header" w:semiHidden="1" w:unhideWhenUsed="1"/>
-    <w:lsdException w:name="Salutation" w:semiHidden="1" w:unhideWhenUsed="1"/>
-    <w:lsdException w:name="Date" w:semiHidden="1" w:unhideWhenUsed="1"/>
-    <w:lsdException w:name="Body Text First Indent" w:semiHidden="1" w:unhideWhenUsed="1"/>
-    <w:lsdException w:name="Body Text Indent 2" w:semiHidden="1" w:unhideWhenUsed="1"/>
-    <w:lsdException w:name="Body Text Indent 3" w:semiHidden="1" w:unhideWhenUsed="1"/>
-    <w:lsdException w:name="Block Text" w:semiHidden="1" w:unhideWhenUsed="1"/>
-    <w:lsdException w:name="Hyperlink" w:semiHidden="1" w:unhideWhenUsed="1"/>
-    <w:lsdException w:name="FollowedHyperlink" w:semiHidden="1" w:unhideWhenUsed="1"/>
-    <w:lsdException w:name="Document Map" w:semiHidden="1" w:unhideWhenUsed="1"/>
-    <w:lsdException w:name="Plain Text" w:semiHidden="1" w:unhideWhenUsed="1"/>
-    <w:lsdException w:name="E-mail Signature" w:semiHidden="1" w:unhideWhenUsed="1"/>
-    <w:lsdException w:name="HTML Top of Form" w:semiHidden="1" w:unhideWhenUsed="1"/>
-    <w:lsdException w:name="HTML Bottom of Form" w:semiHidden="1" w:unhideWhenUsed="1"/>
-    <w:lsdException w:name="Normal (Web)" w:semiHidden="1" w:unhideWhenUsed="1"/>
-    <w:lsdException w:name="HTML Acronym" w:semiHidden="1" w:unhideWhenUsed="1"/>
-    <w:lsdException w:name="HTML Address" w:semiHidden="1" w:unhideWhenUsed="1"/>
-    <w:lsdException w:name="HTML Cite" w:semiHidden="1" w:unhideWhenUsed="1"/>
-    <w:lsdException w:name="HTML Code" w:semiHidden="1" w:unhideWhenUsed="1"/>
-    <w:lsdException w:name="HTML Definition" w:semiHidden="1" w:unhideWhenUsed="1"/>
-    <w:lsdException w:name="HTML Keyboard" w:semiHidden="1" w:unhideWhenUsed="1"/>
-    <w:lsdException w:name="HTML Preformatted" w:semiHidden="1" w:unhideWhenUsed="1"/>
-    <w:lsdException w:name="HTML Sample" w:semiHidden="1" w:unhideWhenUsed="1"/>
-    <w:lsdException w:name="HTML Typewriter" w:semiHidden="1" w:unhideWhenUsed="1"/>
-    <w:lsdException w:name="HTML Variable" w:semiHidden="1" w:unhideWhenUsed="1"/>
     <w:lsdException w:name="Normal Table" w:semiHidden="1" w:unhideWhenUsed="1"/>
-    <w:lsdException w:name="annotation subject" w:semiHidden="1" w:unhideWhenUsed="1"/>
-    <w:lsdException w:name="No List" w:semiHidden="1" w:unhideWhenUsed="1"/>
-    <w:lsdException w:name="Outline List 1" w:semiHidden="1" w:unhideWhenUsed="1"/>
-    <w:lsdException w:name="Outline List 2" w:semiHidden="1" w:unhideWhenUsed="1"/>
-    <w:lsdException w:name="Outline List 3" w:semiHidden="1" w:unhideWhenUsed="1"/>
     <w:lsdException w:name="Table Simple 1" w:semiHidden="1" w:unhideWhenUsed="1"/>
     <w:lsdException w:name="Table Simple 2" w:semiHidden="1" w:unhideWhenUsed="1"/>
     <w:lsdException w:name="Table Simple 3" w:semiHidden="1" w:unhideWhenUsed="1"/>
@@ -2105,9 +1800,7 @@
     <w:lsdException w:name="Table Web 1" w:semiHidden="1" w:unhideWhenUsed="1"/>
     <w:lsdException w:name="Table Web 2" w:semiHidden="1" w:unhideWhenUsed="1"/>
     <w:lsdException w:name="Table Web 3" w:semiHidden="1" w:unhideWhenUsed="1"/>
-    <w:lsdException w:name="Balloon Text" w:semiHidden="1" w:unhideWhenUsed="1"/>
     <w:lsdException w:name="Table Theme" w:semiHidden="1" w:unhideWhenUsed="1"/>
-    <w:lsdException w:name="Placeholder Text" w:semiHidden="1"/>
     <w:lsdException w:name="Light Shading"/>
     <w:lsdException w:name="Light List"/>
     <w:lsdException w:name="Light Grid"/>
@@ -2128,7 +1821,6 @@
     <w:lsdException w:name="Medium Shading 1 Accent 1"/>
     <w:lsdException w:name="Medium Shading 2 Accent 1"/>
     <w:lsdException w:name="Medium List 1 Accent 1"/>
-    <w:lsdException w:name="Revision" w:semiHidden="1"/>
     <w:lsdException w:name="Medium List 2 Accent 1"/>
     <w:lsdException w:name="Medium Grid 1 Accent 1"/>
     <w:lsdException w:name="Medium Grid 2 Accent 1"/>
@@ -2207,8 +1899,6 @@
     <w:lsdException w:name="Colorful Shading Accent 6"/>
     <w:lsdException w:name="Colorful List Accent 6"/>
     <w:lsdException w:name="Colorful Grid Accent 6"/>
-    <w:lsdException w:name="Bibliography" w:semiHidden="1" w:unhideWhenUsed="1"/>
-    <w:lsdException w:name="TOC Heading" w:semiHidden="1" w:unhideWhenUsed="1"/>
     <w:lsdException w:name="Grid Table 4" w:uiPriority="49"/>
     <w:lsdException w:name="Grid Table 5 Dark" w:uiPriority="50"/>
     <w:lsdException w:name="Grid Table 6 Colorful" w:uiPriority="51"/>
@@ -2643,6 +2333,20 @@
         <w:right w:w="108" w:type="dxa"/>
       </w:tblCellMar>
     </w:tblPr>
+    <w:tblStylePr w:type="firstRow">
+      <w:tblPr>
+        <w:jc w:val="left"/>
+      </w:tblPr>
+      <w:trPr>
+        <w:jc w:val="left"/>
+      </w:trPr>
+      <w:tcPr>
+        <w:tcBorders>
+          <w:bottom w:val="single" w:sz="0" w:space="0" w:color="auto"/>
+        </w:tcBorders>
+        <w:vAlign w:val="bottom"/>
+      </w:tcPr>
+    </w:tblStylePr>
   </w:style>
   <w:style w:type="paragraph" w:customStyle="1" w:styleId="DefinitionTerm">
     <w:name w:val="Definition Term"/>
@@ -2707,6 +2411,10 @@
       <w:rFonts w:ascii="Consolas" w:hAnsi="Consolas"/>
       <w:sz w:val="22"/>
     </w:rPr>
+  </w:style>
+  <w:style w:type="character" w:customStyle="1" w:styleId="SectionNumber">
+    <w:name w:val="Section Number"/>
+    <w:basedOn w:val="CaptionChar"/>
   </w:style>
   <w:style w:type="character" w:styleId="FootnoteReference">
     <w:name w:val="footnote reference"/>
@@ -2852,6 +2560,8 @@
     <w:basedOn w:val="VerbatimChar"/>
     <w:rPr>
       <w:rFonts w:ascii="Consolas" w:hAnsi="Consolas"/>
+      <w:b/>
+      <w:color w:val="008000"/>
       <w:sz w:val="22"/>
     </w:rPr>
   </w:style>
@@ -2948,6 +2658,7 @@
     <w:basedOn w:val="VerbatimChar"/>
     <w:rPr>
       <w:rFonts w:ascii="Consolas" w:hAnsi="Consolas"/>
+      <w:color w:val="008000"/>
       <w:sz w:val="22"/>
     </w:rPr>
   </w:style>
@@ -3034,38 +2745,6 @@
       <w:rFonts w:ascii="Consolas" w:hAnsi="Consolas"/>
       <w:sz w:val="22"/>
     </w:rPr>
-  </w:style>
-  <w:style w:type="character" w:styleId="UnresolvedMention">
-    <w:name w:val="Unresolved Mention"/>
-    <w:basedOn w:val="DefaultParagraphFont"/>
-    <w:uiPriority w:val="99"/>
-    <w:semiHidden/>
-    <w:unhideWhenUsed/>
-    <w:rsid w:val="003726D9"/>
-    <w:rPr>
-      <w:color w:val="605E5C"/>
-      <w:shd w:val="clear" w:color="auto" w:fill="E1DFDD"/>
-    </w:rPr>
-  </w:style>
-  <w:style w:type="character" w:styleId="FollowedHyperlink">
-    <w:name w:val="FollowedHyperlink"/>
-    <w:basedOn w:val="DefaultParagraphFont"/>
-    <w:semiHidden/>
-    <w:unhideWhenUsed/>
-    <w:rsid w:val="003726D9"/>
-    <w:rPr>
-      <w:color w:val="800080" w:themeColor="followedHyperlink"/>
-      <w:u w:val="single"/>
-    </w:rPr>
-  </w:style>
-  <w:style w:type="paragraph" w:styleId="ListParagraph">
-    <w:name w:val="List Paragraph"/>
-    <w:basedOn w:val="Normal"/>
-    <w:rsid w:val="00F4710D"/>
-    <w:pPr>
-      <w:ind w:left="720"/>
-      <w:contextualSpacing/>
-    </w:pPr>
   </w:style>
 </w:styles>
 </file>

</xml_diff>